<commit_message>
Practice 1. Add Css styles
</commit_message>
<xml_diff>
--- a/notes.docx
+++ b/notes.docx
@@ -79,6 +79,461 @@
       <w:r>
         <w:tab/>
         <w:t>New Tab clicking -&gt; Add -&gt; enter the path where the project is locally</w:t>
+      </w:r>
+    </w:p>
+    <w:p/>
+    <w:p>
+      <w:r>
+        <w:t>New component</w:t>
+      </w:r>
+    </w:p>
+    <w:p>
+      <w:r>
+        <w:tab/>
+        <w:t xml:space="preserve">On git bash where the project is located ng generate component </w:t>
+      </w:r>
+      <w:proofErr w:type="spellStart"/>
+      <w:r>
+        <w:t>component_name</w:t>
+      </w:r>
+      <w:proofErr w:type="spellEnd"/>
+    </w:p>
+    <w:p>
+      <w:r>
+        <w:rPr>
+          <w:noProof/>
+        </w:rPr>
+        <w:drawing>
+          <wp:inline distT="0" distB="0" distL="0" distR="0" wp14:anchorId="3D6FABD7" wp14:editId="13770A26">
+            <wp:extent cx="5943600" cy="975995"/>
+            <wp:effectExtent l="0" t="0" r="0" b="0"/>
+            <wp:docPr id="1" name="Picture 1"/>
+            <wp:cNvGraphicFramePr>
+              <a:graphicFrameLocks xmlns:a="http://schemas.openxmlformats.org/drawingml/2006/main" noChangeAspect="1"/>
+            </wp:cNvGraphicFramePr>
+            <a:graphic xmlns:a="http://schemas.openxmlformats.org/drawingml/2006/main">
+              <a:graphicData uri="http://schemas.openxmlformats.org/drawingml/2006/picture">
+                <pic:pic xmlns:pic="http://schemas.openxmlformats.org/drawingml/2006/picture">
+                  <pic:nvPicPr>
+                    <pic:cNvPr id="1" name=""/>
+                    <pic:cNvPicPr/>
+                  </pic:nvPicPr>
+                  <pic:blipFill>
+                    <a:blip r:embed="rId4"/>
+                    <a:stretch>
+                      <a:fillRect/>
+                    </a:stretch>
+                  </pic:blipFill>
+                  <pic:spPr>
+                    <a:xfrm>
+                      <a:off x="0" y="0"/>
+                      <a:ext cx="5943600" cy="975995"/>
+                    </a:xfrm>
+                    <a:prstGeom prst="rect">
+                      <a:avLst/>
+                    </a:prstGeom>
+                  </pic:spPr>
+                </pic:pic>
+              </a:graphicData>
+            </a:graphic>
+          </wp:inline>
+        </w:drawing>
+      </w:r>
+    </w:p>
+    <w:p/>
+    <w:p>
+      <w:r>
+        <w:t>Run Project</w:t>
+      </w:r>
+    </w:p>
+    <w:p>
+      <w:r>
+        <w:tab/>
+        <w:t xml:space="preserve">Ng serve -p </w:t>
+      </w:r>
+      <w:proofErr w:type="spellStart"/>
+      <w:r>
+        <w:t>port_number</w:t>
+      </w:r>
+      <w:proofErr w:type="spellEnd"/>
+    </w:p>
+    <w:p/>
+    <w:p>
+      <w:r>
+        <w:rPr>
+          <w:noProof/>
+        </w:rPr>
+        <w:drawing>
+          <wp:inline distT="0" distB="0" distL="0" distR="0" wp14:anchorId="0C15F5C7" wp14:editId="5B9D2D1D">
+            <wp:extent cx="5943600" cy="1501140"/>
+            <wp:effectExtent l="0" t="0" r="0" b="3810"/>
+            <wp:docPr id="2" name="Picture 2"/>
+            <wp:cNvGraphicFramePr>
+              <a:graphicFrameLocks xmlns:a="http://schemas.openxmlformats.org/drawingml/2006/main" noChangeAspect="1"/>
+            </wp:cNvGraphicFramePr>
+            <a:graphic xmlns:a="http://schemas.openxmlformats.org/drawingml/2006/main">
+              <a:graphicData uri="http://schemas.openxmlformats.org/drawingml/2006/picture">
+                <pic:pic xmlns:pic="http://schemas.openxmlformats.org/drawingml/2006/picture">
+                  <pic:nvPicPr>
+                    <pic:cNvPr id="1" name=""/>
+                    <pic:cNvPicPr/>
+                  </pic:nvPicPr>
+                  <pic:blipFill>
+                    <a:blip r:embed="rId5"/>
+                    <a:stretch>
+                      <a:fillRect/>
+                    </a:stretch>
+                  </pic:blipFill>
+                  <pic:spPr>
+                    <a:xfrm>
+                      <a:off x="0" y="0"/>
+                      <a:ext cx="5943600" cy="1501140"/>
+                    </a:xfrm>
+                    <a:prstGeom prst="rect">
+                      <a:avLst/>
+                    </a:prstGeom>
+                  </pic:spPr>
+                </pic:pic>
+              </a:graphicData>
+            </a:graphic>
+          </wp:inline>
+        </w:drawing>
+      </w:r>
+    </w:p>
+    <w:p>
+      <w:r>
+        <w:rPr>
+          <w:noProof/>
+        </w:rPr>
+        <w:lastRenderedPageBreak/>
+        <w:drawing>
+          <wp:inline distT="0" distB="0" distL="0" distR="0" wp14:anchorId="4162F7CB" wp14:editId="18FFD7E7">
+            <wp:extent cx="4197803" cy="1351280"/>
+            <wp:effectExtent l="0" t="0" r="0" b="1270"/>
+            <wp:docPr id="3" name="Picture 3"/>
+            <wp:cNvGraphicFramePr>
+              <a:graphicFrameLocks xmlns:a="http://schemas.openxmlformats.org/drawingml/2006/main" noChangeAspect="1"/>
+            </wp:cNvGraphicFramePr>
+            <a:graphic xmlns:a="http://schemas.openxmlformats.org/drawingml/2006/main">
+              <a:graphicData uri="http://schemas.openxmlformats.org/drawingml/2006/picture">
+                <pic:pic xmlns:pic="http://schemas.openxmlformats.org/drawingml/2006/picture">
+                  <pic:nvPicPr>
+                    <pic:cNvPr id="1" name=""/>
+                    <pic:cNvPicPr/>
+                  </pic:nvPicPr>
+                  <pic:blipFill>
+                    <a:blip r:embed="rId6"/>
+                    <a:stretch>
+                      <a:fillRect/>
+                    </a:stretch>
+                  </pic:blipFill>
+                  <pic:spPr>
+                    <a:xfrm>
+                      <a:off x="0" y="0"/>
+                      <a:ext cx="4228214" cy="1361069"/>
+                    </a:xfrm>
+                    <a:prstGeom prst="rect">
+                      <a:avLst/>
+                    </a:prstGeom>
+                  </pic:spPr>
+                </pic:pic>
+              </a:graphicData>
+            </a:graphic>
+          </wp:inline>
+        </w:drawing>
+      </w:r>
+    </w:p>
+    <w:p/>
+    <w:p>
+      <w:r>
+        <w:t>Test created component on app</w:t>
+      </w:r>
+    </w:p>
+    <w:p>
+      <w:pPr>
+        <w:ind w:firstLine="720"/>
+      </w:pPr>
+      <w:r>
+        <w:t xml:space="preserve">Open app component.html, </w:t>
+      </w:r>
+      <w:proofErr w:type="spellStart"/>
+      <w:r>
+        <w:t>tak</w:t>
+      </w:r>
+      <w:proofErr w:type="spellEnd"/>
+      <w:r>
+        <w:t xml:space="preserve"> the selector from the created component on the </w:t>
+      </w:r>
+      <w:proofErr w:type="spellStart"/>
+      <w:r>
+        <w:t>ts</w:t>
+      </w:r>
+      <w:proofErr w:type="spellEnd"/>
+      <w:r>
+        <w:t xml:space="preserve"> file and add it on the app html</w:t>
+      </w:r>
+    </w:p>
+    <w:p>
+      <w:pPr>
+        <w:ind w:firstLine="720"/>
+      </w:pPr>
+      <w:r>
+        <w:rPr>
+          <w:noProof/>
+        </w:rPr>
+        <w:drawing>
+          <wp:inline distT="0" distB="0" distL="0" distR="0" wp14:anchorId="6F289F47" wp14:editId="12134E70">
+            <wp:extent cx="3209925" cy="1123950"/>
+            <wp:effectExtent l="0" t="0" r="9525" b="0"/>
+            <wp:docPr id="4" name="Picture 4"/>
+            <wp:cNvGraphicFramePr>
+              <a:graphicFrameLocks xmlns:a="http://schemas.openxmlformats.org/drawingml/2006/main" noChangeAspect="1"/>
+            </wp:cNvGraphicFramePr>
+            <a:graphic xmlns:a="http://schemas.openxmlformats.org/drawingml/2006/main">
+              <a:graphicData uri="http://schemas.openxmlformats.org/drawingml/2006/picture">
+                <pic:pic xmlns:pic="http://schemas.openxmlformats.org/drawingml/2006/picture">
+                  <pic:nvPicPr>
+                    <pic:cNvPr id="1" name=""/>
+                    <pic:cNvPicPr/>
+                  </pic:nvPicPr>
+                  <pic:blipFill>
+                    <a:blip r:embed="rId7"/>
+                    <a:stretch>
+                      <a:fillRect/>
+                    </a:stretch>
+                  </pic:blipFill>
+                  <pic:spPr>
+                    <a:xfrm>
+                      <a:off x="0" y="0"/>
+                      <a:ext cx="3209925" cy="1123950"/>
+                    </a:xfrm>
+                    <a:prstGeom prst="rect">
+                      <a:avLst/>
+                    </a:prstGeom>
+                  </pic:spPr>
+                </pic:pic>
+              </a:graphicData>
+            </a:graphic>
+          </wp:inline>
+        </w:drawing>
+      </w:r>
+    </w:p>
+    <w:p>
+      <w:pPr>
+        <w:ind w:firstLine="720"/>
+      </w:pPr>
+    </w:p>
+    <w:p>
+      <w:pPr>
+        <w:ind w:firstLine="720"/>
+      </w:pPr>
+      <w:r>
+        <w:rPr>
+          <w:noProof/>
+        </w:rPr>
+        <w:drawing>
+          <wp:inline distT="0" distB="0" distL="0" distR="0" wp14:anchorId="0331FE0F" wp14:editId="7091BFDF">
+            <wp:extent cx="3019425" cy="1914525"/>
+            <wp:effectExtent l="0" t="0" r="9525" b="9525"/>
+            <wp:docPr id="5" name="Picture 5"/>
+            <wp:cNvGraphicFramePr>
+              <a:graphicFrameLocks xmlns:a="http://schemas.openxmlformats.org/drawingml/2006/main" noChangeAspect="1"/>
+            </wp:cNvGraphicFramePr>
+            <a:graphic xmlns:a="http://schemas.openxmlformats.org/drawingml/2006/main">
+              <a:graphicData uri="http://schemas.openxmlformats.org/drawingml/2006/picture">
+                <pic:pic xmlns:pic="http://schemas.openxmlformats.org/drawingml/2006/picture">
+                  <pic:nvPicPr>
+                    <pic:cNvPr id="1" name=""/>
+                    <pic:cNvPicPr/>
+                  </pic:nvPicPr>
+                  <pic:blipFill>
+                    <a:blip r:embed="rId8"/>
+                    <a:stretch>
+                      <a:fillRect/>
+                    </a:stretch>
+                  </pic:blipFill>
+                  <pic:spPr>
+                    <a:xfrm>
+                      <a:off x="0" y="0"/>
+                      <a:ext cx="3019425" cy="1914525"/>
+                    </a:xfrm>
+                    <a:prstGeom prst="rect">
+                      <a:avLst/>
+                    </a:prstGeom>
+                  </pic:spPr>
+                </pic:pic>
+              </a:graphicData>
+            </a:graphic>
+          </wp:inline>
+        </w:drawing>
+      </w:r>
+    </w:p>
+    <w:p>
+      <w:pPr>
+        <w:ind w:firstLine="720"/>
+      </w:pPr>
+    </w:p>
+    <w:p/>
+    <w:p>
+      <w:r>
+        <w:t xml:space="preserve">Add </w:t>
+      </w:r>
+      <w:proofErr w:type="spellStart"/>
+      <w:r>
+        <w:t>Css</w:t>
+      </w:r>
+      <w:proofErr w:type="spellEnd"/>
+      <w:r>
+        <w:t xml:space="preserve"> style to the component</w:t>
+      </w:r>
+    </w:p>
+    <w:p>
+      <w:r>
+        <w:tab/>
+        <w:t xml:space="preserve">On the </w:t>
+      </w:r>
+      <w:proofErr w:type="spellStart"/>
+      <w:r>
+        <w:t>css</w:t>
+      </w:r>
+      <w:proofErr w:type="spellEnd"/>
+      <w:r>
+        <w:t xml:space="preserve"> file, normally on the one for the component or there is also another global </w:t>
+      </w:r>
+      <w:proofErr w:type="spellStart"/>
+      <w:r>
+        <w:t>css</w:t>
+      </w:r>
+      <w:proofErr w:type="spellEnd"/>
+    </w:p>
+    <w:p/>
+    <w:p>
+      <w:r>
+        <w:rPr>
+          <w:noProof/>
+        </w:rPr>
+        <w:lastRenderedPageBreak/>
+        <w:drawing>
+          <wp:inline distT="0" distB="0" distL="0" distR="0" wp14:anchorId="15068E32" wp14:editId="210C104B">
+            <wp:extent cx="4067175" cy="2362200"/>
+            <wp:effectExtent l="0" t="0" r="9525" b="0"/>
+            <wp:docPr id="6" name="Picture 6"/>
+            <wp:cNvGraphicFramePr>
+              <a:graphicFrameLocks xmlns:a="http://schemas.openxmlformats.org/drawingml/2006/main" noChangeAspect="1"/>
+            </wp:cNvGraphicFramePr>
+            <a:graphic xmlns:a="http://schemas.openxmlformats.org/drawingml/2006/main">
+              <a:graphicData uri="http://schemas.openxmlformats.org/drawingml/2006/picture">
+                <pic:pic xmlns:pic="http://schemas.openxmlformats.org/drawingml/2006/picture">
+                  <pic:nvPicPr>
+                    <pic:cNvPr id="1" name=""/>
+                    <pic:cNvPicPr/>
+                  </pic:nvPicPr>
+                  <pic:blipFill>
+                    <a:blip r:embed="rId9"/>
+                    <a:stretch>
+                      <a:fillRect/>
+                    </a:stretch>
+                  </pic:blipFill>
+                  <pic:spPr>
+                    <a:xfrm>
+                      <a:off x="0" y="0"/>
+                      <a:ext cx="4067175" cy="2362200"/>
+                    </a:xfrm>
+                    <a:prstGeom prst="rect">
+                      <a:avLst/>
+                    </a:prstGeom>
+                  </pic:spPr>
+                </pic:pic>
+              </a:graphicData>
+            </a:graphic>
+          </wp:inline>
+        </w:drawing>
+      </w:r>
+    </w:p>
+    <w:p/>
+    <w:p>
+      <w:r>
+        <w:rPr>
+          <w:noProof/>
+        </w:rPr>
+        <w:drawing>
+          <wp:inline distT="0" distB="0" distL="0" distR="0" wp14:anchorId="5139AC7C" wp14:editId="0C72821D">
+            <wp:extent cx="5438775" cy="1257300"/>
+            <wp:effectExtent l="0" t="0" r="9525" b="0"/>
+            <wp:docPr id="7" name="Picture 7"/>
+            <wp:cNvGraphicFramePr>
+              <a:graphicFrameLocks xmlns:a="http://schemas.openxmlformats.org/drawingml/2006/main" noChangeAspect="1"/>
+            </wp:cNvGraphicFramePr>
+            <a:graphic xmlns:a="http://schemas.openxmlformats.org/drawingml/2006/main">
+              <a:graphicData uri="http://schemas.openxmlformats.org/drawingml/2006/picture">
+                <pic:pic xmlns:pic="http://schemas.openxmlformats.org/drawingml/2006/picture">
+                  <pic:nvPicPr>
+                    <pic:cNvPr id="1" name=""/>
+                    <pic:cNvPicPr/>
+                  </pic:nvPicPr>
+                  <pic:blipFill>
+                    <a:blip r:embed="rId10"/>
+                    <a:stretch>
+                      <a:fillRect/>
+                    </a:stretch>
+                  </pic:blipFill>
+                  <pic:spPr>
+                    <a:xfrm>
+                      <a:off x="0" y="0"/>
+                      <a:ext cx="5438775" cy="1257300"/>
+                    </a:xfrm>
+                    <a:prstGeom prst="rect">
+                      <a:avLst/>
+                    </a:prstGeom>
+                  </pic:spPr>
+                </pic:pic>
+              </a:graphicData>
+            </a:graphic>
+          </wp:inline>
+        </w:drawing>
+      </w:r>
+    </w:p>
+    <w:p/>
+    <w:p>
+      <w:r>
+        <w:rPr>
+          <w:noProof/>
+        </w:rPr>
+        <w:drawing>
+          <wp:inline distT="0" distB="0" distL="0" distR="0" wp14:anchorId="5C1B7C2F" wp14:editId="0605EB50">
+            <wp:extent cx="2762250" cy="1257300"/>
+            <wp:effectExtent l="0" t="0" r="0" b="0"/>
+            <wp:docPr id="8" name="Picture 8"/>
+            <wp:cNvGraphicFramePr>
+              <a:graphicFrameLocks xmlns:a="http://schemas.openxmlformats.org/drawingml/2006/main" noChangeAspect="1"/>
+            </wp:cNvGraphicFramePr>
+            <a:graphic xmlns:a="http://schemas.openxmlformats.org/drawingml/2006/main">
+              <a:graphicData uri="http://schemas.openxmlformats.org/drawingml/2006/picture">
+                <pic:pic xmlns:pic="http://schemas.openxmlformats.org/drawingml/2006/picture">
+                  <pic:nvPicPr>
+                    <pic:cNvPr id="1" name=""/>
+                    <pic:cNvPicPr/>
+                  </pic:nvPicPr>
+                  <pic:blipFill>
+                    <a:blip r:embed="rId11"/>
+                    <a:stretch>
+                      <a:fillRect/>
+                    </a:stretch>
+                  </pic:blipFill>
+                  <pic:spPr>
+                    <a:xfrm>
+                      <a:off x="0" y="0"/>
+                      <a:ext cx="2762250" cy="1257300"/>
+                    </a:xfrm>
+                    <a:prstGeom prst="rect">
+                      <a:avLst/>
+                    </a:prstGeom>
+                  </pic:spPr>
+                </pic:pic>
+              </a:graphicData>
+            </a:graphic>
+          </wp:inline>
+        </w:drawing>
       </w:r>
       <w:bookmarkStart w:id="0" w:name="_GoBack"/>
       <w:bookmarkEnd w:id="0"/>

</xml_diff>

<commit_message>
Practice 2. NgFor, NgIf, tempVar
</commit_message>
<xml_diff>
--- a/notes.docx
+++ b/notes.docx
@@ -535,9 +535,251 @@
           </wp:inline>
         </w:drawing>
       </w:r>
+    </w:p>
+    <w:p/>
+    <w:p>
+      <w:r>
+        <w:t>PRACTICA 2</w:t>
+      </w:r>
+    </w:p>
+    <w:p/>
+    <w:p>
+      <w:r>
+        <w:t>Declare array on Ts</w:t>
+      </w:r>
+    </w:p>
+    <w:p>
+      <w:r>
+        <w:tab/>
+      </w:r>
+      <w:proofErr w:type="spellStart"/>
+      <w:r>
+        <w:t>Arreglo</w:t>
+      </w:r>
+      <w:proofErr w:type="spellEnd"/>
+      <w:r>
+        <w:t xml:space="preserve">: Array&lt;string&gt; = new </w:t>
+      </w:r>
+      <w:proofErr w:type="gramStart"/>
+      <w:r>
+        <w:t>Array(</w:t>
+      </w:r>
+      <w:proofErr w:type="gramEnd"/>
+      <w:r>
+        <w:t>);</w:t>
+      </w:r>
+    </w:p>
+    <w:p/>
+    <w:p>
+      <w:proofErr w:type="spellStart"/>
+      <w:r>
+        <w:t>ngFor</w:t>
+      </w:r>
+      <w:proofErr w:type="spellEnd"/>
+      <w:r>
+        <w:t>:</w:t>
+      </w:r>
+    </w:p>
+    <w:p>
+      <w:r>
+        <w:tab/>
+      </w:r>
+      <w:r>
+        <w:rPr>
+          <w:noProof/>
+        </w:rPr>
+        <w:drawing>
+          <wp:inline distT="0" distB="0" distL="0" distR="0" wp14:anchorId="0064FAC2" wp14:editId="100B8B15">
+            <wp:extent cx="3333750" cy="381000"/>
+            <wp:effectExtent l="0" t="0" r="0" b="0"/>
+            <wp:docPr id="9" name="Picture 9"/>
+            <wp:cNvGraphicFramePr>
+              <a:graphicFrameLocks xmlns:a="http://schemas.openxmlformats.org/drawingml/2006/main" noChangeAspect="1"/>
+            </wp:cNvGraphicFramePr>
+            <a:graphic xmlns:a="http://schemas.openxmlformats.org/drawingml/2006/main">
+              <a:graphicData uri="http://schemas.openxmlformats.org/drawingml/2006/picture">
+                <pic:pic xmlns:pic="http://schemas.openxmlformats.org/drawingml/2006/picture">
+                  <pic:nvPicPr>
+                    <pic:cNvPr id="1" name=""/>
+                    <pic:cNvPicPr/>
+                  </pic:nvPicPr>
+                  <pic:blipFill>
+                    <a:blip r:embed="rId12"/>
+                    <a:stretch>
+                      <a:fillRect/>
+                    </a:stretch>
+                  </pic:blipFill>
+                  <pic:spPr>
+                    <a:xfrm>
+                      <a:off x="0" y="0"/>
+                      <a:ext cx="3333750" cy="381000"/>
+                    </a:xfrm>
+                    <a:prstGeom prst="rect">
+                      <a:avLst/>
+                    </a:prstGeom>
+                  </pic:spPr>
+                </pic:pic>
+              </a:graphicData>
+            </a:graphic>
+          </wp:inline>
+        </w:drawing>
+      </w:r>
+    </w:p>
+    <w:p>
+      <w:proofErr w:type="spellStart"/>
+      <w:r>
+        <w:lastRenderedPageBreak/>
+        <w:t>ngIf</w:t>
+      </w:r>
+      <w:proofErr w:type="spellEnd"/>
+      <w:r>
+        <w:t>:</w:t>
+      </w:r>
+    </w:p>
+    <w:p>
+      <w:r>
+        <w:tab/>
+      </w:r>
+      <w:r>
+        <w:rPr>
+          <w:noProof/>
+        </w:rPr>
+        <w:drawing>
+          <wp:inline distT="0" distB="0" distL="0" distR="0" wp14:anchorId="00CAD2A4" wp14:editId="405C0936">
+            <wp:extent cx="4438650" cy="371475"/>
+            <wp:effectExtent l="0" t="0" r="0" b="9525"/>
+            <wp:docPr id="10" name="Picture 10"/>
+            <wp:cNvGraphicFramePr>
+              <a:graphicFrameLocks xmlns:a="http://schemas.openxmlformats.org/drawingml/2006/main" noChangeAspect="1"/>
+            </wp:cNvGraphicFramePr>
+            <a:graphic xmlns:a="http://schemas.openxmlformats.org/drawingml/2006/main">
+              <a:graphicData uri="http://schemas.openxmlformats.org/drawingml/2006/picture">
+                <pic:pic xmlns:pic="http://schemas.openxmlformats.org/drawingml/2006/picture">
+                  <pic:nvPicPr>
+                    <pic:cNvPr id="1" name=""/>
+                    <pic:cNvPicPr/>
+                  </pic:nvPicPr>
+                  <pic:blipFill>
+                    <a:blip r:embed="rId13"/>
+                    <a:stretch>
+                      <a:fillRect/>
+                    </a:stretch>
+                  </pic:blipFill>
+                  <pic:spPr>
+                    <a:xfrm>
+                      <a:off x="0" y="0"/>
+                      <a:ext cx="4438650" cy="371475"/>
+                    </a:xfrm>
+                    <a:prstGeom prst="rect">
+                      <a:avLst/>
+                    </a:prstGeom>
+                  </pic:spPr>
+                </pic:pic>
+              </a:graphicData>
+            </a:graphic>
+          </wp:inline>
+        </w:drawing>
+      </w:r>
+    </w:p>
+    <w:p/>
+    <w:p>
+      <w:r>
+        <w:t>Temp Var:</w:t>
+      </w:r>
+    </w:p>
+    <w:p>
+      <w:r>
+        <w:tab/>
+      </w:r>
+      <w:r>
+        <w:rPr>
+          <w:noProof/>
+        </w:rPr>
+        <w:drawing>
+          <wp:inline distT="0" distB="0" distL="0" distR="0" wp14:anchorId="2160E516" wp14:editId="69E19245">
+            <wp:extent cx="4514850" cy="723900"/>
+            <wp:effectExtent l="0" t="0" r="0" b="0"/>
+            <wp:docPr id="13" name="Picture 13"/>
+            <wp:cNvGraphicFramePr>
+              <a:graphicFrameLocks xmlns:a="http://schemas.openxmlformats.org/drawingml/2006/main" noChangeAspect="1"/>
+            </wp:cNvGraphicFramePr>
+            <a:graphic xmlns:a="http://schemas.openxmlformats.org/drawingml/2006/main">
+              <a:graphicData uri="http://schemas.openxmlformats.org/drawingml/2006/picture">
+                <pic:pic xmlns:pic="http://schemas.openxmlformats.org/drawingml/2006/picture">
+                  <pic:nvPicPr>
+                    <pic:cNvPr id="1" name=""/>
+                    <pic:cNvPicPr/>
+                  </pic:nvPicPr>
+                  <pic:blipFill>
+                    <a:blip r:embed="rId14"/>
+                    <a:stretch>
+                      <a:fillRect/>
+                    </a:stretch>
+                  </pic:blipFill>
+                  <pic:spPr>
+                    <a:xfrm>
+                      <a:off x="0" y="0"/>
+                      <a:ext cx="4514850" cy="723900"/>
+                    </a:xfrm>
+                    <a:prstGeom prst="rect">
+                      <a:avLst/>
+                    </a:prstGeom>
+                  </pic:spPr>
+                </pic:pic>
+              </a:graphicData>
+            </a:graphic>
+          </wp:inline>
+        </w:drawing>
+      </w:r>
+    </w:p>
+    <w:p>
+      <w:pPr>
+        <w:ind w:firstLine="720"/>
+      </w:pPr>
       <w:bookmarkStart w:id="0" w:name="_GoBack"/>
       <w:bookmarkEnd w:id="0"/>
-    </w:p>
+      <w:r>
+        <w:rPr>
+          <w:noProof/>
+        </w:rPr>
+        <w:drawing>
+          <wp:inline distT="0" distB="0" distL="0" distR="0" wp14:anchorId="403025AB" wp14:editId="541107C5">
+            <wp:extent cx="2714625" cy="590550"/>
+            <wp:effectExtent l="0" t="0" r="9525" b="0"/>
+            <wp:docPr id="14" name="Picture 14"/>
+            <wp:cNvGraphicFramePr>
+              <a:graphicFrameLocks xmlns:a="http://schemas.openxmlformats.org/drawingml/2006/main" noChangeAspect="1"/>
+            </wp:cNvGraphicFramePr>
+            <a:graphic xmlns:a="http://schemas.openxmlformats.org/drawingml/2006/main">
+              <a:graphicData uri="http://schemas.openxmlformats.org/drawingml/2006/picture">
+                <pic:pic xmlns:pic="http://schemas.openxmlformats.org/drawingml/2006/picture">
+                  <pic:nvPicPr>
+                    <pic:cNvPr id="1" name=""/>
+                    <pic:cNvPicPr/>
+                  </pic:nvPicPr>
+                  <pic:blipFill>
+                    <a:blip r:embed="rId15"/>
+                    <a:stretch>
+                      <a:fillRect/>
+                    </a:stretch>
+                  </pic:blipFill>
+                  <pic:spPr>
+                    <a:xfrm>
+                      <a:off x="0" y="0"/>
+                      <a:ext cx="2714625" cy="590550"/>
+                    </a:xfrm>
+                    <a:prstGeom prst="rect">
+                      <a:avLst/>
+                    </a:prstGeom>
+                  </pic:spPr>
+                </pic:pic>
+              </a:graphicData>
+            </a:graphic>
+          </wp:inline>
+        </w:drawing>
+      </w:r>
+    </w:p>
+    <w:p/>
     <w:sectPr>
       <w:pgSz w:w="12240" w:h="15840"/>
       <w:pgMar w:top="1440" w:right="1440" w:bottom="1440" w:left="1440" w:header="720" w:footer="720" w:gutter="0"/>

</xml_diff>

<commit_message>
Practice 3. Passing value from parent to child with @Input(), parse values, model example and writing property on a string directly
</commit_message>
<xml_diff>
--- a/notes.docx
+++ b/notes.docx
@@ -104,7 +104,7 @@
           <w:noProof/>
         </w:rPr>
         <w:drawing>
-          <wp:inline distT="0" distB="0" distL="0" distR="0" wp14:anchorId="3D6FABD7" wp14:editId="13770A26">
+          <wp:inline distT="0" distB="0" distL="0" distR="0" wp14:anchorId="26B84667" wp14:editId="0671A906">
             <wp:extent cx="5943600" cy="975995"/>
             <wp:effectExtent l="0" t="0" r="0" b="0"/>
             <wp:docPr id="1" name="Picture 1"/>
@@ -164,7 +164,7 @@
           <w:noProof/>
         </w:rPr>
         <w:drawing>
-          <wp:inline distT="0" distB="0" distL="0" distR="0" wp14:anchorId="0C15F5C7" wp14:editId="5B9D2D1D">
+          <wp:inline distT="0" distB="0" distL="0" distR="0" wp14:anchorId="516E0938" wp14:editId="05649279">
             <wp:extent cx="5943600" cy="1501140"/>
             <wp:effectExtent l="0" t="0" r="0" b="3810"/>
             <wp:docPr id="2" name="Picture 2"/>
@@ -207,7 +207,7 @@
         </w:rPr>
         <w:lastRenderedPageBreak/>
         <w:drawing>
-          <wp:inline distT="0" distB="0" distL="0" distR="0" wp14:anchorId="4162F7CB" wp14:editId="18FFD7E7">
+          <wp:inline distT="0" distB="0" distL="0" distR="0" wp14:anchorId="7E53D95C" wp14:editId="71C6A178">
             <wp:extent cx="4197803" cy="1351280"/>
             <wp:effectExtent l="0" t="0" r="0" b="1270"/>
             <wp:docPr id="3" name="Picture 3"/>
@@ -282,7 +282,7 @@
           <w:noProof/>
         </w:rPr>
         <w:drawing>
-          <wp:inline distT="0" distB="0" distL="0" distR="0" wp14:anchorId="6F289F47" wp14:editId="12134E70">
+          <wp:inline distT="0" distB="0" distL="0" distR="0" wp14:anchorId="6C2D6CF4" wp14:editId="25B9D04B">
             <wp:extent cx="3209925" cy="1123950"/>
             <wp:effectExtent l="0" t="0" r="9525" b="0"/>
             <wp:docPr id="4" name="Picture 4"/>
@@ -332,7 +332,7 @@
           <w:noProof/>
         </w:rPr>
         <w:drawing>
-          <wp:inline distT="0" distB="0" distL="0" distR="0" wp14:anchorId="0331FE0F" wp14:editId="7091BFDF">
+          <wp:inline distT="0" distB="0" distL="0" distR="0" wp14:anchorId="64788644" wp14:editId="7EC3C14E">
             <wp:extent cx="3019425" cy="1914525"/>
             <wp:effectExtent l="0" t="0" r="9525" b="9525"/>
             <wp:docPr id="5" name="Picture 5"/>
@@ -414,7 +414,7 @@
         </w:rPr>
         <w:lastRenderedPageBreak/>
         <w:drawing>
-          <wp:inline distT="0" distB="0" distL="0" distR="0" wp14:anchorId="15068E32" wp14:editId="210C104B">
+          <wp:inline distT="0" distB="0" distL="0" distR="0" wp14:anchorId="36DBCF0A" wp14:editId="29A2764B">
             <wp:extent cx="4067175" cy="2362200"/>
             <wp:effectExtent l="0" t="0" r="9525" b="0"/>
             <wp:docPr id="6" name="Picture 6"/>
@@ -457,7 +457,7 @@
           <w:noProof/>
         </w:rPr>
         <w:drawing>
-          <wp:inline distT="0" distB="0" distL="0" distR="0" wp14:anchorId="5139AC7C" wp14:editId="0C72821D">
+          <wp:inline distT="0" distB="0" distL="0" distR="0" wp14:anchorId="58A0F5E8" wp14:editId="3206BD3E">
             <wp:extent cx="5438775" cy="1257300"/>
             <wp:effectExtent l="0" t="0" r="9525" b="0"/>
             <wp:docPr id="7" name="Picture 7"/>
@@ -500,7 +500,7 @@
           <w:noProof/>
         </w:rPr>
         <w:drawing>
-          <wp:inline distT="0" distB="0" distL="0" distR="0" wp14:anchorId="5C1B7C2F" wp14:editId="0605EB50">
+          <wp:inline distT="0" distB="0" distL="0" distR="0" wp14:anchorId="4796C5F2" wp14:editId="7E34A742">
             <wp:extent cx="2762250" cy="1257300"/>
             <wp:effectExtent l="0" t="0" r="0" b="0"/>
             <wp:docPr id="8" name="Picture 8"/>
@@ -589,7 +589,7 @@
           <w:noProof/>
         </w:rPr>
         <w:drawing>
-          <wp:inline distT="0" distB="0" distL="0" distR="0" wp14:anchorId="0064FAC2" wp14:editId="100B8B15">
+          <wp:inline distT="0" distB="0" distL="0" distR="0" wp14:anchorId="450180B8" wp14:editId="65B3E27E">
             <wp:extent cx="3333750" cy="381000"/>
             <wp:effectExtent l="0" t="0" r="0" b="0"/>
             <wp:docPr id="9" name="Picture 9"/>
@@ -645,7 +645,7 @@
           <w:noProof/>
         </w:rPr>
         <w:drawing>
-          <wp:inline distT="0" distB="0" distL="0" distR="0" wp14:anchorId="00CAD2A4" wp14:editId="405C0936">
+          <wp:inline distT="0" distB="0" distL="0" distR="0" wp14:anchorId="4104D8D6" wp14:editId="71FF5425">
             <wp:extent cx="4438650" cy="371475"/>
             <wp:effectExtent l="0" t="0" r="0" b="9525"/>
             <wp:docPr id="10" name="Picture 10"/>
@@ -696,7 +696,7 @@
           <w:noProof/>
         </w:rPr>
         <w:drawing>
-          <wp:inline distT="0" distB="0" distL="0" distR="0" wp14:anchorId="2160E516" wp14:editId="69E19245">
+          <wp:inline distT="0" distB="0" distL="0" distR="0" wp14:anchorId="6B4BF771" wp14:editId="5C608862">
             <wp:extent cx="4514850" cy="723900"/>
             <wp:effectExtent l="0" t="0" r="0" b="0"/>
             <wp:docPr id="13" name="Picture 13"/>
@@ -736,14 +736,12 @@
       <w:pPr>
         <w:ind w:firstLine="720"/>
       </w:pPr>
-      <w:bookmarkStart w:id="0" w:name="_GoBack"/>
-      <w:bookmarkEnd w:id="0"/>
       <w:r>
         <w:rPr>
           <w:noProof/>
         </w:rPr>
         <w:drawing>
-          <wp:inline distT="0" distB="0" distL="0" distR="0" wp14:anchorId="403025AB" wp14:editId="541107C5">
+          <wp:inline distT="0" distB="0" distL="0" distR="0" wp14:anchorId="7E5D0BD0" wp14:editId="529B2033">
             <wp:extent cx="2714625" cy="590550"/>
             <wp:effectExtent l="0" t="0" r="9525" b="0"/>
             <wp:docPr id="14" name="Picture 14"/>
@@ -780,6 +778,398 @@
       </w:r>
     </w:p>
     <w:p/>
+    <w:p>
+      <w:r>
+        <w:t xml:space="preserve">Parse values on </w:t>
+      </w:r>
+      <w:proofErr w:type="spellStart"/>
+      <w:r>
+        <w:t>ts</w:t>
+      </w:r>
+      <w:r>
+        <w:t>s</w:t>
+      </w:r>
+      <w:proofErr w:type="spellEnd"/>
+      <w:r>
+        <w:t>:</w:t>
+      </w:r>
+    </w:p>
+    <w:p>
+      <w:r>
+        <w:tab/>
+      </w:r>
+      <w:r>
+        <w:rPr>
+          <w:noProof/>
+        </w:rPr>
+        <w:drawing>
+          <wp:inline distT="0" distB="0" distL="0" distR="0" wp14:anchorId="4356425A" wp14:editId="17C36E89">
+            <wp:extent cx="5943600" cy="729615"/>
+            <wp:effectExtent l="0" t="0" r="0" b="0"/>
+            <wp:docPr id="11" name="Picture 11"/>
+            <wp:cNvGraphicFramePr>
+              <a:graphicFrameLocks xmlns:a="http://schemas.openxmlformats.org/drawingml/2006/main" noChangeAspect="1"/>
+            </wp:cNvGraphicFramePr>
+            <a:graphic xmlns:a="http://schemas.openxmlformats.org/drawingml/2006/main">
+              <a:graphicData uri="http://schemas.openxmlformats.org/drawingml/2006/picture">
+                <pic:pic xmlns:pic="http://schemas.openxmlformats.org/drawingml/2006/picture">
+                  <pic:nvPicPr>
+                    <pic:cNvPr id="1" name=""/>
+                    <pic:cNvPicPr/>
+                  </pic:nvPicPr>
+                  <pic:blipFill>
+                    <a:blip r:embed="rId16"/>
+                    <a:stretch>
+                      <a:fillRect/>
+                    </a:stretch>
+                  </pic:blipFill>
+                  <pic:spPr>
+                    <a:xfrm>
+                      <a:off x="0" y="0"/>
+                      <a:ext cx="5943600" cy="729615"/>
+                    </a:xfrm>
+                    <a:prstGeom prst="rect">
+                      <a:avLst/>
+                    </a:prstGeom>
+                  </pic:spPr>
+                </pic:pic>
+              </a:graphicData>
+            </a:graphic>
+          </wp:inline>
+        </w:drawing>
+      </w:r>
+    </w:p>
+    <w:p/>
+    <w:p>
+      <w:r>
+        <w:t>Pass value from parent component to child:</w:t>
+      </w:r>
+    </w:p>
+    <w:p/>
+    <w:p>
+      <w:r>
+        <w:rPr>
+          <w:noProof/>
+        </w:rPr>
+        <mc:AlternateContent>
+          <mc:Choice Requires="wps">
+            <w:drawing>
+              <wp:anchor distT="0" distB="0" distL="114300" distR="114300" simplePos="0" relativeHeight="251659264" behindDoc="0" locked="0" layoutInCell="1" allowOverlap="1" wp14:anchorId="01A6C08B" wp14:editId="50BD0FC5">
+                <wp:simplePos x="0" y="0"/>
+                <wp:positionH relativeFrom="column">
+                  <wp:posOffset>1612900</wp:posOffset>
+                </wp:positionH>
+                <wp:positionV relativeFrom="paragraph">
+                  <wp:posOffset>455930</wp:posOffset>
+                </wp:positionV>
+                <wp:extent cx="2235200" cy="406400"/>
+                <wp:effectExtent l="19050" t="57150" r="50800" b="88900"/>
+                <wp:wrapNone/>
+                <wp:docPr id="16" name="Straight Arrow Connector 16"/>
+                <wp:cNvGraphicFramePr/>
+                <a:graphic xmlns:a="http://schemas.openxmlformats.org/drawingml/2006/main">
+                  <a:graphicData uri="http://schemas.microsoft.com/office/word/2010/wordprocessingShape">
+                    <wps:wsp>
+                      <wps:cNvCnPr/>
+                      <wps:spPr>
+                        <a:xfrm>
+                          <a:off x="0" y="0"/>
+                          <a:ext cx="2235200" cy="406400"/>
+                        </a:xfrm>
+                        <a:prstGeom prst="straightConnector1">
+                          <a:avLst/>
+                        </a:prstGeom>
+                        <a:ln>
+                          <a:headEnd type="triangle"/>
+                          <a:tailEnd type="triangle"/>
+                        </a:ln>
+                      </wps:spPr>
+                      <wps:style>
+                        <a:lnRef idx="1">
+                          <a:schemeClr val="accent1"/>
+                        </a:lnRef>
+                        <a:fillRef idx="0">
+                          <a:schemeClr val="accent1"/>
+                        </a:fillRef>
+                        <a:effectRef idx="0">
+                          <a:schemeClr val="accent1"/>
+                        </a:effectRef>
+                        <a:fontRef idx="minor">
+                          <a:schemeClr val="tx1"/>
+                        </a:fontRef>
+                      </wps:style>
+                      <wps:bodyPr/>
+                    </wps:wsp>
+                  </a:graphicData>
+                </a:graphic>
+              </wp:anchor>
+            </w:drawing>
+          </mc:Choice>
+          <mc:Fallback>
+            <w:pict>
+              <v:shapetype w14:anchorId="099A5121" id="_x0000_t32" coordsize="21600,21600" o:spt="32" o:oned="t" path="m,l21600,21600e" filled="f">
+                <v:path arrowok="t" fillok="f" o:connecttype="none"/>
+                <o:lock v:ext="edit" shapetype="t"/>
+              </v:shapetype>
+              <v:shape id="Straight Arrow Connector 16" o:spid="_x0000_s1026" type="#_x0000_t32" style="position:absolute;margin-left:127pt;margin-top:35.9pt;width:176pt;height:32pt;z-index:251659264;visibility:visible;mso-wrap-style:square;mso-wrap-distance-left:9pt;mso-wrap-distance-top:0;mso-wrap-distance-right:9pt;mso-wrap-distance-bottom:0;mso-position-horizontal:absolute;mso-position-horizontal-relative:text;mso-position-vertical:absolute;mso-position-vertical-relative:text" o:gfxdata="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" strokecolor="#4472c4 [3204]" strokeweight=".5pt">
+                <v:stroke startarrow="block" endarrow="block" joinstyle="miter"/>
+              </v:shape>
+            </w:pict>
+          </mc:Fallback>
+        </mc:AlternateContent>
+      </w:r>
+      <w:r>
+        <w:tab/>
+      </w:r>
+      <w:r>
+        <w:rPr>
+          <w:noProof/>
+        </w:rPr>
+        <w:drawing>
+          <wp:inline distT="0" distB="0" distL="0" distR="0" wp14:anchorId="332DB496" wp14:editId="7B75AA64">
+            <wp:extent cx="3381375" cy="628650"/>
+            <wp:effectExtent l="0" t="0" r="9525" b="0"/>
+            <wp:docPr id="12" name="Picture 12"/>
+            <wp:cNvGraphicFramePr>
+              <a:graphicFrameLocks xmlns:a="http://schemas.openxmlformats.org/drawingml/2006/main" noChangeAspect="1"/>
+            </wp:cNvGraphicFramePr>
+            <a:graphic xmlns:a="http://schemas.openxmlformats.org/drawingml/2006/main">
+              <a:graphicData uri="http://schemas.openxmlformats.org/drawingml/2006/picture">
+                <pic:pic xmlns:pic="http://schemas.openxmlformats.org/drawingml/2006/picture">
+                  <pic:nvPicPr>
+                    <pic:cNvPr id="1" name=""/>
+                    <pic:cNvPicPr/>
+                  </pic:nvPicPr>
+                  <pic:blipFill>
+                    <a:blip r:embed="rId17"/>
+                    <a:stretch>
+                      <a:fillRect/>
+                    </a:stretch>
+                  </pic:blipFill>
+                  <pic:spPr>
+                    <a:xfrm>
+                      <a:off x="0" y="0"/>
+                      <a:ext cx="3381375" cy="628650"/>
+                    </a:xfrm>
+                    <a:prstGeom prst="rect">
+                      <a:avLst/>
+                    </a:prstGeom>
+                  </pic:spPr>
+                </pic:pic>
+              </a:graphicData>
+            </a:graphic>
+          </wp:inline>
+        </w:drawing>
+      </w:r>
+    </w:p>
+    <w:p>
+      <w:r>
+        <w:rPr>
+          <w:noProof/>
+        </w:rPr>
+        <w:drawing>
+          <wp:inline distT="0" distB="0" distL="0" distR="0" wp14:anchorId="46970FAE" wp14:editId="219F5CFB">
+            <wp:extent cx="5943600" cy="448945"/>
+            <wp:effectExtent l="0" t="0" r="0" b="8255"/>
+            <wp:docPr id="15" name="Picture 15"/>
+            <wp:cNvGraphicFramePr>
+              <a:graphicFrameLocks xmlns:a="http://schemas.openxmlformats.org/drawingml/2006/main" noChangeAspect="1"/>
+            </wp:cNvGraphicFramePr>
+            <a:graphic xmlns:a="http://schemas.openxmlformats.org/drawingml/2006/main">
+              <a:graphicData uri="http://schemas.openxmlformats.org/drawingml/2006/picture">
+                <pic:pic xmlns:pic="http://schemas.openxmlformats.org/drawingml/2006/picture">
+                  <pic:nvPicPr>
+                    <pic:cNvPr id="1" name=""/>
+                    <pic:cNvPicPr/>
+                  </pic:nvPicPr>
+                  <pic:blipFill>
+                    <a:blip r:embed="rId18"/>
+                    <a:stretch>
+                      <a:fillRect/>
+                    </a:stretch>
+                  </pic:blipFill>
+                  <pic:spPr>
+                    <a:xfrm>
+                      <a:off x="0" y="0"/>
+                      <a:ext cx="5943600" cy="448945"/>
+                    </a:xfrm>
+                    <a:prstGeom prst="rect">
+                      <a:avLst/>
+                    </a:prstGeom>
+                  </pic:spPr>
+                </pic:pic>
+              </a:graphicData>
+            </a:graphic>
+          </wp:inline>
+        </w:drawing>
+      </w:r>
+      <w:r>
+        <w:t xml:space="preserve">When a new </w:t>
+      </w:r>
+      <w:proofErr w:type="spellStart"/>
+      <w:r>
+        <w:t>jugador</w:t>
+      </w:r>
+      <w:proofErr w:type="spellEnd"/>
+      <w:r>
+        <w:t xml:space="preserve"> is added its updated and send to the child</w:t>
+      </w:r>
+    </w:p>
+    <w:p/>
+    <w:p>
+      <w:r>
+        <w:t>Model example:</w:t>
+      </w:r>
+    </w:p>
+    <w:p>
+      <w:r>
+        <w:lastRenderedPageBreak/>
+        <w:tab/>
+      </w:r>
+      <w:r>
+        <w:rPr>
+          <w:noProof/>
+        </w:rPr>
+        <w:drawing>
+          <wp:inline distT="0" distB="0" distL="0" distR="0" wp14:anchorId="148C5C89" wp14:editId="67C6A7B1">
+            <wp:extent cx="4476750" cy="2381250"/>
+            <wp:effectExtent l="0" t="0" r="0" b="0"/>
+            <wp:docPr id="17" name="Picture 17"/>
+            <wp:cNvGraphicFramePr>
+              <a:graphicFrameLocks xmlns:a="http://schemas.openxmlformats.org/drawingml/2006/main" noChangeAspect="1"/>
+            </wp:cNvGraphicFramePr>
+            <a:graphic xmlns:a="http://schemas.openxmlformats.org/drawingml/2006/main">
+              <a:graphicData uri="http://schemas.openxmlformats.org/drawingml/2006/picture">
+                <pic:pic xmlns:pic="http://schemas.openxmlformats.org/drawingml/2006/picture">
+                  <pic:nvPicPr>
+                    <pic:cNvPr id="1" name=""/>
+                    <pic:cNvPicPr/>
+                  </pic:nvPicPr>
+                  <pic:blipFill>
+                    <a:blip r:embed="rId19"/>
+                    <a:stretch>
+                      <a:fillRect/>
+                    </a:stretch>
+                  </pic:blipFill>
+                  <pic:spPr>
+                    <a:xfrm>
+                      <a:off x="0" y="0"/>
+                      <a:ext cx="4476750" cy="2381250"/>
+                    </a:xfrm>
+                    <a:prstGeom prst="rect">
+                      <a:avLst/>
+                    </a:prstGeom>
+                  </pic:spPr>
+                </pic:pic>
+              </a:graphicData>
+            </a:graphic>
+          </wp:inline>
+        </w:drawing>
+      </w:r>
+    </w:p>
+    <w:p/>
+    <w:p>
+      <w:r>
+        <w:t>Writing property on String:</w:t>
+      </w:r>
+    </w:p>
+    <w:p>
+      <w:r>
+        <w:tab/>
+      </w:r>
+      <w:r>
+        <w:rPr>
+          <w:noProof/>
+        </w:rPr>
+        <w:drawing>
+          <wp:inline distT="0" distB="0" distL="0" distR="0" wp14:anchorId="7CA541C3" wp14:editId="6AD8DE48">
+            <wp:extent cx="3409950" cy="238125"/>
+            <wp:effectExtent l="0" t="0" r="0" b="9525"/>
+            <wp:docPr id="18" name="Picture 18"/>
+            <wp:cNvGraphicFramePr>
+              <a:graphicFrameLocks xmlns:a="http://schemas.openxmlformats.org/drawingml/2006/main" noChangeAspect="1"/>
+            </wp:cNvGraphicFramePr>
+            <a:graphic xmlns:a="http://schemas.openxmlformats.org/drawingml/2006/main">
+              <a:graphicData uri="http://schemas.openxmlformats.org/drawingml/2006/picture">
+                <pic:pic xmlns:pic="http://schemas.openxmlformats.org/drawingml/2006/picture">
+                  <pic:nvPicPr>
+                    <pic:cNvPr id="1" name=""/>
+                    <pic:cNvPicPr/>
+                  </pic:nvPicPr>
+                  <pic:blipFill>
+                    <a:blip r:embed="rId20"/>
+                    <a:stretch>
+                      <a:fillRect/>
+                    </a:stretch>
+                  </pic:blipFill>
+                  <pic:spPr>
+                    <a:xfrm>
+                      <a:off x="0" y="0"/>
+                      <a:ext cx="3409950" cy="238125"/>
+                    </a:xfrm>
+                    <a:prstGeom prst="rect">
+                      <a:avLst/>
+                    </a:prstGeom>
+                  </pic:spPr>
+                </pic:pic>
+              </a:graphicData>
+            </a:graphic>
+          </wp:inline>
+        </w:drawing>
+      </w:r>
+    </w:p>
+    <w:p>
+      <w:pPr>
+        <w:ind w:firstLine="720"/>
+      </w:pPr>
+      <w:r>
+        <w:rPr>
+          <w:noProof/>
+        </w:rPr>
+        <w:drawing>
+          <wp:inline distT="0" distB="0" distL="0" distR="0" wp14:anchorId="663A4306" wp14:editId="642A2DA5">
+            <wp:extent cx="1666875" cy="266700"/>
+            <wp:effectExtent l="0" t="0" r="9525" b="0"/>
+            <wp:docPr id="19" name="Picture 19"/>
+            <wp:cNvGraphicFramePr>
+              <a:graphicFrameLocks xmlns:a="http://schemas.openxmlformats.org/drawingml/2006/main" noChangeAspect="1"/>
+            </wp:cNvGraphicFramePr>
+            <a:graphic xmlns:a="http://schemas.openxmlformats.org/drawingml/2006/main">
+              <a:graphicData uri="http://schemas.openxmlformats.org/drawingml/2006/picture">
+                <pic:pic xmlns:pic="http://schemas.openxmlformats.org/drawingml/2006/picture">
+                  <pic:nvPicPr>
+                    <pic:cNvPr id="1" name=""/>
+                    <pic:cNvPicPr/>
+                  </pic:nvPicPr>
+                  <pic:blipFill>
+                    <a:blip r:embed="rId21"/>
+                    <a:stretch>
+                      <a:fillRect/>
+                    </a:stretch>
+                  </pic:blipFill>
+                  <pic:spPr>
+                    <a:xfrm>
+                      <a:off x="0" y="0"/>
+                      <a:ext cx="1666875" cy="266700"/>
+                    </a:xfrm>
+                    <a:prstGeom prst="rect">
+                      <a:avLst/>
+                    </a:prstGeom>
+                  </pic:spPr>
+                </pic:pic>
+              </a:graphicData>
+            </a:graphic>
+          </wp:inline>
+        </w:drawing>
+      </w:r>
+    </w:p>
+    <w:p>
+      <w:pPr>
+        <w:ind w:firstLine="720"/>
+      </w:pPr>
+      <w:bookmarkStart w:id="0" w:name="_GoBack"/>
+      <w:bookmarkEnd w:id="0"/>
+    </w:p>
     <w:sectPr>
       <w:pgSz w:w="12240" w:h="15840"/>
       <w:pgMar w:top="1440" w:right="1440" w:bottom="1440" w:left="1440" w:header="720" w:footer="720" w:gutter="0"/>
@@ -1191,7 +1581,6 @@
   <w:style w:type="character" w:default="1" w:styleId="DefaultParagraphFont">
     <w:name w:val="Default Paragraph Font"/>
     <w:uiPriority w:val="1"/>
-    <w:semiHidden/>
     <w:unhideWhenUsed/>
   </w:style>
   <w:style w:type="table" w:default="1" w:styleId="TableNormal">

</xml_diff>

<commit_message>
Practice 5. @Output, Event Emitter
</commit_message>
<xml_diff>
--- a/notes.docx
+++ b/notes.docx
@@ -1241,8 +1241,6 @@
       <w:pPr>
         <w:ind w:firstLine="720"/>
       </w:pPr>
-      <w:bookmarkStart w:id="0" w:name="_GoBack"/>
-      <w:bookmarkEnd w:id="0"/>
       <w:r>
         <w:rPr>
           <w:noProof/>
@@ -1284,6 +1282,95 @@
           </wp:inline>
         </w:drawing>
       </w:r>
+    </w:p>
+    <w:p>
+      <w:pPr>
+        <w:ind w:firstLine="720"/>
+      </w:pPr>
+    </w:p>
+    <w:p/>
+    <w:p>
+      <w:r>
+        <w:t>@Output, Event Emitter.</w:t>
+      </w:r>
+    </w:p>
+    <w:p>
+      <w:r>
+        <w:tab/>
+        <w:t>Sends an event from the child to the parent to pass or send values from child to parent</w:t>
+      </w:r>
+    </w:p>
+    <w:p/>
+    <w:p>
+      <w:pPr>
+        <w:ind w:firstLine="720"/>
+      </w:pPr>
+      <w:r>
+        <w:rPr>
+          <w:noProof/>
+        </w:rPr>
+        <w:drawing>
+          <wp:inline distT="0" distB="0" distL="0" distR="0" wp14:anchorId="5992CEE9" wp14:editId="7018AF8E">
+            <wp:extent cx="4533900" cy="400050"/>
+            <wp:effectExtent l="0" t="0" r="0" b="0"/>
+            <wp:docPr id="22" name="Picture 22"/>
+            <wp:cNvGraphicFramePr>
+              <a:graphicFrameLocks xmlns:a="http://schemas.openxmlformats.org/drawingml/2006/main" noChangeAspect="1"/>
+            </wp:cNvGraphicFramePr>
+            <a:graphic xmlns:a="http://schemas.openxmlformats.org/drawingml/2006/main">
+              <a:graphicData uri="http://schemas.openxmlformats.org/drawingml/2006/picture">
+                <pic:pic xmlns:pic="http://schemas.openxmlformats.org/drawingml/2006/picture">
+                  <pic:nvPicPr>
+                    <pic:cNvPr id="1" name=""/>
+                    <pic:cNvPicPr/>
+                  </pic:nvPicPr>
+                  <pic:blipFill>
+                    <a:blip r:embed="rId24"/>
+                    <a:stretch>
+                      <a:fillRect/>
+                    </a:stretch>
+                  </pic:blipFill>
+                  <pic:spPr>
+                    <a:xfrm>
+                      <a:off x="0" y="0"/>
+                      <a:ext cx="4533900" cy="400050"/>
+                    </a:xfrm>
+                    <a:prstGeom prst="rect">
+                      <a:avLst/>
+                    </a:prstGeom>
+                  </pic:spPr>
+                </pic:pic>
+              </a:graphicData>
+            </a:graphic>
+          </wp:inline>
+        </w:drawing>
+      </w:r>
+    </w:p>
+    <w:p>
+      <w:pPr>
+        <w:ind w:firstLine="720"/>
+      </w:pPr>
+      <w:r>
+        <w:t xml:space="preserve">“When there is an event emitted for the </w:t>
+      </w:r>
+      <w:proofErr w:type="spellStart"/>
+      <w:r>
+        <w:t>voto</w:t>
+      </w:r>
+      <w:proofErr w:type="spellEnd"/>
+      <w:r>
+        <w:t xml:space="preserve"> var on the child component, execute the </w:t>
+      </w:r>
+      <w:proofErr w:type="spellStart"/>
+      <w:r>
+        <w:t>sumarVoto</w:t>
+      </w:r>
+      <w:proofErr w:type="spellEnd"/>
+      <w:r>
+        <w:t>() method from the parent, pass the value to the parent</w:t>
+      </w:r>
+      <w:bookmarkStart w:id="0" w:name="_GoBack"/>
+      <w:bookmarkEnd w:id="0"/>
     </w:p>
     <w:sectPr>
       <w:pgSz w:w="12240" w:h="15840"/>
@@ -1696,6 +1783,7 @@
   <w:style w:type="character" w:default="1" w:styleId="DefaultParagraphFont">
     <w:name w:val="Default Paragraph Font"/>
     <w:uiPriority w:val="1"/>
+    <w:semiHidden/>
     <w:unhideWhenUsed/>
   </w:style>
   <w:style w:type="table" w:default="1" w:styleId="TableNormal">

</xml_diff>

<commit_message>
Practice 6. NgSwitch example
</commit_message>
<xml_diff>
--- a/notes.docx
+++ b/notes.docx
@@ -1362,12 +1362,196 @@
         <w:t xml:space="preserve"> var on the child component, execute the </w:t>
       </w:r>
       <w:proofErr w:type="spellStart"/>
+      <w:proofErr w:type="gramStart"/>
       <w:r>
         <w:t>sumarVoto</w:t>
       </w:r>
       <w:proofErr w:type="spellEnd"/>
       <w:r>
-        <w:t>() method from the parent, pass the value to the parent</w:t>
+        <w:t>(</w:t>
+      </w:r>
+      <w:proofErr w:type="gramEnd"/>
+      <w:r>
+        <w:t>) method from the parent, pass the value to the parent</w:t>
+      </w:r>
+    </w:p>
+    <w:p>
+      <w:pPr>
+        <w:ind w:firstLine="720"/>
+      </w:pPr>
+    </w:p>
+    <w:p>
+      <w:pPr>
+        <w:ind w:firstLine="720"/>
+      </w:pPr>
+      <w:r>
+        <w:rPr>
+          <w:noProof/>
+        </w:rPr>
+        <w:lastRenderedPageBreak/>
+        <w:drawing>
+          <wp:inline distT="0" distB="0" distL="0" distR="0" wp14:anchorId="27FAE04E" wp14:editId="5E7BCCCD">
+            <wp:extent cx="4248150" cy="2790825"/>
+            <wp:effectExtent l="0" t="0" r="0" b="9525"/>
+            <wp:docPr id="23" name="Picture 23"/>
+            <wp:cNvGraphicFramePr>
+              <a:graphicFrameLocks xmlns:a="http://schemas.openxmlformats.org/drawingml/2006/main" noChangeAspect="1"/>
+            </wp:cNvGraphicFramePr>
+            <a:graphic xmlns:a="http://schemas.openxmlformats.org/drawingml/2006/main">
+              <a:graphicData uri="http://schemas.openxmlformats.org/drawingml/2006/picture">
+                <pic:pic xmlns:pic="http://schemas.openxmlformats.org/drawingml/2006/picture">
+                  <pic:nvPicPr>
+                    <pic:cNvPr id="1" name=""/>
+                    <pic:cNvPicPr/>
+                  </pic:nvPicPr>
+                  <pic:blipFill>
+                    <a:blip r:embed="rId25"/>
+                    <a:stretch>
+                      <a:fillRect/>
+                    </a:stretch>
+                  </pic:blipFill>
+                  <pic:spPr>
+                    <a:xfrm>
+                      <a:off x="0" y="0"/>
+                      <a:ext cx="4248150" cy="2790825"/>
+                    </a:xfrm>
+                    <a:prstGeom prst="rect">
+                      <a:avLst/>
+                    </a:prstGeom>
+                  </pic:spPr>
+                </pic:pic>
+              </a:graphicData>
+            </a:graphic>
+          </wp:inline>
+        </w:drawing>
+      </w:r>
+    </w:p>
+    <w:p>
+      <w:pPr>
+        <w:ind w:firstLine="720"/>
+      </w:pPr>
+      <w:proofErr w:type="spellStart"/>
+      <w:r>
+        <w:t>Voto</w:t>
+      </w:r>
+      <w:proofErr w:type="spellEnd"/>
+      <w:r>
+        <w:t xml:space="preserve"> property is set as event emitter and when it emits, then the </w:t>
+      </w:r>
+      <w:proofErr w:type="spellStart"/>
+      <w:r>
+        <w:t>sumarVoto</w:t>
+      </w:r>
+      <w:proofErr w:type="spellEnd"/>
+      <w:r>
+        <w:t xml:space="preserve"> event is executed.</w:t>
+      </w:r>
+    </w:p>
+    <w:p/>
+    <w:p>
+      <w:proofErr w:type="spellStart"/>
+      <w:r>
+        <w:t>ngSwitch</w:t>
+      </w:r>
+      <w:proofErr w:type="spellEnd"/>
+    </w:p>
+    <w:p>
+      <w:r>
+        <w:tab/>
+        <w:t xml:space="preserve">Choose from few options according from a </w:t>
+      </w:r>
+      <w:r>
+        <w:t>var</w:t>
+      </w:r>
+    </w:p>
+    <w:p>
+      <w:r>
+        <w:tab/>
+      </w:r>
+      <w:r>
+        <w:rPr>
+          <w:noProof/>
+        </w:rPr>
+        <w:drawing>
+          <wp:inline distT="0" distB="0" distL="0" distR="0" wp14:anchorId="00614458" wp14:editId="2E8788FC">
+            <wp:extent cx="3914775" cy="1590675"/>
+            <wp:effectExtent l="0" t="0" r="9525" b="9525"/>
+            <wp:docPr id="24" name="Picture 24"/>
+            <wp:cNvGraphicFramePr>
+              <a:graphicFrameLocks xmlns:a="http://schemas.openxmlformats.org/drawingml/2006/main" noChangeAspect="1"/>
+            </wp:cNvGraphicFramePr>
+            <a:graphic xmlns:a="http://schemas.openxmlformats.org/drawingml/2006/main">
+              <a:graphicData uri="http://schemas.openxmlformats.org/drawingml/2006/picture">
+                <pic:pic xmlns:pic="http://schemas.openxmlformats.org/drawingml/2006/picture">
+                  <pic:nvPicPr>
+                    <pic:cNvPr id="1" name=""/>
+                    <pic:cNvPicPr/>
+                  </pic:nvPicPr>
+                  <pic:blipFill>
+                    <a:blip r:embed="rId26"/>
+                    <a:stretch>
+                      <a:fillRect/>
+                    </a:stretch>
+                  </pic:blipFill>
+                  <pic:spPr>
+                    <a:xfrm>
+                      <a:off x="0" y="0"/>
+                      <a:ext cx="3914775" cy="1590675"/>
+                    </a:xfrm>
+                    <a:prstGeom prst="rect">
+                      <a:avLst/>
+                    </a:prstGeom>
+                  </pic:spPr>
+                </pic:pic>
+              </a:graphicData>
+            </a:graphic>
+          </wp:inline>
+        </w:drawing>
+      </w:r>
+    </w:p>
+    <w:p>
+      <w:r>
+        <w:tab/>
+      </w:r>
+      <w:r>
+        <w:rPr>
+          <w:noProof/>
+        </w:rPr>
+        <w:drawing>
+          <wp:inline distT="0" distB="0" distL="0" distR="0" wp14:anchorId="23DE4576" wp14:editId="211B76A4">
+            <wp:extent cx="1371600" cy="409575"/>
+            <wp:effectExtent l="0" t="0" r="0" b="9525"/>
+            <wp:docPr id="25" name="Picture 25"/>
+            <wp:cNvGraphicFramePr>
+              <a:graphicFrameLocks xmlns:a="http://schemas.openxmlformats.org/drawingml/2006/main" noChangeAspect="1"/>
+            </wp:cNvGraphicFramePr>
+            <a:graphic xmlns:a="http://schemas.openxmlformats.org/drawingml/2006/main">
+              <a:graphicData uri="http://schemas.openxmlformats.org/drawingml/2006/picture">
+                <pic:pic xmlns:pic="http://schemas.openxmlformats.org/drawingml/2006/picture">
+                  <pic:nvPicPr>
+                    <pic:cNvPr id="1" name=""/>
+                    <pic:cNvPicPr/>
+                  </pic:nvPicPr>
+                  <pic:blipFill>
+                    <a:blip r:embed="rId27"/>
+                    <a:stretch>
+                      <a:fillRect/>
+                    </a:stretch>
+                  </pic:blipFill>
+                  <pic:spPr>
+                    <a:xfrm>
+                      <a:off x="0" y="0"/>
+                      <a:ext cx="1371600" cy="409575"/>
+                    </a:xfrm>
+                    <a:prstGeom prst="rect">
+                      <a:avLst/>
+                    </a:prstGeom>
+                  </pic:spPr>
+                </pic:pic>
+              </a:graphicData>
+            </a:graphic>
+          </wp:inline>
+        </w:drawing>
       </w:r>
       <w:bookmarkStart w:id="0" w:name="_GoBack"/>
       <w:bookmarkEnd w:id="0"/>

</xml_diff>

<commit_message>
Practice 10. Http calls and Observer
</commit_message>
<xml_diff>
--- a/notes.docx
+++ b/notes.docx
@@ -2028,8 +2028,6 @@
       <w:pPr>
         <w:ind w:firstLine="720"/>
       </w:pPr>
-      <w:bookmarkStart w:id="0" w:name="_GoBack"/>
-      <w:bookmarkEnd w:id="0"/>
       <w:r>
         <w:rPr>
           <w:noProof/>
@@ -2072,6 +2070,460 @@
       </w:r>
     </w:p>
     <w:p/>
+    <w:p>
+      <w:pPr>
+        <w:tabs>
+          <w:tab w:val="left" w:pos="5500"/>
+        </w:tabs>
+      </w:pPr>
+      <w:r>
+        <w:tab/>
+      </w:r>
+    </w:p>
+    <w:p>
+      <w:pPr>
+        <w:tabs>
+          <w:tab w:val="left" w:pos="5500"/>
+        </w:tabs>
+      </w:pPr>
+      <w:r>
+        <w:t>Basic Service</w:t>
+      </w:r>
+    </w:p>
+    <w:p>
+      <w:pPr>
+        <w:tabs>
+          <w:tab w:val="left" w:pos="5500"/>
+        </w:tabs>
+      </w:pPr>
+      <w:r>
+        <w:t xml:space="preserve">     Create </w:t>
+      </w:r>
+      <w:proofErr w:type="spellStart"/>
+      <w:r>
+        <w:t>ts</w:t>
+      </w:r>
+      <w:proofErr w:type="spellEnd"/>
+      <w:r>
+        <w:t xml:space="preserve"> file for the Service and annotate it with @</w:t>
+      </w:r>
+      <w:proofErr w:type="gramStart"/>
+      <w:r>
+        <w:t>Inject(</w:t>
+      </w:r>
+      <w:proofErr w:type="gramEnd"/>
+      <w:r>
+        <w:t>)</w:t>
+      </w:r>
+    </w:p>
+    <w:p>
+      <w:pPr>
+        <w:tabs>
+          <w:tab w:val="left" w:pos="5500"/>
+        </w:tabs>
+      </w:pPr>
+      <w:r>
+        <w:rPr>
+          <w:noProof/>
+        </w:rPr>
+        <w:drawing>
+          <wp:inline distT="0" distB="0" distL="0" distR="0" wp14:anchorId="10F3022C" wp14:editId="55A70981">
+            <wp:extent cx="4819650" cy="1724025"/>
+            <wp:effectExtent l="0" t="0" r="0" b="9525"/>
+            <wp:docPr id="33" name="Picture 33"/>
+            <wp:cNvGraphicFramePr>
+              <a:graphicFrameLocks xmlns:a="http://schemas.openxmlformats.org/drawingml/2006/main" noChangeAspect="1"/>
+            </wp:cNvGraphicFramePr>
+            <a:graphic xmlns:a="http://schemas.openxmlformats.org/drawingml/2006/main">
+              <a:graphicData uri="http://schemas.openxmlformats.org/drawingml/2006/picture">
+                <pic:pic xmlns:pic="http://schemas.openxmlformats.org/drawingml/2006/picture">
+                  <pic:nvPicPr>
+                    <pic:cNvPr id="1" name=""/>
+                    <pic:cNvPicPr/>
+                  </pic:nvPicPr>
+                  <pic:blipFill>
+                    <a:blip r:embed="rId35"/>
+                    <a:stretch>
+                      <a:fillRect/>
+                    </a:stretch>
+                  </pic:blipFill>
+                  <pic:spPr>
+                    <a:xfrm>
+                      <a:off x="0" y="0"/>
+                      <a:ext cx="4819650" cy="1724025"/>
+                    </a:xfrm>
+                    <a:prstGeom prst="rect">
+                      <a:avLst/>
+                    </a:prstGeom>
+                  </pic:spPr>
+                </pic:pic>
+              </a:graphicData>
+            </a:graphic>
+          </wp:inline>
+        </w:drawing>
+      </w:r>
+    </w:p>
+    <w:p>
+      <w:pPr>
+        <w:tabs>
+          <w:tab w:val="left" w:pos="5500"/>
+        </w:tabs>
+      </w:pPr>
+    </w:p>
+    <w:p>
+      <w:pPr>
+        <w:tabs>
+          <w:tab w:val="left" w:pos="5500"/>
+        </w:tabs>
+      </w:pPr>
+      <w:r>
+        <w:t>Inject service on the class where its going to be used on the constructor.</w:t>
+      </w:r>
+    </w:p>
+    <w:p>
+      <w:pPr>
+        <w:tabs>
+          <w:tab w:val="left" w:pos="5500"/>
+        </w:tabs>
+      </w:pPr>
+      <w:r>
+        <w:lastRenderedPageBreak/>
+        <w:tab/>
+      </w:r>
+      <w:r>
+        <w:rPr>
+          <w:noProof/>
+        </w:rPr>
+        <w:drawing>
+          <wp:inline distT="0" distB="0" distL="0" distR="0" wp14:anchorId="286E41C3" wp14:editId="28DDA51E">
+            <wp:extent cx="4152900" cy="3124200"/>
+            <wp:effectExtent l="0" t="0" r="0" b="0"/>
+            <wp:docPr id="34" name="Picture 34"/>
+            <wp:cNvGraphicFramePr>
+              <a:graphicFrameLocks xmlns:a="http://schemas.openxmlformats.org/drawingml/2006/main" noChangeAspect="1"/>
+            </wp:cNvGraphicFramePr>
+            <a:graphic xmlns:a="http://schemas.openxmlformats.org/drawingml/2006/main">
+              <a:graphicData uri="http://schemas.openxmlformats.org/drawingml/2006/picture">
+                <pic:pic xmlns:pic="http://schemas.openxmlformats.org/drawingml/2006/picture">
+                  <pic:nvPicPr>
+                    <pic:cNvPr id="1" name=""/>
+                    <pic:cNvPicPr/>
+                  </pic:nvPicPr>
+                  <pic:blipFill>
+                    <a:blip r:embed="rId36"/>
+                    <a:stretch>
+                      <a:fillRect/>
+                    </a:stretch>
+                  </pic:blipFill>
+                  <pic:spPr>
+                    <a:xfrm>
+                      <a:off x="0" y="0"/>
+                      <a:ext cx="4152900" cy="3124200"/>
+                    </a:xfrm>
+                    <a:prstGeom prst="rect">
+                      <a:avLst/>
+                    </a:prstGeom>
+                  </pic:spPr>
+                </pic:pic>
+              </a:graphicData>
+            </a:graphic>
+          </wp:inline>
+        </w:drawing>
+      </w:r>
+    </w:p>
+    <w:p>
+      <w:pPr>
+        <w:tabs>
+          <w:tab w:val="left" w:pos="5500"/>
+        </w:tabs>
+      </w:pPr>
+    </w:p>
+    <w:p>
+      <w:pPr>
+        <w:tabs>
+          <w:tab w:val="left" w:pos="5500"/>
+        </w:tabs>
+      </w:pPr>
+      <w:r>
+        <w:t>Add service on the providers on app module.</w:t>
+      </w:r>
+    </w:p>
+    <w:p>
+      <w:pPr>
+        <w:tabs>
+          <w:tab w:val="left" w:pos="5500"/>
+        </w:tabs>
+      </w:pPr>
+      <w:r>
+        <w:rPr>
+          <w:noProof/>
+        </w:rPr>
+        <w:drawing>
+          <wp:inline distT="0" distB="0" distL="0" distR="0" wp14:anchorId="155837FD" wp14:editId="7468AEB6">
+            <wp:extent cx="2381250" cy="1971675"/>
+            <wp:effectExtent l="0" t="0" r="0" b="9525"/>
+            <wp:docPr id="35" name="Picture 35"/>
+            <wp:cNvGraphicFramePr>
+              <a:graphicFrameLocks xmlns:a="http://schemas.openxmlformats.org/drawingml/2006/main" noChangeAspect="1"/>
+            </wp:cNvGraphicFramePr>
+            <a:graphic xmlns:a="http://schemas.openxmlformats.org/drawingml/2006/main">
+              <a:graphicData uri="http://schemas.openxmlformats.org/drawingml/2006/picture">
+                <pic:pic xmlns:pic="http://schemas.openxmlformats.org/drawingml/2006/picture">
+                  <pic:nvPicPr>
+                    <pic:cNvPr id="1" name=""/>
+                    <pic:cNvPicPr/>
+                  </pic:nvPicPr>
+                  <pic:blipFill>
+                    <a:blip r:embed="rId37"/>
+                    <a:stretch>
+                      <a:fillRect/>
+                    </a:stretch>
+                  </pic:blipFill>
+                  <pic:spPr>
+                    <a:xfrm>
+                      <a:off x="0" y="0"/>
+                      <a:ext cx="2381250" cy="1971675"/>
+                    </a:xfrm>
+                    <a:prstGeom prst="rect">
+                      <a:avLst/>
+                    </a:prstGeom>
+                  </pic:spPr>
+                </pic:pic>
+              </a:graphicData>
+            </a:graphic>
+          </wp:inline>
+        </w:drawing>
+      </w:r>
+    </w:p>
+    <w:p>
+      <w:pPr>
+        <w:tabs>
+          <w:tab w:val="left" w:pos="5500"/>
+        </w:tabs>
+      </w:pPr>
+      <w:r>
+        <w:t xml:space="preserve">     </w:t>
+      </w:r>
+    </w:p>
+    <w:p>
+      <w:pPr>
+        <w:tabs>
+          <w:tab w:val="left" w:pos="5500"/>
+        </w:tabs>
+      </w:pPr>
+      <w:r>
+        <w:t>Http Service</w:t>
+      </w:r>
+    </w:p>
+    <w:p>
+      <w:pPr>
+        <w:tabs>
+          <w:tab w:val="left" w:pos="5500"/>
+        </w:tabs>
+      </w:pPr>
+      <w:r>
+        <w:t xml:space="preserve">      Using the </w:t>
+      </w:r>
+      <w:proofErr w:type="spellStart"/>
+      <w:r>
+        <w:t>HttpClient</w:t>
+      </w:r>
+      <w:proofErr w:type="spellEnd"/>
+      <w:r>
+        <w:t xml:space="preserve"> from angular/common/http you can make http calls which return and observable. (async calls).</w:t>
+      </w:r>
+    </w:p>
+    <w:p>
+      <w:pPr>
+        <w:tabs>
+          <w:tab w:val="left" w:pos="5500"/>
+        </w:tabs>
+      </w:pPr>
+    </w:p>
+    <w:p>
+      <w:pPr>
+        <w:tabs>
+          <w:tab w:val="left" w:pos="5500"/>
+        </w:tabs>
+      </w:pPr>
+      <w:r>
+        <w:lastRenderedPageBreak/>
+        <w:t xml:space="preserve">                     </w:t>
+      </w:r>
+      <w:r>
+        <w:rPr>
+          <w:noProof/>
+        </w:rPr>
+        <w:drawing>
+          <wp:inline distT="0" distB="0" distL="0" distR="0" wp14:anchorId="57EE05EC" wp14:editId="61660892">
+            <wp:extent cx="5448300" cy="3095625"/>
+            <wp:effectExtent l="0" t="0" r="0" b="9525"/>
+            <wp:docPr id="36" name="Picture 36"/>
+            <wp:cNvGraphicFramePr>
+              <a:graphicFrameLocks xmlns:a="http://schemas.openxmlformats.org/drawingml/2006/main" noChangeAspect="1"/>
+            </wp:cNvGraphicFramePr>
+            <a:graphic xmlns:a="http://schemas.openxmlformats.org/drawingml/2006/main">
+              <a:graphicData uri="http://schemas.openxmlformats.org/drawingml/2006/picture">
+                <pic:pic xmlns:pic="http://schemas.openxmlformats.org/drawingml/2006/picture">
+                  <pic:nvPicPr>
+                    <pic:cNvPr id="1" name=""/>
+                    <pic:cNvPicPr/>
+                  </pic:nvPicPr>
+                  <pic:blipFill>
+                    <a:blip r:embed="rId38"/>
+                    <a:stretch>
+                      <a:fillRect/>
+                    </a:stretch>
+                  </pic:blipFill>
+                  <pic:spPr>
+                    <a:xfrm>
+                      <a:off x="0" y="0"/>
+                      <a:ext cx="5448300" cy="3095625"/>
+                    </a:xfrm>
+                    <a:prstGeom prst="rect">
+                      <a:avLst/>
+                    </a:prstGeom>
+                  </pic:spPr>
+                </pic:pic>
+              </a:graphicData>
+            </a:graphic>
+          </wp:inline>
+        </w:drawing>
+      </w:r>
+    </w:p>
+    <w:p>
+      <w:pPr>
+        <w:tabs>
+          <w:tab w:val="left" w:pos="5500"/>
+        </w:tabs>
+      </w:pPr>
+      <w:r>
+        <w:t>Subscribing to observable and get the data</w:t>
+      </w:r>
+    </w:p>
+    <w:p>
+      <w:pPr>
+        <w:tabs>
+          <w:tab w:val="left" w:pos="5500"/>
+        </w:tabs>
+      </w:pPr>
+      <w:r>
+        <w:rPr>
+          <w:noProof/>
+        </w:rPr>
+        <w:drawing>
+          <wp:inline distT="0" distB="0" distL="0" distR="0" wp14:anchorId="0AF8075C" wp14:editId="683EFC6E">
+            <wp:extent cx="4038600" cy="962025"/>
+            <wp:effectExtent l="0" t="0" r="0" b="9525"/>
+            <wp:docPr id="37" name="Picture 37"/>
+            <wp:cNvGraphicFramePr>
+              <a:graphicFrameLocks xmlns:a="http://schemas.openxmlformats.org/drawingml/2006/main" noChangeAspect="1"/>
+            </wp:cNvGraphicFramePr>
+            <a:graphic xmlns:a="http://schemas.openxmlformats.org/drawingml/2006/main">
+              <a:graphicData uri="http://schemas.openxmlformats.org/drawingml/2006/picture">
+                <pic:pic xmlns:pic="http://schemas.openxmlformats.org/drawingml/2006/picture">
+                  <pic:nvPicPr>
+                    <pic:cNvPr id="1" name=""/>
+                    <pic:cNvPicPr/>
+                  </pic:nvPicPr>
+                  <pic:blipFill>
+                    <a:blip r:embed="rId39"/>
+                    <a:stretch>
+                      <a:fillRect/>
+                    </a:stretch>
+                  </pic:blipFill>
+                  <pic:spPr>
+                    <a:xfrm>
+                      <a:off x="0" y="0"/>
+                      <a:ext cx="4038600" cy="962025"/>
+                    </a:xfrm>
+                    <a:prstGeom prst="rect">
+                      <a:avLst/>
+                    </a:prstGeom>
+                  </pic:spPr>
+                </pic:pic>
+              </a:graphicData>
+            </a:graphic>
+          </wp:inline>
+        </w:drawing>
+      </w:r>
+    </w:p>
+    <w:p>
+      <w:pPr>
+        <w:tabs>
+          <w:tab w:val="left" w:pos="5500"/>
+        </w:tabs>
+      </w:pPr>
+      <w:r>
+        <w:t xml:space="preserve">Call adding header params and body </w:t>
+      </w:r>
+      <w:bookmarkStart w:id="0" w:name="_GoBack"/>
+      <w:bookmarkEnd w:id="0"/>
+    </w:p>
+    <w:p>
+      <w:pPr>
+        <w:tabs>
+          <w:tab w:val="left" w:pos="5500"/>
+        </w:tabs>
+      </w:pPr>
+      <w:r>
+        <w:rPr>
+          <w:noProof/>
+        </w:rPr>
+        <w:drawing>
+          <wp:inline distT="0" distB="0" distL="0" distR="0" wp14:anchorId="02162C74" wp14:editId="11AD11D4">
+            <wp:extent cx="5943600" cy="1302385"/>
+            <wp:effectExtent l="0" t="0" r="0" b="0"/>
+            <wp:docPr id="38" name="Picture 38"/>
+            <wp:cNvGraphicFramePr>
+              <a:graphicFrameLocks xmlns:a="http://schemas.openxmlformats.org/drawingml/2006/main" noChangeAspect="1"/>
+            </wp:cNvGraphicFramePr>
+            <a:graphic xmlns:a="http://schemas.openxmlformats.org/drawingml/2006/main">
+              <a:graphicData uri="http://schemas.openxmlformats.org/drawingml/2006/picture">
+                <pic:pic xmlns:pic="http://schemas.openxmlformats.org/drawingml/2006/picture">
+                  <pic:nvPicPr>
+                    <pic:cNvPr id="1" name=""/>
+                    <pic:cNvPicPr/>
+                  </pic:nvPicPr>
+                  <pic:blipFill>
+                    <a:blip r:embed="rId40"/>
+                    <a:stretch>
+                      <a:fillRect/>
+                    </a:stretch>
+                  </pic:blipFill>
+                  <pic:spPr>
+                    <a:xfrm>
+                      <a:off x="0" y="0"/>
+                      <a:ext cx="5943600" cy="1302385"/>
+                    </a:xfrm>
+                    <a:prstGeom prst="rect">
+                      <a:avLst/>
+                    </a:prstGeom>
+                  </pic:spPr>
+                </pic:pic>
+              </a:graphicData>
+            </a:graphic>
+          </wp:inline>
+        </w:drawing>
+      </w:r>
+    </w:p>
+    <w:p>
+      <w:pPr>
+        <w:tabs>
+          <w:tab w:val="left" w:pos="5500"/>
+        </w:tabs>
+      </w:pPr>
+      <w:r>
+        <w:tab/>
+      </w:r>
+    </w:p>
+    <w:p>
+      <w:pPr>
+        <w:tabs>
+          <w:tab w:val="left" w:pos="5500"/>
+        </w:tabs>
+      </w:pPr>
+    </w:p>
     <w:sectPr>
       <w:pgSz w:w="12240" w:h="15840"/>
       <w:pgMar w:top="1440" w:right="1440" w:bottom="1440" w:left="1440" w:header="720" w:footer="720" w:gutter="0"/>

</xml_diff>

<commit_message>
Practice 13. Create a directive
</commit_message>
<xml_diff>
--- a/notes.docx
+++ b/notes.docx
@@ -119,7 +119,7 @@
                     <pic:cNvPicPr/>
                   </pic:nvPicPr>
                   <pic:blipFill>
-                    <a:blip r:embed="rId4"/>
+                    <a:blip r:embed="rId5"/>
                     <a:stretch>
                       <a:fillRect/>
                     </a:stretch>
@@ -179,7 +179,7 @@
                     <pic:cNvPicPr/>
                   </pic:nvPicPr>
                   <pic:blipFill>
-                    <a:blip r:embed="rId5"/>
+                    <a:blip r:embed="rId6"/>
                     <a:stretch>
                       <a:fillRect/>
                     </a:stretch>
@@ -222,7 +222,7 @@
                     <pic:cNvPicPr/>
                   </pic:nvPicPr>
                   <pic:blipFill>
-                    <a:blip r:embed="rId6"/>
+                    <a:blip r:embed="rId7"/>
                     <a:stretch>
                       <a:fillRect/>
                     </a:stretch>
@@ -297,7 +297,7 @@
                     <pic:cNvPicPr/>
                   </pic:nvPicPr>
                   <pic:blipFill>
-                    <a:blip r:embed="rId7"/>
+                    <a:blip r:embed="rId8"/>
                     <a:stretch>
                       <a:fillRect/>
                     </a:stretch>
@@ -347,7 +347,7 @@
                     <pic:cNvPicPr/>
                   </pic:nvPicPr>
                   <pic:blipFill>
-                    <a:blip r:embed="rId8"/>
+                    <a:blip r:embed="rId9"/>
                     <a:stretch>
                       <a:fillRect/>
                     </a:stretch>
@@ -429,7 +429,7 @@
                     <pic:cNvPicPr/>
                   </pic:nvPicPr>
                   <pic:blipFill>
-                    <a:blip r:embed="rId9"/>
+                    <a:blip r:embed="rId10"/>
                     <a:stretch>
                       <a:fillRect/>
                     </a:stretch>
@@ -472,7 +472,7 @@
                     <pic:cNvPicPr/>
                   </pic:nvPicPr>
                   <pic:blipFill>
-                    <a:blip r:embed="rId10"/>
+                    <a:blip r:embed="rId11"/>
                     <a:stretch>
                       <a:fillRect/>
                     </a:stretch>
@@ -515,7 +515,7 @@
                     <pic:cNvPicPr/>
                   </pic:nvPicPr>
                   <pic:blipFill>
-                    <a:blip r:embed="rId11"/>
+                    <a:blip r:embed="rId12"/>
                     <a:stretch>
                       <a:fillRect/>
                     </a:stretch>
@@ -604,7 +604,7 @@
                     <pic:cNvPicPr/>
                   </pic:nvPicPr>
                   <pic:blipFill>
-                    <a:blip r:embed="rId12"/>
+                    <a:blip r:embed="rId13"/>
                     <a:stretch>
                       <a:fillRect/>
                     </a:stretch>
@@ -660,7 +660,7 @@
                     <pic:cNvPicPr/>
                   </pic:nvPicPr>
                   <pic:blipFill>
-                    <a:blip r:embed="rId13"/>
+                    <a:blip r:embed="rId14"/>
                     <a:stretch>
                       <a:fillRect/>
                     </a:stretch>
@@ -711,7 +711,7 @@
                     <pic:cNvPicPr/>
                   </pic:nvPicPr>
                   <pic:blipFill>
-                    <a:blip r:embed="rId14"/>
+                    <a:blip r:embed="rId15"/>
                     <a:stretch>
                       <a:fillRect/>
                     </a:stretch>
@@ -756,7 +756,7 @@
                     <pic:cNvPicPr/>
                   </pic:nvPicPr>
                   <pic:blipFill>
-                    <a:blip r:embed="rId15"/>
+                    <a:blip r:embed="rId16"/>
                     <a:stretch>
                       <a:fillRect/>
                     </a:stretch>
@@ -818,7 +818,7 @@
                     <pic:cNvPicPr/>
                   </pic:nvPicPr>
                   <pic:blipFill>
-                    <a:blip r:embed="rId16"/>
+                    <a:blip r:embed="rId17"/>
                     <a:stretch>
                       <a:fillRect/>
                     </a:stretch>
@@ -941,7 +941,7 @@
                     <pic:cNvPicPr/>
                   </pic:nvPicPr>
                   <pic:blipFill>
-                    <a:blip r:embed="rId17"/>
+                    <a:blip r:embed="rId18"/>
                     <a:stretch>
                       <a:fillRect/>
                     </a:stretch>
@@ -983,7 +983,7 @@
                     <pic:cNvPicPr/>
                   </pic:nvPicPr>
                   <pic:blipFill>
-                    <a:blip r:embed="rId18"/>
+                    <a:blip r:embed="rId19"/>
                     <a:stretch>
                       <a:fillRect/>
                     </a:stretch>
@@ -1046,7 +1046,7 @@
                     <pic:cNvPicPr/>
                   </pic:nvPicPr>
                   <pic:blipFill>
-                    <a:blip r:embed="rId19"/>
+                    <a:blip r:embed="rId20"/>
                     <a:stretch>
                       <a:fillRect/>
                     </a:stretch>
@@ -1097,7 +1097,7 @@
                     <pic:cNvPicPr/>
                   </pic:nvPicPr>
                   <pic:blipFill>
-                    <a:blip r:embed="rId20"/>
+                    <a:blip r:embed="rId21"/>
                     <a:stretch>
                       <a:fillRect/>
                     </a:stretch>
@@ -1142,7 +1142,7 @@
                     <pic:cNvPicPr/>
                   </pic:nvPicPr>
                   <pic:blipFill>
-                    <a:blip r:embed="rId21"/>
+                    <a:blip r:embed="rId22"/>
                     <a:stretch>
                       <a:fillRect/>
                     </a:stretch>
@@ -1216,7 +1216,7 @@
                     <pic:cNvPicPr/>
                   </pic:nvPicPr>
                   <pic:blipFill>
-                    <a:blip r:embed="rId22"/>
+                    <a:blip r:embed="rId23"/>
                     <a:stretch>
                       <a:fillRect/>
                     </a:stretch>
@@ -1262,7 +1262,7 @@
                     <pic:cNvPicPr/>
                   </pic:nvPicPr>
                   <pic:blipFill>
-                    <a:blip r:embed="rId23"/>
+                    <a:blip r:embed="rId24"/>
                     <a:stretch>
                       <a:fillRect/>
                     </a:stretch>
@@ -1325,7 +1325,7 @@
                     <pic:cNvPicPr/>
                   </pic:nvPicPr>
                   <pic:blipFill>
-                    <a:blip r:embed="rId24"/>
+                    <a:blip r:embed="rId25"/>
                     <a:stretch>
                       <a:fillRect/>
                     </a:stretch>
@@ -1405,7 +1405,7 @@
                     <pic:cNvPicPr/>
                   </pic:nvPicPr>
                   <pic:blipFill>
-                    <a:blip r:embed="rId25"/>
+                    <a:blip r:embed="rId26"/>
                     <a:stretch>
                       <a:fillRect/>
                     </a:stretch>
@@ -1488,7 +1488,7 @@
                     <pic:cNvPicPr/>
                   </pic:nvPicPr>
                   <pic:blipFill>
-                    <a:blip r:embed="rId26"/>
+                    <a:blip r:embed="rId27"/>
                     <a:stretch>
                       <a:fillRect/>
                     </a:stretch>
@@ -1533,7 +1533,7 @@
                     <pic:cNvPicPr/>
                   </pic:nvPicPr>
                   <pic:blipFill>
-                    <a:blip r:embed="rId27"/>
+                    <a:blip r:embed="rId28"/>
                     <a:stretch>
                       <a:fillRect/>
                     </a:stretch>
@@ -1601,7 +1601,7 @@
                     <pic:cNvPicPr/>
                   </pic:nvPicPr>
                   <pic:blipFill>
-                    <a:blip r:embed="rId28"/>
+                    <a:blip r:embed="rId29"/>
                     <a:stretch>
                       <a:fillRect/>
                     </a:stretch>
@@ -1691,7 +1691,7 @@
                     <pic:cNvPicPr/>
                   </pic:nvPicPr>
                   <pic:blipFill>
-                    <a:blip r:embed="rId29"/>
+                    <a:blip r:embed="rId30"/>
                     <a:stretch>
                       <a:fillRect/>
                     </a:stretch>
@@ -1736,7 +1736,7 @@
                     <pic:cNvPicPr/>
                   </pic:nvPicPr>
                   <pic:blipFill>
-                    <a:blip r:embed="rId30"/>
+                    <a:blip r:embed="rId31"/>
                     <a:stretch>
                       <a:fillRect/>
                     </a:stretch>
@@ -1819,7 +1819,7 @@
                     <pic:cNvPicPr/>
                   </pic:nvPicPr>
                   <pic:blipFill>
-                    <a:blip r:embed="rId31"/>
+                    <a:blip r:embed="rId32"/>
                     <a:stretch>
                       <a:fillRect/>
                     </a:stretch>
@@ -1915,7 +1915,7 @@
                     <pic:cNvPicPr/>
                   </pic:nvPicPr>
                   <pic:blipFill>
-                    <a:blip r:embed="rId32"/>
+                    <a:blip r:embed="rId33"/>
                     <a:stretch>
                       <a:fillRect/>
                     </a:stretch>
@@ -2003,7 +2003,7 @@
                     <pic:cNvPicPr/>
                   </pic:nvPicPr>
                   <pic:blipFill>
-                    <a:blip r:embed="rId33"/>
+                    <a:blip r:embed="rId34"/>
                     <a:stretch>
                       <a:fillRect/>
                     </a:stretch>
@@ -2048,7 +2048,7 @@
                     <pic:cNvPicPr/>
                   </pic:nvPicPr>
                   <pic:blipFill>
-                    <a:blip r:embed="rId34"/>
+                    <a:blip r:embed="rId35"/>
                     <a:stretch>
                       <a:fillRect/>
                     </a:stretch>
@@ -2142,7 +2142,7 @@
                     <pic:cNvPicPr/>
                   </pic:nvPicPr>
                   <pic:blipFill>
-                    <a:blip r:embed="rId35"/>
+                    <a:blip r:embed="rId36"/>
                     <a:stretch>
                       <a:fillRect/>
                     </a:stretch>
@@ -2210,7 +2210,7 @@
                     <pic:cNvPicPr/>
                   </pic:nvPicPr>
                   <pic:blipFill>
-                    <a:blip r:embed="rId36"/>
+                    <a:blip r:embed="rId37"/>
                     <a:stretch>
                       <a:fillRect/>
                     </a:stretch>
@@ -2274,7 +2274,7 @@
                     <pic:cNvPicPr/>
                   </pic:nvPicPr>
                   <pic:blipFill>
-                    <a:blip r:embed="rId37"/>
+                    <a:blip r:embed="rId38"/>
                     <a:stretch>
                       <a:fillRect/>
                     </a:stretch>
@@ -2370,7 +2370,7 @@
                     <pic:cNvPicPr/>
                   </pic:nvPicPr>
                   <pic:blipFill>
-                    <a:blip r:embed="rId38"/>
+                    <a:blip r:embed="rId39"/>
                     <a:stretch>
                       <a:fillRect/>
                     </a:stretch>
@@ -2427,7 +2427,7 @@
                     <pic:cNvPicPr/>
                   </pic:nvPicPr>
                   <pic:blipFill>
-                    <a:blip r:embed="rId39"/>
+                    <a:blip r:embed="rId40"/>
                     <a:stretch>
                       <a:fillRect/>
                     </a:stretch>
@@ -2484,7 +2484,7 @@
                     <pic:cNvPicPr/>
                   </pic:nvPicPr>
                   <pic:blipFill>
-                    <a:blip r:embed="rId40"/>
+                    <a:blip r:embed="rId41"/>
                     <a:stretch>
                       <a:fillRect/>
                     </a:stretch>
@@ -2592,7 +2592,7 @@
                     <pic:cNvPicPr/>
                   </pic:nvPicPr>
                   <pic:blipFill>
-                    <a:blip r:embed="rId41"/>
+                    <a:blip r:embed="rId42"/>
                     <a:stretch>
                       <a:fillRect/>
                     </a:stretch>
@@ -2657,7 +2657,7 @@
                     <pic:cNvPicPr/>
                   </pic:nvPicPr>
                   <pic:blipFill>
-                    <a:blip r:embed="rId42"/>
+                    <a:blip r:embed="rId43"/>
                     <a:stretch>
                       <a:fillRect/>
                     </a:stretch>
@@ -2851,16 +2851,7 @@
           <w:szCs w:val="18"/>
           <w:shd w:val="clear" w:color="auto" w:fill="EFEFEF"/>
         </w:rPr>
-        <w:t xml:space="preserve">, from routes and goes to the corresponding component, then it replaces the </w:t>
-      </w:r>
-      <w:r>
-        <w:rPr>
-          <w:color w:val="000000"/>
-          <w:sz w:val="18"/>
-          <w:szCs w:val="18"/>
-          <w:shd w:val="clear" w:color="auto" w:fill="EFEFEF"/>
-        </w:rPr>
-        <w:t>&lt;</w:t>
+        <w:t>, from routes and goes to the corresponding component, then it replaces the &lt;</w:t>
       </w:r>
       <w:r>
         <w:rPr>
@@ -2900,16 +2891,7 @@
           <w:szCs w:val="18"/>
           <w:shd w:val="clear" w:color="auto" w:fill="EFEFEF"/>
         </w:rPr>
-        <w:t>&gt;</w:t>
-      </w:r>
-      <w:r>
-        <w:rPr>
-          <w:color w:val="000000"/>
-          <w:sz w:val="18"/>
-          <w:szCs w:val="18"/>
-          <w:shd w:val="clear" w:color="auto" w:fill="EFEFEF"/>
-        </w:rPr>
-        <w:t xml:space="preserve"> with the content of the component</w:t>
+        <w:t>&gt; with the content of the component</w:t>
       </w:r>
     </w:p>
     <w:p>
@@ -2993,7 +2975,7 @@
                     <pic:cNvPicPr/>
                   </pic:nvPicPr>
                   <pic:blipFill>
-                    <a:blip r:embed="rId43"/>
+                    <a:blip r:embed="rId44"/>
                     <a:stretch>
                       <a:fillRect/>
                     </a:stretch>
@@ -3070,7 +3052,7 @@
                     <pic:cNvPicPr/>
                   </pic:nvPicPr>
                   <pic:blipFill>
-                    <a:blip r:embed="rId44"/>
+                    <a:blip r:embed="rId45"/>
                     <a:stretch>
                       <a:fillRect/>
                     </a:stretch>
@@ -3117,7 +3099,7 @@
                     <pic:cNvPicPr/>
                   </pic:nvPicPr>
                   <pic:blipFill>
-                    <a:blip r:embed="rId45"/>
+                    <a:blip r:embed="rId46"/>
                     <a:stretch>
                       <a:fillRect/>
                     </a:stretch>
@@ -3185,7 +3167,7 @@
                     <pic:cNvPicPr/>
                   </pic:nvPicPr>
                   <pic:blipFill>
-                    <a:blip r:embed="rId46"/>
+                    <a:blip r:embed="rId47"/>
                     <a:stretch>
                       <a:fillRect/>
                     </a:stretch>
@@ -3324,7 +3306,7 @@
                     <pic:cNvPicPr/>
                   </pic:nvPicPr>
                   <pic:blipFill>
-                    <a:blip r:embed="rId47"/>
+                    <a:blip r:embed="rId48"/>
                     <a:stretch>
                       <a:fillRect/>
                     </a:stretch>
@@ -3424,7 +3406,7 @@
                     <pic:cNvPicPr/>
                   </pic:nvPicPr>
                   <pic:blipFill>
-                    <a:blip r:embed="rId48"/>
+                    <a:blip r:embed="rId49"/>
                     <a:stretch>
                       <a:fillRect/>
                     </a:stretch>
@@ -3481,7 +3463,7 @@
                     <pic:cNvPicPr/>
                   </pic:nvPicPr>
                   <pic:blipFill>
-                    <a:blip r:embed="rId49"/>
+                    <a:blip r:embed="rId50"/>
                     <a:stretch>
                       <a:fillRect/>
                     </a:stretch>
@@ -3547,7 +3529,7 @@
                     <pic:cNvPicPr/>
                   </pic:nvPicPr>
                   <pic:blipFill>
-                    <a:blip r:embed="rId50"/>
+                    <a:blip r:embed="rId51"/>
                     <a:stretch>
                       <a:fillRect/>
                     </a:stretch>
@@ -3593,15 +3575,1284 @@
       <w:r>
         <w:t xml:space="preserve"> is sent which triggers the function on the observer.</w:t>
       </w:r>
+    </w:p>
+    <w:p>
+      <w:pPr>
+        <w:tabs>
+          <w:tab w:val="left" w:pos="5500"/>
+        </w:tabs>
+      </w:pPr>
+    </w:p>
+    <w:p>
+      <w:pPr>
+        <w:tabs>
+          <w:tab w:val="left" w:pos="5500"/>
+        </w:tabs>
+      </w:pPr>
+      <w:proofErr w:type="spellStart"/>
+      <w:r>
+        <w:t>Ngrx</w:t>
+      </w:r>
+      <w:proofErr w:type="spellEnd"/>
+      <w:r>
+        <w:t xml:space="preserve"> Example</w:t>
+      </w:r>
+    </w:p>
+    <w:p>
+      <w:pPr>
+        <w:tabs>
+          <w:tab w:val="left" w:pos="5500"/>
+        </w:tabs>
+      </w:pPr>
+      <w:r>
+        <w:t xml:space="preserve">           Action:  An action in </w:t>
+      </w:r>
+      <w:proofErr w:type="spellStart"/>
+      <w:r>
+        <w:t>Ngrx</w:t>
+      </w:r>
+      <w:proofErr w:type="spellEnd"/>
+      <w:r>
+        <w:t>/store is two things:</w:t>
+      </w:r>
+    </w:p>
+    <w:p>
+      <w:pPr>
+        <w:pStyle w:val="ListParagraph"/>
+        <w:numPr>
+          <w:ilvl w:val="0"/>
+          <w:numId w:val="1"/>
+        </w:numPr>
+        <w:tabs>
+          <w:tab w:val="left" w:pos="5500"/>
+        </w:tabs>
+      </w:pPr>
+      <w:r>
+        <w:t>A type in the form of a string. It describes what's happening.</w:t>
+      </w:r>
+    </w:p>
+    <w:p>
+      <w:pPr>
+        <w:pStyle w:val="ListParagraph"/>
+        <w:numPr>
+          <w:ilvl w:val="0"/>
+          <w:numId w:val="1"/>
+        </w:numPr>
+        <w:tabs>
+          <w:tab w:val="left" w:pos="5500"/>
+        </w:tabs>
+      </w:pPr>
+      <w:r>
+        <w:t>It contains an optional payload of data.</w:t>
+      </w:r>
+    </w:p>
+    <w:p>
+      <w:pPr>
+        <w:tabs>
+          <w:tab w:val="left" w:pos="5500"/>
+        </w:tabs>
+      </w:pPr>
+      <w:r>
+        <w:t xml:space="preserve">            What is going to happen with it depends on the reducer.</w:t>
+      </w:r>
+    </w:p>
+    <w:p>
+      <w:pPr>
+        <w:tabs>
+          <w:tab w:val="left" w:pos="5500"/>
+        </w:tabs>
+      </w:pPr>
+    </w:p>
+    <w:p>
+      <w:pPr>
+        <w:tabs>
+          <w:tab w:val="left" w:pos="5500"/>
+        </w:tabs>
+      </w:pPr>
+      <w:r>
+        <w:rPr>
+          <w:noProof/>
+        </w:rPr>
+        <w:drawing>
+          <wp:inline distT="0" distB="0" distL="0" distR="0" wp14:anchorId="4FF40FED" wp14:editId="6113E012">
+            <wp:extent cx="3962400" cy="3733800"/>
+            <wp:effectExtent l="0" t="0" r="0" b="0"/>
+            <wp:docPr id="61" name="Picture 61"/>
+            <wp:cNvGraphicFramePr>
+              <a:graphicFrameLocks xmlns:a="http://schemas.openxmlformats.org/drawingml/2006/main" noChangeAspect="1"/>
+            </wp:cNvGraphicFramePr>
+            <a:graphic xmlns:a="http://schemas.openxmlformats.org/drawingml/2006/main">
+              <a:graphicData uri="http://schemas.openxmlformats.org/drawingml/2006/picture">
+                <pic:pic xmlns:pic="http://schemas.openxmlformats.org/drawingml/2006/picture">
+                  <pic:nvPicPr>
+                    <pic:cNvPr id="1" name=""/>
+                    <pic:cNvPicPr/>
+                  </pic:nvPicPr>
+                  <pic:blipFill>
+                    <a:blip r:embed="rId52"/>
+                    <a:stretch>
+                      <a:fillRect/>
+                    </a:stretch>
+                  </pic:blipFill>
+                  <pic:spPr>
+                    <a:xfrm>
+                      <a:off x="0" y="0"/>
+                      <a:ext cx="3962400" cy="3733800"/>
+                    </a:xfrm>
+                    <a:prstGeom prst="rect">
+                      <a:avLst/>
+                    </a:prstGeom>
+                  </pic:spPr>
+                </pic:pic>
+              </a:graphicData>
+            </a:graphic>
+          </wp:inline>
+        </w:drawing>
+      </w:r>
+    </w:p>
+    <w:p>
+      <w:pPr>
+        <w:tabs>
+          <w:tab w:val="left" w:pos="5500"/>
+        </w:tabs>
+      </w:pPr>
+    </w:p>
+    <w:p>
+      <w:pPr>
+        <w:tabs>
+          <w:tab w:val="left" w:pos="5500"/>
+        </w:tabs>
+      </w:pPr>
+      <w:proofErr w:type="spellStart"/>
+      <w:r>
+        <w:t>Consts</w:t>
+      </w:r>
+      <w:proofErr w:type="spellEnd"/>
+      <w:r>
+        <w:t xml:space="preserve"> used as strings for the action type.</w:t>
+      </w:r>
+    </w:p>
+    <w:p>
+      <w:pPr>
+        <w:tabs>
+          <w:tab w:val="left" w:pos="5500"/>
+        </w:tabs>
+      </w:pPr>
+      <w:r>
+        <w:t xml:space="preserve">Export available actions which </w:t>
+      </w:r>
+      <w:proofErr w:type="gramStart"/>
+      <w:r>
+        <w:t>have to</w:t>
+      </w:r>
+      <w:proofErr w:type="gramEnd"/>
+      <w:r>
+        <w:t xml:space="preserve"> specify its type and a constructor (</w:t>
+      </w:r>
+      <w:proofErr w:type="spellStart"/>
+      <w:r>
+        <w:t>args</w:t>
+      </w:r>
+      <w:proofErr w:type="spellEnd"/>
+      <w:r>
+        <w:t xml:space="preserve"> are optional)</w:t>
+      </w:r>
+    </w:p>
+    <w:p>
+      <w:pPr>
+        <w:tabs>
+          <w:tab w:val="left" w:pos="5500"/>
+        </w:tabs>
+      </w:pPr>
+    </w:p>
+    <w:p>
+      <w:pPr>
+        <w:tabs>
+          <w:tab w:val="left" w:pos="5500"/>
+        </w:tabs>
+      </w:pPr>
+    </w:p>
+    <w:p>
+      <w:pPr>
+        <w:tabs>
+          <w:tab w:val="left" w:pos="5500"/>
+        </w:tabs>
+      </w:pPr>
+      <w:r>
+        <w:lastRenderedPageBreak/>
+        <w:t>Export type actions then when imported in other file both actions will be available</w:t>
+      </w:r>
+    </w:p>
+    <w:p>
+      <w:pPr>
+        <w:tabs>
+          <w:tab w:val="left" w:pos="5500"/>
+        </w:tabs>
+      </w:pPr>
+      <w:r>
+        <w:rPr>
+          <w:noProof/>
+        </w:rPr>
+        <w:drawing>
+          <wp:inline distT="0" distB="0" distL="0" distR="0" wp14:anchorId="5F655702" wp14:editId="4DC7DD97">
+            <wp:extent cx="4610100" cy="295275"/>
+            <wp:effectExtent l="0" t="0" r="0" b="9525"/>
+            <wp:docPr id="62" name="Picture 62"/>
+            <wp:cNvGraphicFramePr>
+              <a:graphicFrameLocks xmlns:a="http://schemas.openxmlformats.org/drawingml/2006/main" noChangeAspect="1"/>
+            </wp:cNvGraphicFramePr>
+            <a:graphic xmlns:a="http://schemas.openxmlformats.org/drawingml/2006/main">
+              <a:graphicData uri="http://schemas.openxmlformats.org/drawingml/2006/picture">
+                <pic:pic xmlns:pic="http://schemas.openxmlformats.org/drawingml/2006/picture">
+                  <pic:nvPicPr>
+                    <pic:cNvPr id="1" name=""/>
+                    <pic:cNvPicPr/>
+                  </pic:nvPicPr>
+                  <pic:blipFill>
+                    <a:blip r:embed="rId53"/>
+                    <a:stretch>
+                      <a:fillRect/>
+                    </a:stretch>
+                  </pic:blipFill>
+                  <pic:spPr>
+                    <a:xfrm>
+                      <a:off x="0" y="0"/>
+                      <a:ext cx="4610100" cy="295275"/>
+                    </a:xfrm>
+                    <a:prstGeom prst="rect">
+                      <a:avLst/>
+                    </a:prstGeom>
+                  </pic:spPr>
+                </pic:pic>
+              </a:graphicData>
+            </a:graphic>
+          </wp:inline>
+        </w:drawing>
+      </w:r>
+    </w:p>
+    <w:p>
+      <w:pPr>
+        <w:tabs>
+          <w:tab w:val="left" w:pos="5500"/>
+        </w:tabs>
+      </w:pPr>
+      <w:r>
+        <w:rPr>
+          <w:noProof/>
+        </w:rPr>
+        <w:drawing>
+          <wp:inline distT="0" distB="0" distL="0" distR="0" wp14:anchorId="28E0C277" wp14:editId="51911D4E">
+            <wp:extent cx="4343400" cy="257175"/>
+            <wp:effectExtent l="0" t="0" r="0" b="9525"/>
+            <wp:docPr id="63" name="Picture 63"/>
+            <wp:cNvGraphicFramePr>
+              <a:graphicFrameLocks xmlns:a="http://schemas.openxmlformats.org/drawingml/2006/main" noChangeAspect="1"/>
+            </wp:cNvGraphicFramePr>
+            <a:graphic xmlns:a="http://schemas.openxmlformats.org/drawingml/2006/main">
+              <a:graphicData uri="http://schemas.openxmlformats.org/drawingml/2006/picture">
+                <pic:pic xmlns:pic="http://schemas.openxmlformats.org/drawingml/2006/picture">
+                  <pic:nvPicPr>
+                    <pic:cNvPr id="1" name=""/>
+                    <pic:cNvPicPr/>
+                  </pic:nvPicPr>
+                  <pic:blipFill>
+                    <a:blip r:embed="rId54"/>
+                    <a:stretch>
+                      <a:fillRect/>
+                    </a:stretch>
+                  </pic:blipFill>
+                  <pic:spPr>
+                    <a:xfrm>
+                      <a:off x="0" y="0"/>
+                      <a:ext cx="4343400" cy="257175"/>
+                    </a:xfrm>
+                    <a:prstGeom prst="rect">
+                      <a:avLst/>
+                    </a:prstGeom>
+                  </pic:spPr>
+                </pic:pic>
+              </a:graphicData>
+            </a:graphic>
+          </wp:inline>
+        </w:drawing>
+      </w:r>
+    </w:p>
+    <w:p>
+      <w:pPr>
+        <w:tabs>
+          <w:tab w:val="left" w:pos="5500"/>
+        </w:tabs>
+      </w:pPr>
+    </w:p>
+    <w:p>
+      <w:pPr>
+        <w:tabs>
+          <w:tab w:val="left" w:pos="5500"/>
+        </w:tabs>
+      </w:pPr>
+      <w:r>
+        <w:t xml:space="preserve">           Reducer: </w:t>
+      </w:r>
+      <w:r>
+        <w:t>A reducer is what takes the incoming action and decides what to do with it. It takes the previous state and returns a new state based on the given action.</w:t>
+      </w:r>
+    </w:p>
+    <w:p>
+      <w:pPr>
+        <w:tabs>
+          <w:tab w:val="left" w:pos="5500"/>
+        </w:tabs>
+      </w:pPr>
+    </w:p>
+    <w:p>
+      <w:pPr>
+        <w:tabs>
+          <w:tab w:val="left" w:pos="5500"/>
+        </w:tabs>
+      </w:pPr>
+      <w:r>
+        <w:rPr>
+          <w:noProof/>
+        </w:rPr>
+        <w:drawing>
+          <wp:inline distT="0" distB="0" distL="0" distR="0" wp14:anchorId="3BDCE72D" wp14:editId="1931ACCB">
+            <wp:extent cx="5943600" cy="3096895"/>
+            <wp:effectExtent l="0" t="0" r="0" b="8255"/>
+            <wp:docPr id="60" name="Picture 60"/>
+            <wp:cNvGraphicFramePr>
+              <a:graphicFrameLocks xmlns:a="http://schemas.openxmlformats.org/drawingml/2006/main" noChangeAspect="1"/>
+            </wp:cNvGraphicFramePr>
+            <a:graphic xmlns:a="http://schemas.openxmlformats.org/drawingml/2006/main">
+              <a:graphicData uri="http://schemas.openxmlformats.org/drawingml/2006/picture">
+                <pic:pic xmlns:pic="http://schemas.openxmlformats.org/drawingml/2006/picture">
+                  <pic:nvPicPr>
+                    <pic:cNvPr id="1" name=""/>
+                    <pic:cNvPicPr/>
+                  </pic:nvPicPr>
+                  <pic:blipFill>
+                    <a:blip r:embed="rId55"/>
+                    <a:stretch>
+                      <a:fillRect/>
+                    </a:stretch>
+                  </pic:blipFill>
+                  <pic:spPr>
+                    <a:xfrm>
+                      <a:off x="0" y="0"/>
+                      <a:ext cx="5943600" cy="3096895"/>
+                    </a:xfrm>
+                    <a:prstGeom prst="rect">
+                      <a:avLst/>
+                    </a:prstGeom>
+                  </pic:spPr>
+                </pic:pic>
+              </a:graphicData>
+            </a:graphic>
+          </wp:inline>
+        </w:drawing>
+      </w:r>
+    </w:p>
+    <w:p>
+      <w:pPr>
+        <w:tabs>
+          <w:tab w:val="left" w:pos="5500"/>
+        </w:tabs>
+      </w:pPr>
+      <w:r>
+        <w:t>Can have an initial state which will be return in case that reducer is selected before any action is executed.</w:t>
+      </w:r>
+    </w:p>
+    <w:p>
+      <w:pPr>
+        <w:tabs>
+          <w:tab w:val="left" w:pos="5500"/>
+        </w:tabs>
+      </w:pPr>
+    </w:p>
+    <w:p>
+      <w:pPr>
+        <w:tabs>
+          <w:tab w:val="left" w:pos="5500"/>
+        </w:tabs>
+      </w:pPr>
+    </w:p>
+    <w:p>
+      <w:pPr>
+        <w:tabs>
+          <w:tab w:val="left" w:pos="5500"/>
+        </w:tabs>
+      </w:pPr>
+    </w:p>
+    <w:p>
+      <w:pPr>
+        <w:tabs>
+          <w:tab w:val="left" w:pos="5500"/>
+        </w:tabs>
+      </w:pPr>
+      <w:r>
+        <w:t xml:space="preserve">            State: state of the application, this will be return by the reducer and made available on the store.</w:t>
+      </w:r>
+    </w:p>
+    <w:p>
+      <w:pPr>
+        <w:tabs>
+          <w:tab w:val="left" w:pos="5500"/>
+        </w:tabs>
+      </w:pPr>
+      <w:r>
+        <w:rPr>
+          <w:noProof/>
+        </w:rPr>
+        <w:drawing>
+          <wp:inline distT="0" distB="0" distL="0" distR="0" wp14:anchorId="028213CB" wp14:editId="533E11D6">
+            <wp:extent cx="3571875" cy="962025"/>
+            <wp:effectExtent l="0" t="0" r="9525" b="9525"/>
+            <wp:docPr id="58" name="Picture 58"/>
+            <wp:cNvGraphicFramePr>
+              <a:graphicFrameLocks xmlns:a="http://schemas.openxmlformats.org/drawingml/2006/main" noChangeAspect="1"/>
+            </wp:cNvGraphicFramePr>
+            <a:graphic xmlns:a="http://schemas.openxmlformats.org/drawingml/2006/main">
+              <a:graphicData uri="http://schemas.openxmlformats.org/drawingml/2006/picture">
+                <pic:pic xmlns:pic="http://schemas.openxmlformats.org/drawingml/2006/picture">
+                  <pic:nvPicPr>
+                    <pic:cNvPr id="1" name=""/>
+                    <pic:cNvPicPr/>
+                  </pic:nvPicPr>
+                  <pic:blipFill>
+                    <a:blip r:embed="rId56"/>
+                    <a:stretch>
+                      <a:fillRect/>
+                    </a:stretch>
+                  </pic:blipFill>
+                  <pic:spPr>
+                    <a:xfrm>
+                      <a:off x="0" y="0"/>
+                      <a:ext cx="3571875" cy="962025"/>
+                    </a:xfrm>
+                    <a:prstGeom prst="rect">
+                      <a:avLst/>
+                    </a:prstGeom>
+                  </pic:spPr>
+                </pic:pic>
+              </a:graphicData>
+            </a:graphic>
+          </wp:inline>
+        </w:drawing>
+      </w:r>
+    </w:p>
+    <w:p>
+      <w:pPr>
+        <w:tabs>
+          <w:tab w:val="left" w:pos="5500"/>
+        </w:tabs>
+      </w:pPr>
+    </w:p>
+    <w:p>
+      <w:pPr>
+        <w:tabs>
+          <w:tab w:val="left" w:pos="5500"/>
+        </w:tabs>
+      </w:pPr>
+      <w:r>
+        <w:lastRenderedPageBreak/>
+        <w:t>Store is injected to the component with generic type of the wanted state</w:t>
+      </w:r>
+    </w:p>
+    <w:p>
+      <w:pPr>
+        <w:tabs>
+          <w:tab w:val="left" w:pos="5500"/>
+        </w:tabs>
+      </w:pPr>
+      <w:r>
+        <w:rPr>
+          <w:noProof/>
+        </w:rPr>
+        <w:drawing>
+          <wp:inline distT="0" distB="0" distL="0" distR="0" wp14:anchorId="27B6BA6B" wp14:editId="281A528B">
+            <wp:extent cx="3400425" cy="581025"/>
+            <wp:effectExtent l="0" t="0" r="9525" b="9525"/>
+            <wp:docPr id="59" name="Picture 59"/>
+            <wp:cNvGraphicFramePr>
+              <a:graphicFrameLocks xmlns:a="http://schemas.openxmlformats.org/drawingml/2006/main" noChangeAspect="1"/>
+            </wp:cNvGraphicFramePr>
+            <a:graphic xmlns:a="http://schemas.openxmlformats.org/drawingml/2006/main">
+              <a:graphicData uri="http://schemas.openxmlformats.org/drawingml/2006/picture">
+                <pic:pic xmlns:pic="http://schemas.openxmlformats.org/drawingml/2006/picture">
+                  <pic:nvPicPr>
+                    <pic:cNvPr id="1" name=""/>
+                    <pic:cNvPicPr/>
+                  </pic:nvPicPr>
+                  <pic:blipFill>
+                    <a:blip r:embed="rId57"/>
+                    <a:stretch>
+                      <a:fillRect/>
+                    </a:stretch>
+                  </pic:blipFill>
+                  <pic:spPr>
+                    <a:xfrm>
+                      <a:off x="0" y="0"/>
+                      <a:ext cx="3400425" cy="581025"/>
+                    </a:xfrm>
+                    <a:prstGeom prst="rect">
+                      <a:avLst/>
+                    </a:prstGeom>
+                  </pic:spPr>
+                </pic:pic>
+              </a:graphicData>
+            </a:graphic>
+          </wp:inline>
+        </w:drawing>
+      </w:r>
+    </w:p>
+    <w:p>
+      <w:pPr>
+        <w:tabs>
+          <w:tab w:val="left" w:pos="5500"/>
+        </w:tabs>
+      </w:pPr>
+    </w:p>
+    <w:p>
+      <w:pPr>
+        <w:tabs>
+          <w:tab w:val="left" w:pos="5500"/>
+        </w:tabs>
+      </w:pPr>
+      <w:r>
+        <w:t>Config:</w:t>
+      </w:r>
+    </w:p>
+    <w:p>
+      <w:pPr>
+        <w:tabs>
+          <w:tab w:val="left" w:pos="5500"/>
+        </w:tabs>
+      </w:pPr>
+      <w:r>
+        <w:t xml:space="preserve">    </w:t>
+      </w:r>
+      <w:r>
+        <w:rPr>
+          <w:noProof/>
+        </w:rPr>
+        <w:drawing>
+          <wp:inline distT="0" distB="0" distL="0" distR="0" wp14:anchorId="3DA40EF9" wp14:editId="6BF8870E">
+            <wp:extent cx="2456736" cy="2381250"/>
+            <wp:effectExtent l="0" t="0" r="1270" b="0"/>
+            <wp:docPr id="44" name="Picture 44"/>
+            <wp:cNvGraphicFramePr>
+              <a:graphicFrameLocks xmlns:a="http://schemas.openxmlformats.org/drawingml/2006/main" noChangeAspect="1"/>
+            </wp:cNvGraphicFramePr>
+            <a:graphic xmlns:a="http://schemas.openxmlformats.org/drawingml/2006/main">
+              <a:graphicData uri="http://schemas.openxmlformats.org/drawingml/2006/picture">
+                <pic:pic xmlns:pic="http://schemas.openxmlformats.org/drawingml/2006/picture">
+                  <pic:nvPicPr>
+                    <pic:cNvPr id="1" name=""/>
+                    <pic:cNvPicPr/>
+                  </pic:nvPicPr>
+                  <pic:blipFill>
+                    <a:blip r:embed="rId58"/>
+                    <a:stretch>
+                      <a:fillRect/>
+                    </a:stretch>
+                  </pic:blipFill>
+                  <pic:spPr>
+                    <a:xfrm>
+                      <a:off x="0" y="0"/>
+                      <a:ext cx="2468372" cy="2392528"/>
+                    </a:xfrm>
+                    <a:prstGeom prst="rect">
+                      <a:avLst/>
+                    </a:prstGeom>
+                  </pic:spPr>
+                </pic:pic>
+              </a:graphicData>
+            </a:graphic>
+          </wp:inline>
+        </w:drawing>
+      </w:r>
+      <w:r>
+        <w:rPr>
+          <w:noProof/>
+        </w:rPr>
+        <w:drawing>
+          <wp:inline distT="0" distB="0" distL="0" distR="0" wp14:anchorId="3B9E9D22" wp14:editId="16C25D4F">
+            <wp:extent cx="2358709" cy="2311400"/>
+            <wp:effectExtent l="0" t="0" r="3810" b="0"/>
+            <wp:docPr id="47" name="Picture 47"/>
+            <wp:cNvGraphicFramePr>
+              <a:graphicFrameLocks xmlns:a="http://schemas.openxmlformats.org/drawingml/2006/main" noChangeAspect="1"/>
+            </wp:cNvGraphicFramePr>
+            <a:graphic xmlns:a="http://schemas.openxmlformats.org/drawingml/2006/main">
+              <a:graphicData uri="http://schemas.openxmlformats.org/drawingml/2006/picture">
+                <pic:pic xmlns:pic="http://schemas.openxmlformats.org/drawingml/2006/picture">
+                  <pic:nvPicPr>
+                    <pic:cNvPr id="1" name=""/>
+                    <pic:cNvPicPr/>
+                  </pic:nvPicPr>
+                  <pic:blipFill>
+                    <a:blip r:embed="rId59"/>
+                    <a:stretch>
+                      <a:fillRect/>
+                    </a:stretch>
+                  </pic:blipFill>
+                  <pic:spPr>
+                    <a:xfrm>
+                      <a:off x="0" y="0"/>
+                      <a:ext cx="2371533" cy="2323967"/>
+                    </a:xfrm>
+                    <a:prstGeom prst="rect">
+                      <a:avLst/>
+                    </a:prstGeom>
+                  </pic:spPr>
+                </pic:pic>
+              </a:graphicData>
+            </a:graphic>
+          </wp:inline>
+        </w:drawing>
+      </w:r>
+    </w:p>
+    <w:p>
+      <w:pPr>
+        <w:tabs>
+          <w:tab w:val="left" w:pos="5500"/>
+        </w:tabs>
+      </w:pPr>
+    </w:p>
+    <w:p>
+      <w:pPr>
+        <w:tabs>
+          <w:tab w:val="left" w:pos="5500"/>
+        </w:tabs>
+      </w:pPr>
+      <w:r>
+        <w:rPr>
+          <w:noProof/>
+        </w:rPr>
+        <w:drawing>
+          <wp:inline distT="0" distB="0" distL="0" distR="0" wp14:anchorId="2B528E0C" wp14:editId="19201E28">
+            <wp:extent cx="3771900" cy="733425"/>
+            <wp:effectExtent l="0" t="0" r="0" b="9525"/>
+            <wp:docPr id="51" name="Picture 51"/>
+            <wp:cNvGraphicFramePr>
+              <a:graphicFrameLocks xmlns:a="http://schemas.openxmlformats.org/drawingml/2006/main" noChangeAspect="1"/>
+            </wp:cNvGraphicFramePr>
+            <a:graphic xmlns:a="http://schemas.openxmlformats.org/drawingml/2006/main">
+              <a:graphicData uri="http://schemas.openxmlformats.org/drawingml/2006/picture">
+                <pic:pic xmlns:pic="http://schemas.openxmlformats.org/drawingml/2006/picture">
+                  <pic:nvPicPr>
+                    <pic:cNvPr id="1" name=""/>
+                    <pic:cNvPicPr/>
+                  </pic:nvPicPr>
+                  <pic:blipFill>
+                    <a:blip r:embed="rId60"/>
+                    <a:stretch>
+                      <a:fillRect/>
+                    </a:stretch>
+                  </pic:blipFill>
+                  <pic:spPr>
+                    <a:xfrm>
+                      <a:off x="0" y="0"/>
+                      <a:ext cx="3771900" cy="733425"/>
+                    </a:xfrm>
+                    <a:prstGeom prst="rect">
+                      <a:avLst/>
+                    </a:prstGeom>
+                  </pic:spPr>
+                </pic:pic>
+              </a:graphicData>
+            </a:graphic>
+          </wp:inline>
+        </w:drawing>
+      </w:r>
+    </w:p>
+    <w:p>
+      <w:pPr>
+        <w:tabs>
+          <w:tab w:val="left" w:pos="5500"/>
+        </w:tabs>
+      </w:pPr>
+      <w:r>
+        <w:t xml:space="preserve">Import the reducers on app module. (name convention, </w:t>
+      </w:r>
+      <w:proofErr w:type="spellStart"/>
+      <w:proofErr w:type="gramStart"/>
+      <w:r>
+        <w:t>tutorial.reducer</w:t>
+      </w:r>
+      <w:proofErr w:type="gramEnd"/>
+      <w:r>
+        <w:t>.ts</w:t>
+      </w:r>
+      <w:proofErr w:type="spellEnd"/>
+      <w:r>
+        <w:t xml:space="preserve"> would be the file for the tutorial reducer added on the store module for root above.) tutorial should be selected on the store in order to call that reducer and get the reducer from the store:</w:t>
+      </w:r>
+    </w:p>
+    <w:p>
+      <w:pPr>
+        <w:tabs>
+          <w:tab w:val="left" w:pos="5500"/>
+        </w:tabs>
+      </w:pPr>
+      <w:r>
+        <w:rPr>
+          <w:noProof/>
+        </w:rPr>
+        <w:drawing>
+          <wp:inline distT="0" distB="0" distL="0" distR="0" wp14:anchorId="0AC9157B" wp14:editId="5F49D25E">
+            <wp:extent cx="3333750" cy="238125"/>
+            <wp:effectExtent l="0" t="0" r="0" b="9525"/>
+            <wp:docPr id="52" name="Picture 52"/>
+            <wp:cNvGraphicFramePr>
+              <a:graphicFrameLocks xmlns:a="http://schemas.openxmlformats.org/drawingml/2006/main" noChangeAspect="1"/>
+            </wp:cNvGraphicFramePr>
+            <a:graphic xmlns:a="http://schemas.openxmlformats.org/drawingml/2006/main">
+              <a:graphicData uri="http://schemas.openxmlformats.org/drawingml/2006/picture">
+                <pic:pic xmlns:pic="http://schemas.openxmlformats.org/drawingml/2006/picture">
+                  <pic:nvPicPr>
+                    <pic:cNvPr id="1" name=""/>
+                    <pic:cNvPicPr/>
+                  </pic:nvPicPr>
+                  <pic:blipFill>
+                    <a:blip r:embed="rId61"/>
+                    <a:stretch>
+                      <a:fillRect/>
+                    </a:stretch>
+                  </pic:blipFill>
+                  <pic:spPr>
+                    <a:xfrm>
+                      <a:off x="0" y="0"/>
+                      <a:ext cx="3333750" cy="238125"/>
+                    </a:xfrm>
+                    <a:prstGeom prst="rect">
+                      <a:avLst/>
+                    </a:prstGeom>
+                  </pic:spPr>
+                </pic:pic>
+              </a:graphicData>
+            </a:graphic>
+          </wp:inline>
+        </w:drawing>
+      </w:r>
+    </w:p>
+    <w:p>
+      <w:pPr>
+        <w:tabs>
+          <w:tab w:val="left" w:pos="5500"/>
+        </w:tabs>
+      </w:pPr>
+    </w:p>
+    <w:p>
+      <w:pPr>
+        <w:tabs>
+          <w:tab w:val="left" w:pos="5500"/>
+        </w:tabs>
+      </w:pPr>
+      <w:r>
+        <w:t>Read from the store flow:</w:t>
+      </w:r>
+    </w:p>
+    <w:p>
+      <w:pPr>
+        <w:tabs>
+          <w:tab w:val="left" w:pos="5500"/>
+        </w:tabs>
+      </w:pPr>
+      <w:r>
+        <w:rPr>
+          <w:noProof/>
+        </w:rPr>
+        <w:drawing>
+          <wp:inline distT="0" distB="0" distL="0" distR="0" wp14:anchorId="1DDAFF4B" wp14:editId="228FEF65">
+            <wp:extent cx="4213794" cy="1315010"/>
+            <wp:effectExtent l="0" t="0" r="0" b="0"/>
+            <wp:docPr id="54" name="Picture 54"/>
+            <wp:cNvGraphicFramePr>
+              <a:graphicFrameLocks xmlns:a="http://schemas.openxmlformats.org/drawingml/2006/main" noChangeAspect="1"/>
+            </wp:cNvGraphicFramePr>
+            <a:graphic xmlns:a="http://schemas.openxmlformats.org/drawingml/2006/main">
+              <a:graphicData uri="http://schemas.openxmlformats.org/drawingml/2006/picture">
+                <pic:pic xmlns:pic="http://schemas.openxmlformats.org/drawingml/2006/picture">
+                  <pic:nvPicPr>
+                    <pic:cNvPr id="1" name=""/>
+                    <pic:cNvPicPr/>
+                  </pic:nvPicPr>
+                  <pic:blipFill>
+                    <a:blip r:embed="rId62"/>
+                    <a:stretch>
+                      <a:fillRect/>
+                    </a:stretch>
+                  </pic:blipFill>
+                  <pic:spPr>
+                    <a:xfrm>
+                      <a:off x="0" y="0"/>
+                      <a:ext cx="4282157" cy="1336344"/>
+                    </a:xfrm>
+                    <a:prstGeom prst="rect">
+                      <a:avLst/>
+                    </a:prstGeom>
+                  </pic:spPr>
+                </pic:pic>
+              </a:graphicData>
+            </a:graphic>
+          </wp:inline>
+        </w:drawing>
+      </w:r>
+    </w:p>
+    <w:p>
+      <w:pPr>
+        <w:tabs>
+          <w:tab w:val="left" w:pos="5500"/>
+        </w:tabs>
+      </w:pPr>
+      <w:r>
+        <w:lastRenderedPageBreak/>
+        <w:t xml:space="preserve">At start reducer is called, it will return the default value of the reducer (will send back the </w:t>
+      </w:r>
+      <w:proofErr w:type="spellStart"/>
+      <w:r>
+        <w:t>init</w:t>
+      </w:r>
+      <w:proofErr w:type="spellEnd"/>
+      <w:r>
+        <w:t xml:space="preserve"> value of the state)</w:t>
+      </w:r>
+    </w:p>
+    <w:p>
+      <w:pPr>
+        <w:tabs>
+          <w:tab w:val="left" w:pos="5500"/>
+        </w:tabs>
+      </w:pPr>
+      <w:r>
+        <w:rPr>
+          <w:noProof/>
+        </w:rPr>
+        <w:drawing>
+          <wp:inline distT="0" distB="0" distL="0" distR="0" wp14:anchorId="234D1E7D" wp14:editId="60975AE1">
+            <wp:extent cx="3486150" cy="552450"/>
+            <wp:effectExtent l="0" t="0" r="0" b="0"/>
+            <wp:docPr id="53" name="Picture 53"/>
+            <wp:cNvGraphicFramePr>
+              <a:graphicFrameLocks xmlns:a="http://schemas.openxmlformats.org/drawingml/2006/main" noChangeAspect="1"/>
+            </wp:cNvGraphicFramePr>
+            <a:graphic xmlns:a="http://schemas.openxmlformats.org/drawingml/2006/main">
+              <a:graphicData uri="http://schemas.openxmlformats.org/drawingml/2006/picture">
+                <pic:pic xmlns:pic="http://schemas.openxmlformats.org/drawingml/2006/picture">
+                  <pic:nvPicPr>
+                    <pic:cNvPr id="1" name=""/>
+                    <pic:cNvPicPr/>
+                  </pic:nvPicPr>
+                  <pic:blipFill>
+                    <a:blip r:embed="rId63"/>
+                    <a:stretch>
+                      <a:fillRect/>
+                    </a:stretch>
+                  </pic:blipFill>
+                  <pic:spPr>
+                    <a:xfrm>
+                      <a:off x="0" y="0"/>
+                      <a:ext cx="3486150" cy="552450"/>
+                    </a:xfrm>
+                    <a:prstGeom prst="rect">
+                      <a:avLst/>
+                    </a:prstGeom>
+                  </pic:spPr>
+                </pic:pic>
+              </a:graphicData>
+            </a:graphic>
+          </wp:inline>
+        </w:drawing>
+      </w:r>
+    </w:p>
+    <w:p>
+      <w:pPr>
+        <w:tabs>
+          <w:tab w:val="left" w:pos="5500"/>
+        </w:tabs>
+      </w:pPr>
+      <w:r>
+        <w:t>Component constructor calls the reducer tutorial with select, to retrieve info from the store.</w:t>
+      </w:r>
+    </w:p>
+    <w:p>
+      <w:pPr>
+        <w:tabs>
+          <w:tab w:val="left" w:pos="5500"/>
+        </w:tabs>
+      </w:pPr>
+    </w:p>
+    <w:p>
+      <w:pPr>
+        <w:tabs>
+          <w:tab w:val="left" w:pos="5500"/>
+        </w:tabs>
+      </w:pPr>
+      <w:r>
+        <w:t>Write to the store flow:</w:t>
+      </w:r>
+    </w:p>
+    <w:p>
+      <w:pPr>
+        <w:tabs>
+          <w:tab w:val="left" w:pos="5500"/>
+        </w:tabs>
+      </w:pPr>
+      <w:r>
+        <w:t xml:space="preserve">        Component method </w:t>
+      </w:r>
+      <w:proofErr w:type="gramStart"/>
+      <w:r>
+        <w:t>called</w:t>
+      </w:r>
+      <w:proofErr w:type="gramEnd"/>
+      <w:r>
+        <w:t xml:space="preserve"> and it dispatch to the store</w:t>
+      </w:r>
+    </w:p>
+    <w:p>
+      <w:pPr>
+        <w:tabs>
+          <w:tab w:val="left" w:pos="5500"/>
+        </w:tabs>
+      </w:pPr>
+      <w:r>
+        <w:rPr>
+          <w:noProof/>
+        </w:rPr>
+        <w:drawing>
+          <wp:inline distT="0" distB="0" distL="0" distR="0" wp14:anchorId="78E2B448" wp14:editId="27F9C9A4">
+            <wp:extent cx="5943600" cy="648970"/>
+            <wp:effectExtent l="0" t="0" r="0" b="0"/>
+            <wp:docPr id="55" name="Picture 55"/>
+            <wp:cNvGraphicFramePr>
+              <a:graphicFrameLocks xmlns:a="http://schemas.openxmlformats.org/drawingml/2006/main" noChangeAspect="1"/>
+            </wp:cNvGraphicFramePr>
+            <a:graphic xmlns:a="http://schemas.openxmlformats.org/drawingml/2006/main">
+              <a:graphicData uri="http://schemas.openxmlformats.org/drawingml/2006/picture">
+                <pic:pic xmlns:pic="http://schemas.openxmlformats.org/drawingml/2006/picture">
+                  <pic:nvPicPr>
+                    <pic:cNvPr id="1" name=""/>
+                    <pic:cNvPicPr/>
+                  </pic:nvPicPr>
+                  <pic:blipFill>
+                    <a:blip r:embed="rId64"/>
+                    <a:stretch>
+                      <a:fillRect/>
+                    </a:stretch>
+                  </pic:blipFill>
+                  <pic:spPr>
+                    <a:xfrm>
+                      <a:off x="0" y="0"/>
+                      <a:ext cx="5943600" cy="648970"/>
+                    </a:xfrm>
+                    <a:prstGeom prst="rect">
+                      <a:avLst/>
+                    </a:prstGeom>
+                  </pic:spPr>
+                </pic:pic>
+              </a:graphicData>
+            </a:graphic>
+          </wp:inline>
+        </w:drawing>
+      </w:r>
+    </w:p>
+    <w:p>
+      <w:pPr>
+        <w:tabs>
+          <w:tab w:val="left" w:pos="5500"/>
+        </w:tabs>
+      </w:pPr>
+      <w:r>
+        <w:t xml:space="preserve">On the argument </w:t>
+      </w:r>
+      <w:proofErr w:type="gramStart"/>
+      <w:r>
+        <w:t>an</w:t>
+      </w:r>
+      <w:proofErr w:type="gramEnd"/>
+      <w:r>
+        <w:t xml:space="preserve"> new action is sent as argument, so it goes to actions to create that action type </w:t>
+      </w:r>
+      <w:proofErr w:type="spellStart"/>
+      <w:r>
+        <w:t>AddTutorial</w:t>
+      </w:r>
+      <w:proofErr w:type="spellEnd"/>
+      <w:r>
+        <w:t>:</w:t>
+      </w:r>
+    </w:p>
+    <w:p>
+      <w:pPr>
+        <w:tabs>
+          <w:tab w:val="left" w:pos="5500"/>
+        </w:tabs>
+      </w:pPr>
+      <w:r>
+        <w:rPr>
+          <w:noProof/>
+        </w:rPr>
+        <w:drawing>
+          <wp:inline distT="0" distB="0" distL="0" distR="0" wp14:anchorId="48F9D26B" wp14:editId="330A2418">
+            <wp:extent cx="3257550" cy="1076325"/>
+            <wp:effectExtent l="0" t="0" r="0" b="9525"/>
+            <wp:docPr id="56" name="Picture 56"/>
+            <wp:cNvGraphicFramePr>
+              <a:graphicFrameLocks xmlns:a="http://schemas.openxmlformats.org/drawingml/2006/main" noChangeAspect="1"/>
+            </wp:cNvGraphicFramePr>
+            <a:graphic xmlns:a="http://schemas.openxmlformats.org/drawingml/2006/main">
+              <a:graphicData uri="http://schemas.openxmlformats.org/drawingml/2006/picture">
+                <pic:pic xmlns:pic="http://schemas.openxmlformats.org/drawingml/2006/picture">
+                  <pic:nvPicPr>
+                    <pic:cNvPr id="1" name=""/>
+                    <pic:cNvPicPr/>
+                  </pic:nvPicPr>
+                  <pic:blipFill>
+                    <a:blip r:embed="rId65"/>
+                    <a:stretch>
+                      <a:fillRect/>
+                    </a:stretch>
+                  </pic:blipFill>
+                  <pic:spPr>
+                    <a:xfrm>
+                      <a:off x="0" y="0"/>
+                      <a:ext cx="3257550" cy="1076325"/>
+                    </a:xfrm>
+                    <a:prstGeom prst="rect">
+                      <a:avLst/>
+                    </a:prstGeom>
+                  </pic:spPr>
+                </pic:pic>
+              </a:graphicData>
+            </a:graphic>
+          </wp:inline>
+        </w:drawing>
+      </w:r>
+    </w:p>
+    <w:p>
+      <w:pPr>
+        <w:tabs>
+          <w:tab w:val="left" w:pos="5500"/>
+        </w:tabs>
+      </w:pPr>
+      <w:r>
+        <w:t>Then the reducer is called and will execute the according method depending on the action type:</w:t>
+      </w:r>
+    </w:p>
+    <w:p>
+      <w:pPr>
+        <w:tabs>
+          <w:tab w:val="left" w:pos="5500"/>
+        </w:tabs>
+      </w:pPr>
+      <w:r>
+        <w:rPr>
+          <w:noProof/>
+        </w:rPr>
+        <w:drawing>
+          <wp:inline distT="0" distB="0" distL="0" distR="0" wp14:anchorId="3C403B7B" wp14:editId="0736C503">
+            <wp:extent cx="2895600" cy="704850"/>
+            <wp:effectExtent l="0" t="0" r="0" b="0"/>
+            <wp:docPr id="57" name="Picture 57"/>
+            <wp:cNvGraphicFramePr>
+              <a:graphicFrameLocks xmlns:a="http://schemas.openxmlformats.org/drawingml/2006/main" noChangeAspect="1"/>
+            </wp:cNvGraphicFramePr>
+            <a:graphic xmlns:a="http://schemas.openxmlformats.org/drawingml/2006/main">
+              <a:graphicData uri="http://schemas.openxmlformats.org/drawingml/2006/picture">
+                <pic:pic xmlns:pic="http://schemas.openxmlformats.org/drawingml/2006/picture">
+                  <pic:nvPicPr>
+                    <pic:cNvPr id="1" name=""/>
+                    <pic:cNvPicPr/>
+                  </pic:nvPicPr>
+                  <pic:blipFill>
+                    <a:blip r:embed="rId66"/>
+                    <a:stretch>
+                      <a:fillRect/>
+                    </a:stretch>
+                  </pic:blipFill>
+                  <pic:spPr>
+                    <a:xfrm>
+                      <a:off x="0" y="0"/>
+                      <a:ext cx="2895600" cy="704850"/>
+                    </a:xfrm>
+                    <a:prstGeom prst="rect">
+                      <a:avLst/>
+                    </a:prstGeom>
+                  </pic:spPr>
+                </pic:pic>
+              </a:graphicData>
+            </a:graphic>
+          </wp:inline>
+        </w:drawing>
+      </w:r>
+    </w:p>
+    <w:p>
+      <w:pPr>
+        <w:tabs>
+          <w:tab w:val="left" w:pos="5500"/>
+        </w:tabs>
+      </w:pPr>
+    </w:p>
+    <w:p>
+      <w:pPr>
+        <w:tabs>
+          <w:tab w:val="left" w:pos="5500"/>
+        </w:tabs>
+      </w:pPr>
+      <w:r>
+        <w:t>New Directive</w:t>
+      </w:r>
+    </w:p>
+    <w:p>
+      <w:pPr>
+        <w:tabs>
+          <w:tab w:val="left" w:pos="5500"/>
+        </w:tabs>
+      </w:pPr>
+      <w:r>
+        <w:t xml:space="preserve">Annotate it with the @Directive and </w:t>
+      </w:r>
+      <w:r>
+        <w:t>add a selector (this will be the property used in the components to use the directive ex: *</w:t>
+      </w:r>
+      <w:proofErr w:type="spellStart"/>
+      <w:r>
+        <w:t>ngIf</w:t>
+      </w:r>
+      <w:proofErr w:type="spellEnd"/>
+      <w:r>
+        <w:t>)</w:t>
+      </w:r>
+    </w:p>
+    <w:p>
+      <w:pPr>
+        <w:tabs>
+          <w:tab w:val="left" w:pos="5500"/>
+        </w:tabs>
+      </w:pPr>
+      <w:r>
+        <w:rPr>
+          <w:noProof/>
+        </w:rPr>
+        <w:lastRenderedPageBreak/>
+        <w:drawing>
+          <wp:inline distT="0" distB="0" distL="0" distR="0" wp14:anchorId="2D606AE8" wp14:editId="66F21554">
+            <wp:extent cx="4105275" cy="1847850"/>
+            <wp:effectExtent l="0" t="0" r="9525" b="0"/>
+            <wp:docPr id="64" name="Picture 64"/>
+            <wp:cNvGraphicFramePr>
+              <a:graphicFrameLocks xmlns:a="http://schemas.openxmlformats.org/drawingml/2006/main" noChangeAspect="1"/>
+            </wp:cNvGraphicFramePr>
+            <a:graphic xmlns:a="http://schemas.openxmlformats.org/drawingml/2006/main">
+              <a:graphicData uri="http://schemas.openxmlformats.org/drawingml/2006/picture">
+                <pic:pic xmlns:pic="http://schemas.openxmlformats.org/drawingml/2006/picture">
+                  <pic:nvPicPr>
+                    <pic:cNvPr id="1" name=""/>
+                    <pic:cNvPicPr/>
+                  </pic:nvPicPr>
+                  <pic:blipFill>
+                    <a:blip r:embed="rId67"/>
+                    <a:stretch>
+                      <a:fillRect/>
+                    </a:stretch>
+                  </pic:blipFill>
+                  <pic:spPr>
+                    <a:xfrm>
+                      <a:off x="0" y="0"/>
+                      <a:ext cx="4105275" cy="1847850"/>
+                    </a:xfrm>
+                    <a:prstGeom prst="rect">
+                      <a:avLst/>
+                    </a:prstGeom>
+                  </pic:spPr>
+                </pic:pic>
+              </a:graphicData>
+            </a:graphic>
+          </wp:inline>
+        </w:drawing>
+      </w:r>
+    </w:p>
+    <w:p>
+      <w:pPr>
+        <w:tabs>
+          <w:tab w:val="left" w:pos="5500"/>
+        </w:tabs>
+      </w:pPr>
+    </w:p>
+    <w:p>
+      <w:pPr>
+        <w:tabs>
+          <w:tab w:val="left" w:pos="5500"/>
+        </w:tabs>
+      </w:pPr>
+      <w:r>
+        <w:t xml:space="preserve">Use the selector on the component’s html </w:t>
+      </w:r>
+      <w:proofErr w:type="gramStart"/>
+      <w:r>
+        <w:t>in order to</w:t>
+      </w:r>
+      <w:proofErr w:type="gramEnd"/>
+      <w:r>
+        <w:t xml:space="preserve"> use it</w:t>
+      </w:r>
+    </w:p>
+    <w:p>
+      <w:pPr>
+        <w:tabs>
+          <w:tab w:val="left" w:pos="5500"/>
+        </w:tabs>
+      </w:pPr>
+      <w:r>
+        <w:rPr>
+          <w:noProof/>
+        </w:rPr>
+        <w:drawing>
+          <wp:inline distT="0" distB="0" distL="0" distR="0" wp14:anchorId="5F2570B3" wp14:editId="3A6174D8">
+            <wp:extent cx="1714500" cy="590550"/>
+            <wp:effectExtent l="0" t="0" r="0" b="0"/>
+            <wp:docPr id="65" name="Picture 65"/>
+            <wp:cNvGraphicFramePr>
+              <a:graphicFrameLocks xmlns:a="http://schemas.openxmlformats.org/drawingml/2006/main" noChangeAspect="1"/>
+            </wp:cNvGraphicFramePr>
+            <a:graphic xmlns:a="http://schemas.openxmlformats.org/drawingml/2006/main">
+              <a:graphicData uri="http://schemas.openxmlformats.org/drawingml/2006/picture">
+                <pic:pic xmlns:pic="http://schemas.openxmlformats.org/drawingml/2006/picture">
+                  <pic:nvPicPr>
+                    <pic:cNvPr id="1" name=""/>
+                    <pic:cNvPicPr/>
+                  </pic:nvPicPr>
+                  <pic:blipFill>
+                    <a:blip r:embed="rId68"/>
+                    <a:stretch>
+                      <a:fillRect/>
+                    </a:stretch>
+                  </pic:blipFill>
+                  <pic:spPr>
+                    <a:xfrm>
+                      <a:off x="0" y="0"/>
+                      <a:ext cx="1714500" cy="590550"/>
+                    </a:xfrm>
+                    <a:prstGeom prst="rect">
+                      <a:avLst/>
+                    </a:prstGeom>
+                  </pic:spPr>
+                </pic:pic>
+              </a:graphicData>
+            </a:graphic>
+          </wp:inline>
+        </w:drawing>
+      </w:r>
+    </w:p>
+    <w:p>
+      <w:pPr>
+        <w:tabs>
+          <w:tab w:val="left" w:pos="5500"/>
+        </w:tabs>
+      </w:pPr>
       <w:bookmarkStart w:id="0" w:name="_GoBack"/>
       <w:bookmarkEnd w:id="0"/>
-    </w:p>
-    <w:p>
-      <w:pPr>
-        <w:tabs>
-          <w:tab w:val="left" w:pos="5500"/>
-        </w:tabs>
-      </w:pPr>
     </w:p>
     <w:sectPr>
       <w:pgSz w:w="12240" w:h="15840"/>
@@ -3611,6 +4862,127 @@
     </w:sectPr>
   </w:body>
 </w:document>
+</file>
+
+<file path=word/numbering.xml><?xml version="1.0" encoding="utf-8"?>
+<w:numbering xmlns:wpc="http://schemas.microsoft.com/office/word/2010/wordprocessingCanvas" xmlns:cx="http://schemas.microsoft.com/office/drawing/2014/chartex" xmlns:cx1="http://schemas.microsoft.com/office/drawing/2015/9/8/chartex" xmlns:cx2="http://schemas.microsoft.com/office/drawing/2015/10/21/chartex" xmlns:cx3="http://schemas.microsoft.com/office/drawing/2016/5/9/chartex" xmlns:cx4="http://schemas.microsoft.com/office/drawing/2016/5/10/chartex" xmlns:cx5="http://schemas.microsoft.com/office/drawing/2016/5/11/chartex" xmlns:cx6="http://schemas.microsoft.com/office/drawing/2016/5/12/chartex" xmlns:cx7="http://schemas.microsoft.com/office/drawing/2016/5/13/chartex" xmlns:cx8="http://schemas.microsoft.com/office/drawing/2016/5/14/chartex" xmlns:mc="http://schemas.openxmlformats.org/markup-compatibility/2006" xmlns:aink="http://schemas.microsoft.com/office/drawing/2016/ink" xmlns:am3d="http://schemas.microsoft.com/office/drawing/2017/model3d" xmlns:o="urn:schemas-microsoft-com:office:office" xmlns:r="http://schemas.openxmlformats.org/officeDocument/2006/relationships" xmlns:m="http://schemas.openxmlformats.org/officeDocument/2006/math" xmlns:v="urn:schemas-microsoft-com:vml" xmlns:wp14="http://schemas.microsoft.com/office/word/2010/wordprocessingDrawing" xmlns:wp="http://schemas.openxmlformats.org/drawingml/2006/wordprocessingDrawing" xmlns:w10="urn:schemas-microsoft-com:office:word" xmlns:w="http://schemas.openxmlformats.org/wordprocessingml/2006/main" xmlns:w14="http://schemas.microsoft.com/office/word/2010/wordml" xmlns:w15="http://schemas.microsoft.com/office/word/2012/wordml" xmlns:w16cid="http://schemas.microsoft.com/office/word/2016/wordml/cid" xmlns:w16se="http://schemas.microsoft.com/office/word/2015/wordml/symex" xmlns:wpg="http://schemas.microsoft.com/office/word/2010/wordprocessingGroup" xmlns:wpi="http://schemas.microsoft.com/office/word/2010/wordprocessingInk" xmlns:wne="http://schemas.microsoft.com/office/word/2006/wordml" xmlns:wps="http://schemas.microsoft.com/office/word/2010/wordprocessingShape" mc:Ignorable="w14 w15 w16se w16cid wp14">
+  <w:abstractNum w:abstractNumId="0" w15:restartNumberingAfterBreak="0">
+    <w:nsid w:val="37184BF8"/>
+    <w:multiLevelType w:val="hybridMultilevel"/>
+    <w:tmpl w:val="5B54388A"/>
+    <w:lvl w:ilvl="0" w:tplc="04090001">
+      <w:start w:val="1"/>
+      <w:numFmt w:val="bullet"/>
+      <w:lvlText w:val=""/>
+      <w:lvlJc w:val="left"/>
+      <w:pPr>
+        <w:ind w:left="1620" w:hanging="360"/>
+      </w:pPr>
+      <w:rPr>
+        <w:rFonts w:ascii="Symbol" w:hAnsi="Symbol" w:hint="default"/>
+      </w:rPr>
+    </w:lvl>
+    <w:lvl w:ilvl="1" w:tplc="04090003" w:tentative="1">
+      <w:start w:val="1"/>
+      <w:numFmt w:val="bullet"/>
+      <w:lvlText w:val="o"/>
+      <w:lvlJc w:val="left"/>
+      <w:pPr>
+        <w:ind w:left="2340" w:hanging="360"/>
+      </w:pPr>
+      <w:rPr>
+        <w:rFonts w:ascii="Courier New" w:hAnsi="Courier New" w:cs="Courier New" w:hint="default"/>
+      </w:rPr>
+    </w:lvl>
+    <w:lvl w:ilvl="2" w:tplc="04090005" w:tentative="1">
+      <w:start w:val="1"/>
+      <w:numFmt w:val="bullet"/>
+      <w:lvlText w:val=""/>
+      <w:lvlJc w:val="left"/>
+      <w:pPr>
+        <w:ind w:left="3060" w:hanging="360"/>
+      </w:pPr>
+      <w:rPr>
+        <w:rFonts w:ascii="Wingdings" w:hAnsi="Wingdings" w:hint="default"/>
+      </w:rPr>
+    </w:lvl>
+    <w:lvl w:ilvl="3" w:tplc="04090001" w:tentative="1">
+      <w:start w:val="1"/>
+      <w:numFmt w:val="bullet"/>
+      <w:lvlText w:val=""/>
+      <w:lvlJc w:val="left"/>
+      <w:pPr>
+        <w:ind w:left="3780" w:hanging="360"/>
+      </w:pPr>
+      <w:rPr>
+        <w:rFonts w:ascii="Symbol" w:hAnsi="Symbol" w:hint="default"/>
+      </w:rPr>
+    </w:lvl>
+    <w:lvl w:ilvl="4" w:tplc="04090003" w:tentative="1">
+      <w:start w:val="1"/>
+      <w:numFmt w:val="bullet"/>
+      <w:lvlText w:val="o"/>
+      <w:lvlJc w:val="left"/>
+      <w:pPr>
+        <w:ind w:left="4500" w:hanging="360"/>
+      </w:pPr>
+      <w:rPr>
+        <w:rFonts w:ascii="Courier New" w:hAnsi="Courier New" w:cs="Courier New" w:hint="default"/>
+      </w:rPr>
+    </w:lvl>
+    <w:lvl w:ilvl="5" w:tplc="04090005" w:tentative="1">
+      <w:start w:val="1"/>
+      <w:numFmt w:val="bullet"/>
+      <w:lvlText w:val=""/>
+      <w:lvlJc w:val="left"/>
+      <w:pPr>
+        <w:ind w:left="5220" w:hanging="360"/>
+      </w:pPr>
+      <w:rPr>
+        <w:rFonts w:ascii="Wingdings" w:hAnsi="Wingdings" w:hint="default"/>
+      </w:rPr>
+    </w:lvl>
+    <w:lvl w:ilvl="6" w:tplc="04090001" w:tentative="1">
+      <w:start w:val="1"/>
+      <w:numFmt w:val="bullet"/>
+      <w:lvlText w:val=""/>
+      <w:lvlJc w:val="left"/>
+      <w:pPr>
+        <w:ind w:left="5940" w:hanging="360"/>
+      </w:pPr>
+      <w:rPr>
+        <w:rFonts w:ascii="Symbol" w:hAnsi="Symbol" w:hint="default"/>
+      </w:rPr>
+    </w:lvl>
+    <w:lvl w:ilvl="7" w:tplc="04090003" w:tentative="1">
+      <w:start w:val="1"/>
+      <w:numFmt w:val="bullet"/>
+      <w:lvlText w:val="o"/>
+      <w:lvlJc w:val="left"/>
+      <w:pPr>
+        <w:ind w:left="6660" w:hanging="360"/>
+      </w:pPr>
+      <w:rPr>
+        <w:rFonts w:ascii="Courier New" w:hAnsi="Courier New" w:cs="Courier New" w:hint="default"/>
+      </w:rPr>
+    </w:lvl>
+    <w:lvl w:ilvl="8" w:tplc="04090005" w:tentative="1">
+      <w:start w:val="1"/>
+      <w:numFmt w:val="bullet"/>
+      <w:lvlText w:val=""/>
+      <w:lvlJc w:val="left"/>
+      <w:pPr>
+        <w:ind w:left="7380" w:hanging="360"/>
+      </w:pPr>
+      <w:rPr>
+        <w:rFonts w:ascii="Wingdings" w:hAnsi="Wingdings" w:hint="default"/>
+      </w:rPr>
+    </w:lvl>
+  </w:abstractNum>
+  <w:num w:numId="1">
+    <w:abstractNumId w:val="0"/>
+  </w:num>
+</w:numbering>
 </file>
 
 <file path=word/styles.xml><?xml version="1.0" encoding="utf-8"?>
@@ -4086,6 +5458,17 @@
       <w:szCs w:val="20"/>
     </w:rPr>
   </w:style>
+  <w:style w:type="paragraph" w:styleId="ListParagraph">
+    <w:name w:val="List Paragraph"/>
+    <w:basedOn w:val="Normal"/>
+    <w:uiPriority w:val="34"/>
+    <w:qFormat/>
+    <w:rsid w:val="00FC0C93"/>
+    <w:pPr>
+      <w:ind w:left="720"/>
+      <w:contextualSpacing/>
+    </w:pPr>
+  </w:style>
 </w:styles>
 </file>
 

</xml_diff>

<commit_message>
Practice 13. new directive with angular cli
</commit_message>
<xml_diff>
--- a/notes.docx
+++ b/notes.docx
@@ -4851,6 +4851,185 @@
           <w:tab w:val="left" w:pos="5500"/>
         </w:tabs>
       </w:pPr>
+    </w:p>
+    <w:p>
+      <w:pPr>
+        <w:tabs>
+          <w:tab w:val="left" w:pos="5500"/>
+        </w:tabs>
+      </w:pPr>
+      <w:r>
+        <w:t>Generate directive with angular cli</w:t>
+      </w:r>
+    </w:p>
+    <w:p>
+      <w:pPr>
+        <w:tabs>
+          <w:tab w:val="left" w:pos="5500"/>
+        </w:tabs>
+        <w:rPr>
+          <w:rFonts w:ascii="Segoe UI" w:hAnsi="Segoe UI" w:cs="Segoe UI"/>
+          <w:color w:val="24292E"/>
+          <w:shd w:val="clear" w:color="auto" w:fill="FFFFFF"/>
+        </w:rPr>
+      </w:pPr>
+      <w:r>
+        <w:rPr>
+          <w:rStyle w:val="HTMLCode"/>
+          <w:rFonts w:ascii="Consolas" w:eastAsiaTheme="minorHAnsi" w:hAnsi="Consolas"/>
+          <w:color w:val="24292E"/>
+        </w:rPr>
+        <w:t>ng generate directive [name]</w:t>
+      </w:r>
+      <w:r>
+        <w:rPr>
+          <w:rFonts w:ascii="Segoe UI" w:hAnsi="Segoe UI" w:cs="Segoe UI"/>
+          <w:color w:val="24292E"/>
+          <w:shd w:val="clear" w:color="auto" w:fill="FFFFFF"/>
+        </w:rPr>
+        <w:t> generates a directive</w:t>
+      </w:r>
+    </w:p>
+    <w:p>
+      <w:pPr>
+        <w:tabs>
+          <w:tab w:val="left" w:pos="5500"/>
+        </w:tabs>
+      </w:pPr>
+      <w:r>
+        <w:rPr>
+          <w:noProof/>
+        </w:rPr>
+        <w:drawing>
+          <wp:inline distT="0" distB="0" distL="0" distR="0" wp14:anchorId="6228DA70" wp14:editId="4F8603A8">
+            <wp:extent cx="5943600" cy="2034540"/>
+            <wp:effectExtent l="0" t="0" r="0" b="3810"/>
+            <wp:docPr id="66" name="Picture 66"/>
+            <wp:cNvGraphicFramePr>
+              <a:graphicFrameLocks xmlns:a="http://schemas.openxmlformats.org/drawingml/2006/main" noChangeAspect="1"/>
+            </wp:cNvGraphicFramePr>
+            <a:graphic xmlns:a="http://schemas.openxmlformats.org/drawingml/2006/main">
+              <a:graphicData uri="http://schemas.openxmlformats.org/drawingml/2006/picture">
+                <pic:pic xmlns:pic="http://schemas.openxmlformats.org/drawingml/2006/picture">
+                  <pic:nvPicPr>
+                    <pic:cNvPr id="1" name=""/>
+                    <pic:cNvPicPr/>
+                  </pic:nvPicPr>
+                  <pic:blipFill>
+                    <a:blip r:embed="rId69"/>
+                    <a:stretch>
+                      <a:fillRect/>
+                    </a:stretch>
+                  </pic:blipFill>
+                  <pic:spPr>
+                    <a:xfrm>
+                      <a:off x="0" y="0"/>
+                      <a:ext cx="5943600" cy="2034540"/>
+                    </a:xfrm>
+                    <a:prstGeom prst="rect">
+                      <a:avLst/>
+                    </a:prstGeom>
+                  </pic:spPr>
+                </pic:pic>
+              </a:graphicData>
+            </a:graphic>
+          </wp:inline>
+        </w:drawing>
+      </w:r>
+    </w:p>
+    <w:p>
+      <w:pPr>
+        <w:tabs>
+          <w:tab w:val="left" w:pos="5500"/>
+        </w:tabs>
+      </w:pPr>
+      <w:r>
+        <w:rPr>
+          <w:noProof/>
+        </w:rPr>
+        <w:drawing>
+          <wp:inline distT="0" distB="0" distL="0" distR="0" wp14:anchorId="14A684B5" wp14:editId="533DC162">
+            <wp:extent cx="1657350" cy="542925"/>
+            <wp:effectExtent l="0" t="0" r="0" b="9525"/>
+            <wp:docPr id="67" name="Picture 67"/>
+            <wp:cNvGraphicFramePr>
+              <a:graphicFrameLocks xmlns:a="http://schemas.openxmlformats.org/drawingml/2006/main" noChangeAspect="1"/>
+            </wp:cNvGraphicFramePr>
+            <a:graphic xmlns:a="http://schemas.openxmlformats.org/drawingml/2006/main">
+              <a:graphicData uri="http://schemas.openxmlformats.org/drawingml/2006/picture">
+                <pic:pic xmlns:pic="http://schemas.openxmlformats.org/drawingml/2006/picture">
+                  <pic:nvPicPr>
+                    <pic:cNvPr id="1" name=""/>
+                    <pic:cNvPicPr/>
+                  </pic:nvPicPr>
+                  <pic:blipFill>
+                    <a:blip r:embed="rId70"/>
+                    <a:stretch>
+                      <a:fillRect/>
+                    </a:stretch>
+                  </pic:blipFill>
+                  <pic:spPr>
+                    <a:xfrm>
+                      <a:off x="0" y="0"/>
+                      <a:ext cx="1657350" cy="542925"/>
+                    </a:xfrm>
+                    <a:prstGeom prst="rect">
+                      <a:avLst/>
+                    </a:prstGeom>
+                  </pic:spPr>
+                </pic:pic>
+              </a:graphicData>
+            </a:graphic>
+          </wp:inline>
+        </w:drawing>
+      </w:r>
+    </w:p>
+    <w:p>
+      <w:pPr>
+        <w:tabs>
+          <w:tab w:val="left" w:pos="5500"/>
+        </w:tabs>
+      </w:pPr>
+      <w:r>
+        <w:rPr>
+          <w:noProof/>
+        </w:rPr>
+        <w:drawing>
+          <wp:inline distT="0" distB="0" distL="0" distR="0" wp14:anchorId="4738A9F3" wp14:editId="63DC9F73">
+            <wp:extent cx="3962400" cy="657225"/>
+            <wp:effectExtent l="0" t="0" r="0" b="9525"/>
+            <wp:docPr id="68" name="Picture 68"/>
+            <wp:cNvGraphicFramePr>
+              <a:graphicFrameLocks xmlns:a="http://schemas.openxmlformats.org/drawingml/2006/main" noChangeAspect="1"/>
+            </wp:cNvGraphicFramePr>
+            <a:graphic xmlns:a="http://schemas.openxmlformats.org/drawingml/2006/main">
+              <a:graphicData uri="http://schemas.openxmlformats.org/drawingml/2006/picture">
+                <pic:pic xmlns:pic="http://schemas.openxmlformats.org/drawingml/2006/picture">
+                  <pic:nvPicPr>
+                    <pic:cNvPr id="1" name=""/>
+                    <pic:cNvPicPr/>
+                  </pic:nvPicPr>
+                  <pic:blipFill>
+                    <a:blip r:embed="rId71"/>
+                    <a:stretch>
+                      <a:fillRect/>
+                    </a:stretch>
+                  </pic:blipFill>
+                  <pic:spPr>
+                    <a:xfrm>
+                      <a:off x="0" y="0"/>
+                      <a:ext cx="3962400" cy="657225"/>
+                    </a:xfrm>
+                    <a:prstGeom prst="rect">
+                      <a:avLst/>
+                    </a:prstGeom>
+                  </pic:spPr>
+                </pic:pic>
+              </a:graphicData>
+            </a:graphic>
+          </wp:inline>
+        </w:drawing>
+      </w:r>
       <w:bookmarkStart w:id="0" w:name="_GoBack"/>
       <w:bookmarkEnd w:id="0"/>
     </w:p>
@@ -5469,6 +5648,19 @@
       <w:contextualSpacing/>
     </w:pPr>
   </w:style>
+  <w:style w:type="character" w:styleId="HTMLCode">
+    <w:name w:val="HTML Code"/>
+    <w:basedOn w:val="DefaultParagraphFont"/>
+    <w:uiPriority w:val="99"/>
+    <w:semiHidden/>
+    <w:unhideWhenUsed/>
+    <w:rsid w:val="00950FB8"/>
+    <w:rPr>
+      <w:rFonts w:ascii="Courier New" w:eastAsia="Times New Roman" w:hAnsi="Courier New" w:cs="Courier New"/>
+      <w:sz w:val="20"/>
+      <w:szCs w:val="20"/>
+    </w:rPr>
+  </w:style>
 </w:styles>
 </file>
 

</xml_diff>

<commit_message>
Practice 19. Interview questions
</commit_message>
<xml_diff>
--- a/notes.docx
+++ b/notes.docx
@@ -6235,15 +6235,2838 @@
           </wp:inline>
         </w:drawing>
       </w:r>
+    </w:p>
+    <w:p>
+      <w:pPr>
+        <w:tabs>
+          <w:tab w:val="left" w:pos="5500"/>
+        </w:tabs>
+      </w:pPr>
+    </w:p>
+    <w:p>
+      <w:pPr>
+        <w:tabs>
+          <w:tab w:val="left" w:pos="5500"/>
+        </w:tabs>
+      </w:pPr>
+      <w:r>
+        <w:t>Testing</w:t>
+      </w:r>
+    </w:p>
+    <w:p>
+      <w:pPr>
+        <w:tabs>
+          <w:tab w:val="left" w:pos="5500"/>
+        </w:tabs>
+      </w:pPr>
+      <w:r>
+        <w:t xml:space="preserve">The </w:t>
+      </w:r>
+      <w:proofErr w:type="spellStart"/>
+      <w:r>
+        <w:t>TestBed</w:t>
+      </w:r>
+      <w:proofErr w:type="spellEnd"/>
+      <w:r>
+        <w:t xml:space="preserve"> is the most important of the Angular testing utilities. The </w:t>
+      </w:r>
+      <w:proofErr w:type="spellStart"/>
+      <w:r>
+        <w:t>TestBed</w:t>
+      </w:r>
+      <w:proofErr w:type="spellEnd"/>
+      <w:r>
+        <w:t xml:space="preserve"> creates a dynamically-constructed Angular test module that emulates an Angular @</w:t>
+      </w:r>
+      <w:proofErr w:type="spellStart"/>
+      <w:r>
+        <w:t>NgModule</w:t>
+      </w:r>
+      <w:proofErr w:type="spellEnd"/>
+      <w:r>
+        <w:t>.</w:t>
+      </w:r>
+    </w:p>
+    <w:p>
+      <w:pPr>
+        <w:tabs>
+          <w:tab w:val="left" w:pos="5500"/>
+        </w:tabs>
+      </w:pPr>
+      <w:r>
+        <w:t xml:space="preserve">The </w:t>
+      </w:r>
+      <w:proofErr w:type="spellStart"/>
+      <w:r>
+        <w:t>TestBed.configureTestingModule</w:t>
+      </w:r>
+      <w:proofErr w:type="spellEnd"/>
+      <w:r>
+        <w:t>() method takes a metadata object that can have most of the properties of an @</w:t>
+      </w:r>
+      <w:proofErr w:type="spellStart"/>
+      <w:r>
+        <w:t>NgModule</w:t>
+      </w:r>
+      <w:proofErr w:type="spellEnd"/>
+      <w:r>
+        <w:t>.</w:t>
+      </w:r>
+    </w:p>
+    <w:p>
+      <w:pPr>
+        <w:tabs>
+          <w:tab w:val="left" w:pos="5500"/>
+        </w:tabs>
+      </w:pPr>
+      <w:r>
+        <w:t>To test a service, you set the providers metadata property with an array of the services that you'll test or mock.</w:t>
+      </w:r>
+    </w:p>
+    <w:p>
+      <w:pPr>
+        <w:tabs>
+          <w:tab w:val="left" w:pos="5500"/>
+        </w:tabs>
+      </w:pPr>
+      <w:r>
+        <w:rPr>
+          <w:noProof/>
+        </w:rPr>
+        <w:drawing>
+          <wp:inline distT="0" distB="0" distL="0" distR="0" wp14:anchorId="7A729478" wp14:editId="25A893E3">
+            <wp:extent cx="5943600" cy="4236720"/>
+            <wp:effectExtent l="0" t="0" r="0" b="0"/>
+            <wp:docPr id="88" name="Picture 88"/>
+            <wp:cNvGraphicFramePr>
+              <a:graphicFrameLocks xmlns:a="http://schemas.openxmlformats.org/drawingml/2006/main" noChangeAspect="1"/>
+            </wp:cNvGraphicFramePr>
+            <a:graphic xmlns:a="http://schemas.openxmlformats.org/drawingml/2006/main">
+              <a:graphicData uri="http://schemas.openxmlformats.org/drawingml/2006/picture">
+                <pic:pic xmlns:pic="http://schemas.openxmlformats.org/drawingml/2006/picture">
+                  <pic:nvPicPr>
+                    <pic:cNvPr id="1" name=""/>
+                    <pic:cNvPicPr/>
+                  </pic:nvPicPr>
+                  <pic:blipFill>
+                    <a:blip r:embed="rId91"/>
+                    <a:stretch>
+                      <a:fillRect/>
+                    </a:stretch>
+                  </pic:blipFill>
+                  <pic:spPr>
+                    <a:xfrm>
+                      <a:off x="0" y="0"/>
+                      <a:ext cx="5943600" cy="4236720"/>
+                    </a:xfrm>
+                    <a:prstGeom prst="rect">
+                      <a:avLst/>
+                    </a:prstGeom>
+                  </pic:spPr>
+                </pic:pic>
+              </a:graphicData>
+            </a:graphic>
+          </wp:inline>
+        </w:drawing>
+      </w:r>
+    </w:p>
+    <w:p>
+      <w:pPr>
+        <w:tabs>
+          <w:tab w:val="left" w:pos="5500"/>
+        </w:tabs>
+      </w:pPr>
+      <w:r>
+        <w:t xml:space="preserve">Most test suites in this guide call </w:t>
+      </w:r>
+      <w:proofErr w:type="spellStart"/>
+      <w:proofErr w:type="gramStart"/>
+      <w:r>
+        <w:t>beforeEach</w:t>
+      </w:r>
+      <w:proofErr w:type="spellEnd"/>
+      <w:r>
+        <w:t>(</w:t>
+      </w:r>
+      <w:proofErr w:type="gramEnd"/>
+      <w:r>
+        <w:t xml:space="preserve">) to set the preconditions for each it() test and rely on the </w:t>
+      </w:r>
+      <w:proofErr w:type="spellStart"/>
+      <w:r>
+        <w:t>TestBed</w:t>
+      </w:r>
+      <w:proofErr w:type="spellEnd"/>
+      <w:r>
+        <w:t xml:space="preserve"> to create classes and inject services.</w:t>
+      </w:r>
+    </w:p>
+    <w:p>
+      <w:pPr>
+        <w:tabs>
+          <w:tab w:val="left" w:pos="5500"/>
+        </w:tabs>
+      </w:pPr>
+      <w:r>
+        <w:lastRenderedPageBreak/>
+        <w:t>Component test</w:t>
+      </w:r>
+    </w:p>
+    <w:p>
+      <w:pPr>
+        <w:tabs>
+          <w:tab w:val="left" w:pos="5500"/>
+        </w:tabs>
+      </w:pPr>
+      <w:r>
+        <w:rPr>
+          <w:noProof/>
+        </w:rPr>
+        <w:drawing>
+          <wp:inline distT="0" distB="0" distL="0" distR="0" wp14:anchorId="2BE683A2" wp14:editId="0AEC0A98">
+            <wp:extent cx="5943600" cy="4097655"/>
+            <wp:effectExtent l="0" t="0" r="0" b="0"/>
+            <wp:docPr id="89" name="Picture 89"/>
+            <wp:cNvGraphicFramePr>
+              <a:graphicFrameLocks xmlns:a="http://schemas.openxmlformats.org/drawingml/2006/main" noChangeAspect="1"/>
+            </wp:cNvGraphicFramePr>
+            <a:graphic xmlns:a="http://schemas.openxmlformats.org/drawingml/2006/main">
+              <a:graphicData uri="http://schemas.openxmlformats.org/drawingml/2006/picture">
+                <pic:pic xmlns:pic="http://schemas.openxmlformats.org/drawingml/2006/picture">
+                  <pic:nvPicPr>
+                    <pic:cNvPr id="1" name=""/>
+                    <pic:cNvPicPr/>
+                  </pic:nvPicPr>
+                  <pic:blipFill>
+                    <a:blip r:embed="rId92"/>
+                    <a:stretch>
+                      <a:fillRect/>
+                    </a:stretch>
+                  </pic:blipFill>
+                  <pic:spPr>
+                    <a:xfrm>
+                      <a:off x="0" y="0"/>
+                      <a:ext cx="5943600" cy="4097655"/>
+                    </a:xfrm>
+                    <a:prstGeom prst="rect">
+                      <a:avLst/>
+                    </a:prstGeom>
+                  </pic:spPr>
+                </pic:pic>
+              </a:graphicData>
+            </a:graphic>
+          </wp:inline>
+        </w:drawing>
+      </w:r>
+    </w:p>
+    <w:p>
+      <w:pPr>
+        <w:tabs>
+          <w:tab w:val="left" w:pos="5500"/>
+        </w:tabs>
+      </w:pPr>
+    </w:p>
+    <w:p>
+      <w:pPr>
+        <w:tabs>
+          <w:tab w:val="left" w:pos="5500"/>
+        </w:tabs>
+      </w:pPr>
+    </w:p>
+    <w:p>
+      <w:pPr>
+        <w:tabs>
+          <w:tab w:val="left" w:pos="5500"/>
+        </w:tabs>
+      </w:pPr>
+      <w:r>
+        <w:t>Interview Questions</w:t>
+      </w:r>
+    </w:p>
+    <w:p>
+      <w:pPr>
+        <w:tabs>
+          <w:tab w:val="left" w:pos="5500"/>
+        </w:tabs>
+      </w:pPr>
+      <w:r>
+        <w:t>What is Angular.</w:t>
+      </w:r>
+    </w:p>
+    <w:p>
+      <w:pPr>
+        <w:tabs>
+          <w:tab w:val="left" w:pos="5500"/>
+        </w:tabs>
+      </w:pPr>
+      <w:r>
+        <w:t xml:space="preserve">    </w:t>
+      </w:r>
+      <w:r>
+        <w:t>Angular is a front-end or client-side Framework</w:t>
+      </w:r>
+    </w:p>
+    <w:p>
+      <w:pPr>
+        <w:tabs>
+          <w:tab w:val="left" w:pos="5500"/>
+        </w:tabs>
+      </w:pPr>
+    </w:p>
+    <w:p>
+      <w:pPr>
+        <w:tabs>
+          <w:tab w:val="left" w:pos="5500"/>
+        </w:tabs>
+      </w:pPr>
+      <w:r>
+        <w:t>Most important on Angular</w:t>
+      </w:r>
+    </w:p>
+    <w:p>
+      <w:pPr>
+        <w:tabs>
+          <w:tab w:val="left" w:pos="5500"/>
+        </w:tabs>
+      </w:pPr>
+      <w:r>
+        <w:t xml:space="preserve">    Modules</w:t>
+      </w:r>
+    </w:p>
+    <w:p>
+      <w:pPr>
+        <w:tabs>
+          <w:tab w:val="left" w:pos="5500"/>
+        </w:tabs>
+      </w:pPr>
+      <w:r>
+        <w:t xml:space="preserve">    Component</w:t>
+      </w:r>
+    </w:p>
+    <w:p>
+      <w:pPr>
+        <w:tabs>
+          <w:tab w:val="left" w:pos="5500"/>
+        </w:tabs>
+      </w:pPr>
+      <w:r>
+        <w:t xml:space="preserve">    Template</w:t>
+      </w:r>
+    </w:p>
+    <w:p>
+      <w:pPr>
+        <w:tabs>
+          <w:tab w:val="left" w:pos="5500"/>
+        </w:tabs>
+      </w:pPr>
+      <w:r>
+        <w:t xml:space="preserve">    Directives</w:t>
+      </w:r>
+    </w:p>
+    <w:p>
+      <w:pPr>
+        <w:tabs>
+          <w:tab w:val="left" w:pos="5500"/>
+        </w:tabs>
+      </w:pPr>
+      <w:r>
+        <w:t xml:space="preserve">    Data Binding</w:t>
+      </w:r>
+    </w:p>
+    <w:p>
+      <w:pPr>
+        <w:tabs>
+          <w:tab w:val="left" w:pos="5500"/>
+        </w:tabs>
+      </w:pPr>
+      <w:r>
+        <w:t xml:space="preserve">    Services</w:t>
+      </w:r>
+    </w:p>
+    <w:p>
+      <w:pPr>
+        <w:tabs>
+          <w:tab w:val="left" w:pos="5500"/>
+        </w:tabs>
+      </w:pPr>
+      <w:r>
+        <w:lastRenderedPageBreak/>
+        <w:t xml:space="preserve">    DI</w:t>
+      </w:r>
+    </w:p>
+    <w:p>
+      <w:pPr>
+        <w:tabs>
+          <w:tab w:val="left" w:pos="5500"/>
+        </w:tabs>
+      </w:pPr>
+      <w:r>
+        <w:t xml:space="preserve">    Routing</w:t>
+      </w:r>
+    </w:p>
+    <w:p>
+      <w:pPr>
+        <w:tabs>
+          <w:tab w:val="left" w:pos="5500"/>
+        </w:tabs>
+      </w:pPr>
+    </w:p>
+    <w:p>
+      <w:pPr>
+        <w:tabs>
+          <w:tab w:val="left" w:pos="5500"/>
+        </w:tabs>
+      </w:pPr>
+      <w:r>
+        <w:t xml:space="preserve">What is </w:t>
+      </w:r>
+      <w:proofErr w:type="spellStart"/>
+      <w:r>
+        <w:t>transpiling</w:t>
+      </w:r>
+      <w:proofErr w:type="spellEnd"/>
+      <w:r>
+        <w:t xml:space="preserve"> in Angular</w:t>
+      </w:r>
+    </w:p>
+    <w:p>
+      <w:pPr>
+        <w:tabs>
+          <w:tab w:val="left" w:pos="5500"/>
+        </w:tabs>
+      </w:pPr>
+      <w:r>
+        <w:t xml:space="preserve">        </w:t>
+      </w:r>
+      <w:proofErr w:type="spellStart"/>
+      <w:r>
+        <w:t>Transpiling</w:t>
+      </w:r>
+      <w:proofErr w:type="spellEnd"/>
+      <w:r>
+        <w:t xml:space="preserve"> is the process of converting the typescript into </w:t>
+      </w:r>
+      <w:proofErr w:type="spellStart"/>
+      <w:r>
+        <w:t>javascript</w:t>
+      </w:r>
+      <w:proofErr w:type="spellEnd"/>
+    </w:p>
+    <w:p>
+      <w:pPr>
+        <w:tabs>
+          <w:tab w:val="left" w:pos="5500"/>
+        </w:tabs>
+      </w:pPr>
+    </w:p>
+    <w:p>
+      <w:pPr>
+        <w:tabs>
+          <w:tab w:val="left" w:pos="5500"/>
+        </w:tabs>
+      </w:pPr>
+      <w:r>
+        <w:t>Which of the Angular life cycle component execution happens when a data-bound input value updates?</w:t>
+      </w:r>
+    </w:p>
+    <w:p>
+      <w:pPr>
+        <w:tabs>
+          <w:tab w:val="left" w:pos="5500"/>
+        </w:tabs>
+      </w:pPr>
+      <w:r>
+        <w:t xml:space="preserve">    </w:t>
+      </w:r>
+      <w:proofErr w:type="spellStart"/>
+      <w:r>
+        <w:t>ngOnChanges</w:t>
+      </w:r>
+      <w:proofErr w:type="spellEnd"/>
+      <w:r>
+        <w:t xml:space="preserve"> is the life cycle hook that gets executed whenever a change happens to the data that was bound to an input.</w:t>
+      </w:r>
+    </w:p>
+    <w:p>
+      <w:pPr>
+        <w:tabs>
+          <w:tab w:val="left" w:pos="5500"/>
+        </w:tabs>
+      </w:pPr>
+    </w:p>
+    <w:p>
+      <w:pPr>
+        <w:tabs>
+          <w:tab w:val="left" w:pos="5500"/>
+        </w:tabs>
+      </w:pPr>
+      <w:r>
+        <w:t>Differentiate between Components and Directives in Angular 5.</w:t>
+      </w:r>
+    </w:p>
+    <w:p>
+      <w:pPr>
+        <w:tabs>
+          <w:tab w:val="left" w:pos="5500"/>
+        </w:tabs>
+      </w:pPr>
+      <w:r>
+        <w:t xml:space="preserve">    </w:t>
+      </w:r>
+      <w:r>
+        <w:t>Components break up the application into smaller parts</w:t>
+      </w:r>
+      <w:r>
+        <w:t xml:space="preserve"> (view and code)</w:t>
+      </w:r>
+      <w:r>
+        <w:t>; whereas, Directives add behavior to an existing DOM element.</w:t>
+      </w:r>
+      <w:r>
+        <w:t xml:space="preserve"> Component has template and styles Directives no</w:t>
+      </w:r>
+    </w:p>
+    <w:p>
+      <w:pPr>
+        <w:tabs>
+          <w:tab w:val="left" w:pos="5500"/>
+        </w:tabs>
+      </w:pPr>
+    </w:p>
+    <w:p>
+      <w:pPr>
+        <w:tabs>
+          <w:tab w:val="left" w:pos="5500"/>
+        </w:tabs>
+      </w:pPr>
+      <w:r>
+        <w:t>Structural Directives:</w:t>
+      </w:r>
+    </w:p>
+    <w:p>
+      <w:pPr>
+        <w:tabs>
+          <w:tab w:val="left" w:pos="5500"/>
+        </w:tabs>
+      </w:pPr>
+      <w:r>
+        <w:t xml:space="preserve">    </w:t>
+      </w:r>
+      <w:r>
+        <w:t>like *</w:t>
+      </w:r>
+      <w:proofErr w:type="spellStart"/>
+      <w:r>
+        <w:t>ngFor</w:t>
+      </w:r>
+      <w:proofErr w:type="spellEnd"/>
+      <w:r>
+        <w:t xml:space="preserve"> and *</w:t>
+      </w:r>
+      <w:proofErr w:type="spellStart"/>
+      <w:r>
+        <w:t>ngIf</w:t>
+      </w:r>
+      <w:proofErr w:type="spellEnd"/>
+      <w:r>
+        <w:t xml:space="preserve"> used for changes the DOM layout by adding and removing DOM elements.</w:t>
+      </w:r>
+    </w:p>
+    <w:p>
+      <w:pPr>
+        <w:tabs>
+          <w:tab w:val="left" w:pos="5500"/>
+        </w:tabs>
+      </w:pPr>
+    </w:p>
+    <w:p>
+      <w:pPr>
+        <w:tabs>
+          <w:tab w:val="left" w:pos="5500"/>
+        </w:tabs>
+      </w:pPr>
+      <w:r>
+        <w:t>Attribute Directives:</w:t>
+      </w:r>
+    </w:p>
+    <w:p>
+      <w:pPr>
+        <w:tabs>
+          <w:tab w:val="left" w:pos="5500"/>
+        </w:tabs>
+      </w:pPr>
+      <w:r>
+        <w:t xml:space="preserve">    </w:t>
+      </w:r>
+      <w:r>
+        <w:t xml:space="preserve">are used to give custom </w:t>
+      </w:r>
+      <w:proofErr w:type="spellStart"/>
+      <w:r>
+        <w:t>behaviour</w:t>
+      </w:r>
+      <w:proofErr w:type="spellEnd"/>
+      <w:r>
+        <w:t xml:space="preserve"> or style to the existing elements by applying some functions/logics. like </w:t>
+      </w:r>
+      <w:proofErr w:type="spellStart"/>
+      <w:r>
+        <w:t>ngStyle</w:t>
+      </w:r>
+      <w:proofErr w:type="spellEnd"/>
+    </w:p>
+    <w:p>
+      <w:pPr>
+        <w:tabs>
+          <w:tab w:val="left" w:pos="5500"/>
+        </w:tabs>
+      </w:pPr>
+    </w:p>
+    <w:p>
+      <w:pPr>
+        <w:tabs>
+          <w:tab w:val="left" w:pos="5500"/>
+        </w:tabs>
+      </w:pPr>
+      <w:r>
+        <w:t xml:space="preserve">What is the use of @Input and @Output? </w:t>
+      </w:r>
+    </w:p>
+    <w:p>
+      <w:pPr>
+        <w:tabs>
+          <w:tab w:val="left" w:pos="5500"/>
+        </w:tabs>
+      </w:pPr>
+      <w:r>
+        <w:t xml:space="preserve">    </w:t>
+      </w:r>
+      <w:r>
+        <w:t>communication of Angular Components, which are in Parent-Child Relationship; we use @Input in Child Component when we are passing data from Parent to Child Component and @Output is used in Child Component to receive an event from Child to Parent Component.</w:t>
+      </w:r>
+    </w:p>
+    <w:p>
+      <w:pPr>
+        <w:tabs>
+          <w:tab w:val="left" w:pos="5500"/>
+        </w:tabs>
+      </w:pPr>
+    </w:p>
+    <w:p>
+      <w:pPr>
+        <w:tabs>
+          <w:tab w:val="left" w:pos="5500"/>
+        </w:tabs>
+      </w:pPr>
+      <w:r>
+        <w:t xml:space="preserve">What is ng-content Directive? </w:t>
+      </w:r>
+    </w:p>
+    <w:p>
+      <w:pPr>
+        <w:tabs>
+          <w:tab w:val="left" w:pos="5500"/>
+        </w:tabs>
+      </w:pPr>
+      <w:r>
+        <w:t xml:space="preserve">    </w:t>
+      </w:r>
+      <w:r>
+        <w:t xml:space="preserve">The HTML elements like p (paragraph) or h1 (heading) have some content between the tags. For example, &lt;p&gt;this is a paragraph&lt;/p&gt; and &lt;h1&gt;this is a heading&lt;/h1&gt;. Now, similar to this, what if we want to have some custom text or content between the angular tags </w:t>
+      </w:r>
+      <w:proofErr w:type="gramStart"/>
+      <w:r>
+        <w:t>like  &lt;</w:t>
+      </w:r>
+      <w:proofErr w:type="gramEnd"/>
+      <w:r>
+        <w:t>app-tax&gt;some tax-related content&lt;/app-tax&gt; This will not work the way it worked for HTML elements.  Now, in such cases, the &lt;ng-content&gt; tag directive is used.</w:t>
+      </w:r>
+    </w:p>
+    <w:p>
+      <w:pPr>
+        <w:tabs>
+          <w:tab w:val="left" w:pos="5500"/>
+        </w:tabs>
+      </w:pPr>
+      <w:r>
+        <w:lastRenderedPageBreak/>
+        <w:t xml:space="preserve">What does a </w:t>
+      </w:r>
+      <w:proofErr w:type="spellStart"/>
+      <w:proofErr w:type="gramStart"/>
+      <w:r>
+        <w:t>router.navigate</w:t>
+      </w:r>
+      <w:proofErr w:type="spellEnd"/>
+      <w:proofErr w:type="gramEnd"/>
+      <w:r>
+        <w:t xml:space="preserve"> do?</w:t>
+      </w:r>
+    </w:p>
+    <w:p>
+      <w:pPr>
+        <w:tabs>
+          <w:tab w:val="left" w:pos="5500"/>
+        </w:tabs>
+      </w:pPr>
+      <w:r>
+        <w:t xml:space="preserve">    </w:t>
+      </w:r>
+      <w:r>
+        <w:t xml:space="preserve">When we want to route to a component we use </w:t>
+      </w:r>
+      <w:proofErr w:type="spellStart"/>
+      <w:proofErr w:type="gramStart"/>
+      <w:r>
+        <w:t>router.navigate</w:t>
+      </w:r>
+      <w:proofErr w:type="spellEnd"/>
+      <w:proofErr w:type="gramEnd"/>
+      <w:r>
+        <w:t xml:space="preserve">.  Syntax: </w:t>
+      </w:r>
+      <w:r>
+        <w:t xml:space="preserve">  </w:t>
+      </w:r>
+      <w:proofErr w:type="spellStart"/>
+      <w:proofErr w:type="gramStart"/>
+      <w:r>
+        <w:t>this.router</w:t>
+      </w:r>
+      <w:proofErr w:type="gramEnd"/>
+      <w:r>
+        <w:t>.navigate</w:t>
+      </w:r>
+      <w:proofErr w:type="spellEnd"/>
+      <w:r>
+        <w:t>([‘/</w:t>
+      </w:r>
+      <w:proofErr w:type="spellStart"/>
+      <w:r>
+        <w:t>component_name</w:t>
+      </w:r>
+      <w:proofErr w:type="spellEnd"/>
+      <w:r>
+        <w:t>’]);</w:t>
+      </w:r>
+    </w:p>
+    <w:p>
+      <w:pPr>
+        <w:tabs>
+          <w:tab w:val="left" w:pos="5500"/>
+        </w:tabs>
+      </w:pPr>
+    </w:p>
+    <w:p>
+      <w:pPr>
+        <w:tabs>
+          <w:tab w:val="left" w:pos="5500"/>
+        </w:tabs>
+      </w:pPr>
+      <w:r>
+        <w:t xml:space="preserve">What is </w:t>
+      </w:r>
+      <w:proofErr w:type="spellStart"/>
+      <w:r>
+        <w:t>ViewEncapsulation</w:t>
+      </w:r>
+      <w:proofErr w:type="spellEnd"/>
+      <w:r>
+        <w:t>?</w:t>
+      </w:r>
+    </w:p>
+    <w:p>
+      <w:pPr>
+        <w:tabs>
+          <w:tab w:val="left" w:pos="5500"/>
+        </w:tabs>
+      </w:pPr>
+      <w:r>
+        <w:t xml:space="preserve">    </w:t>
+      </w:r>
+      <w:proofErr w:type="spellStart"/>
+      <w:r>
+        <w:t>ViewEncapsulation</w:t>
+      </w:r>
+      <w:proofErr w:type="spellEnd"/>
+      <w:r>
+        <w:t xml:space="preserve"> decides whether the styles defined in a component can affect the entire application or not. There are three ways to do this in Angular: </w:t>
+      </w:r>
+    </w:p>
+    <w:p>
+      <w:pPr>
+        <w:tabs>
+          <w:tab w:val="left" w:pos="5500"/>
+        </w:tabs>
+      </w:pPr>
+      <w:r>
+        <w:t xml:space="preserve">Emulated: styles from </w:t>
+      </w:r>
+      <w:proofErr w:type="gramStart"/>
+      <w:r>
+        <w:t>other</w:t>
+      </w:r>
+      <w:proofErr w:type="gramEnd"/>
+      <w:r>
+        <w:t xml:space="preserve"> HTML spread to the component.</w:t>
+      </w:r>
+    </w:p>
+    <w:p>
+      <w:pPr>
+        <w:tabs>
+          <w:tab w:val="left" w:pos="5500"/>
+        </w:tabs>
+      </w:pPr>
+      <w:r>
+        <w:t xml:space="preserve">Native: styles from </w:t>
+      </w:r>
+      <w:proofErr w:type="gramStart"/>
+      <w:r>
+        <w:t>other</w:t>
+      </w:r>
+      <w:proofErr w:type="gramEnd"/>
+      <w:r>
+        <w:t xml:space="preserve"> HTML do not spread to the component.</w:t>
+      </w:r>
+    </w:p>
+    <w:p>
+      <w:pPr>
+        <w:tabs>
+          <w:tab w:val="left" w:pos="5500"/>
+        </w:tabs>
+      </w:pPr>
+      <w:r>
+        <w:t>None: styles defined in a component are visible to all components.</w:t>
+      </w:r>
+    </w:p>
+    <w:p>
+      <w:pPr>
+        <w:tabs>
+          <w:tab w:val="left" w:pos="5500"/>
+        </w:tabs>
+      </w:pPr>
+    </w:p>
+    <w:p>
+      <w:pPr>
+        <w:tabs>
+          <w:tab w:val="left" w:pos="5500"/>
+        </w:tabs>
+      </w:pPr>
+      <w:r>
+        <w:t>What are Services in Angular and what command is used to create a service?</w:t>
+      </w:r>
+    </w:p>
+    <w:p>
+      <w:pPr>
+        <w:tabs>
+          <w:tab w:val="left" w:pos="5500"/>
+        </w:tabs>
+      </w:pPr>
+      <w:r>
+        <w:t xml:space="preserve">    </w:t>
+      </w:r>
+      <w:r>
+        <w:t>Services help us in not repeating the code. With the creation of services, we can use the same code from different components. the command to create a service in angular, ng g service</w:t>
+      </w:r>
+      <w:r>
+        <w:t xml:space="preserve"> </w:t>
+      </w:r>
+      <w:proofErr w:type="spellStart"/>
+      <w:r>
+        <w:t>ServiceName</w:t>
+      </w:r>
+      <w:proofErr w:type="spellEnd"/>
+    </w:p>
+    <w:p>
+      <w:pPr>
+        <w:tabs>
+          <w:tab w:val="left" w:pos="5500"/>
+        </w:tabs>
+      </w:pPr>
+    </w:p>
+    <w:p>
+      <w:pPr>
+        <w:tabs>
+          <w:tab w:val="left" w:pos="5500"/>
+        </w:tabs>
+      </w:pPr>
+      <w:r>
+        <w:t>What is Routing in Angular 5?</w:t>
+      </w:r>
+    </w:p>
+    <w:p>
+      <w:pPr>
+        <w:tabs>
+          <w:tab w:val="left" w:pos="5500"/>
+        </w:tabs>
+      </w:pPr>
+      <w:r>
+        <w:t xml:space="preserve">    </w:t>
+      </w:r>
+      <w:r>
+        <w:t>Routing helps a user in navigating to different pages using links.</w:t>
+      </w:r>
+    </w:p>
+    <w:p>
+      <w:pPr>
+        <w:tabs>
+          <w:tab w:val="left" w:pos="5500"/>
+        </w:tabs>
+      </w:pPr>
+    </w:p>
+    <w:p>
+      <w:pPr>
+        <w:tabs>
+          <w:tab w:val="left" w:pos="5500"/>
+        </w:tabs>
+      </w:pPr>
+      <w:r>
+        <w:t>How to handle Events in Angular 5?</w:t>
+      </w:r>
+    </w:p>
+    <w:p>
+      <w:pPr>
+        <w:tabs>
+          <w:tab w:val="left" w:pos="5500"/>
+        </w:tabs>
+      </w:pPr>
+      <w:r>
+        <w:t xml:space="preserve">    </w:t>
+      </w:r>
+      <w:r>
+        <w:t xml:space="preserve">Any activity (button click, mouse click, mouse hover, mouse move, </w:t>
+      </w:r>
+      <w:proofErr w:type="spellStart"/>
+      <w:r>
+        <w:t>etc</w:t>
+      </w:r>
+      <w:proofErr w:type="spellEnd"/>
+      <w:r>
+        <w:t>) of a user on a frontend/web screen is termed as an event. Such events are passed from the view (.HTML) page to a typescript component (.</w:t>
+      </w:r>
+      <w:proofErr w:type="spellStart"/>
+      <w:r>
+        <w:t>ts</w:t>
+      </w:r>
+      <w:proofErr w:type="spellEnd"/>
+      <w:r>
+        <w:t>).</w:t>
+      </w:r>
+    </w:p>
+    <w:p>
+      <w:pPr>
+        <w:tabs>
+          <w:tab w:val="left" w:pos="5500"/>
+        </w:tabs>
+      </w:pPr>
+    </w:p>
+    <w:p>
+      <w:pPr>
+        <w:tabs>
+          <w:tab w:val="left" w:pos="5500"/>
+        </w:tabs>
+      </w:pPr>
+      <w:r>
+        <w:t xml:space="preserve">What is a </w:t>
+      </w:r>
+      <w:proofErr w:type="spellStart"/>
+      <w:r>
+        <w:t>RouterOutlet</w:t>
+      </w:r>
+      <w:proofErr w:type="spellEnd"/>
+      <w:r>
+        <w:t>?</w:t>
+      </w:r>
+    </w:p>
+    <w:p>
+      <w:pPr>
+        <w:tabs>
+          <w:tab w:val="left" w:pos="5500"/>
+        </w:tabs>
+      </w:pPr>
+      <w:r>
+        <w:t xml:space="preserve">    </w:t>
+      </w:r>
+      <w:proofErr w:type="spellStart"/>
+      <w:r>
+        <w:t>RouterOutlet</w:t>
+      </w:r>
+      <w:proofErr w:type="spellEnd"/>
+      <w:r>
+        <w:t xml:space="preserve"> is a substitution for templates rendering the components. In other words, it represents or renders the components on a template at a </w:t>
+      </w:r>
+      <w:proofErr w:type="gramStart"/>
+      <w:r>
+        <w:t>particular location</w:t>
+      </w:r>
+      <w:proofErr w:type="gramEnd"/>
+      <w:r>
+        <w:t>.</w:t>
+      </w:r>
+    </w:p>
+    <w:p>
+      <w:pPr>
+        <w:tabs>
+          <w:tab w:val="left" w:pos="5500"/>
+        </w:tabs>
+      </w:pPr>
+    </w:p>
+    <w:p>
+      <w:pPr>
+        <w:tabs>
+          <w:tab w:val="left" w:pos="5500"/>
+        </w:tabs>
+      </w:pPr>
+      <w:r>
+        <w:t>Explain the usage of {{}}?</w:t>
+      </w:r>
+    </w:p>
+    <w:p>
+      <w:pPr>
+        <w:tabs>
+          <w:tab w:val="left" w:pos="5500"/>
+        </w:tabs>
+      </w:pPr>
+      <w:r>
+        <w:t xml:space="preserve">    </w:t>
+      </w:r>
+      <w:r>
+        <w:t>The set of brackets {{}} when used with an HTML tag, represent data from a component. This entire concept is called String Interpolation.</w:t>
+      </w:r>
+    </w:p>
+    <w:p>
+      <w:pPr>
+        <w:tabs>
+          <w:tab w:val="left" w:pos="5500"/>
+        </w:tabs>
+      </w:pPr>
+    </w:p>
+    <w:p>
+      <w:pPr>
+        <w:tabs>
+          <w:tab w:val="left" w:pos="5500"/>
+        </w:tabs>
+      </w:pPr>
+      <w:r>
+        <w:lastRenderedPageBreak/>
+        <w:t>In how many ways the Data Binding can be done?</w:t>
+      </w:r>
+    </w:p>
+    <w:p>
+      <w:pPr>
+        <w:tabs>
+          <w:tab w:val="left" w:pos="5500"/>
+        </w:tabs>
+      </w:pPr>
+      <w:r>
+        <w:t xml:space="preserve">    </w:t>
+      </w:r>
+      <w:r>
+        <w:t>Data Binding happens between the HTML (template) and typescript (component). Data binding can be done in 3 ways:</w:t>
+      </w:r>
+    </w:p>
+    <w:p>
+      <w:pPr>
+        <w:tabs>
+          <w:tab w:val="left" w:pos="5500"/>
+        </w:tabs>
+      </w:pPr>
+      <w:r>
+        <w:t xml:space="preserve">        </w:t>
+      </w:r>
+      <w:r>
+        <w:t>Property binding in simple term is defined as updating the value of a certain variable in component (model) and displaying it in view (presentation layer)</w:t>
+      </w:r>
+      <w:r>
+        <w:t xml:space="preserve"> </w:t>
+      </w:r>
+      <w:proofErr w:type="gramStart"/>
+      <w:r>
+        <w:t>one way</w:t>
+      </w:r>
+      <w:proofErr w:type="gramEnd"/>
+      <w:r>
+        <w:t xml:space="preserve"> mechanism</w:t>
+      </w:r>
+      <w:r>
+        <w:t>.</w:t>
+      </w:r>
+    </w:p>
+    <w:p>
+      <w:pPr>
+        <w:tabs>
+          <w:tab w:val="left" w:pos="5500"/>
+        </w:tabs>
+      </w:pPr>
+      <w:r>
+        <w:t xml:space="preserve">        </w:t>
+      </w:r>
+      <w:r>
+        <w:t>Event binding in simple term is defined as updating/sending the value/information of a certain variable from the presentation layer (view) to the component (model).</w:t>
+      </w:r>
+      <w:r>
+        <w:t xml:space="preserve"> </w:t>
+      </w:r>
+      <w:r>
+        <w:t>This is just opposite from property binding.</w:t>
+      </w:r>
+    </w:p>
+    <w:p>
+      <w:pPr>
+        <w:tabs>
+          <w:tab w:val="left" w:pos="5500"/>
+        </w:tabs>
+      </w:pPr>
+      <w:r>
+        <w:t xml:space="preserve">        </w:t>
+      </w:r>
+      <w:r>
+        <w:t>Two-way binding is a combination of both property binding and event binding as it is a continuous synchronization of data/values from presentation layer to component and from component to the presentation layer.</w:t>
+      </w:r>
+    </w:p>
+    <w:p>
+      <w:pPr>
+        <w:tabs>
+          <w:tab w:val="left" w:pos="5500"/>
+        </w:tabs>
+      </w:pPr>
+    </w:p>
+    <w:p>
+      <w:pPr>
+        <w:tabs>
+          <w:tab w:val="left" w:pos="5500"/>
+        </w:tabs>
+      </w:pPr>
+      <w:r>
+        <w:t xml:space="preserve">What is the purpose of using </w:t>
+      </w:r>
+      <w:proofErr w:type="spellStart"/>
+      <w:proofErr w:type="gramStart"/>
+      <w:r>
+        <w:t>package.json</w:t>
+      </w:r>
+      <w:proofErr w:type="spellEnd"/>
+      <w:proofErr w:type="gramEnd"/>
+      <w:r>
+        <w:t xml:space="preserve"> in the angular project?</w:t>
+      </w:r>
+    </w:p>
+    <w:p>
+      <w:pPr>
+        <w:tabs>
+          <w:tab w:val="left" w:pos="5500"/>
+        </w:tabs>
+      </w:pPr>
+      <w:r>
+        <w:t xml:space="preserve">    </w:t>
+      </w:r>
+      <w:r>
+        <w:t xml:space="preserve">With the existence of </w:t>
+      </w:r>
+      <w:proofErr w:type="spellStart"/>
+      <w:proofErr w:type="gramStart"/>
+      <w:r>
+        <w:t>package.json</w:t>
+      </w:r>
+      <w:proofErr w:type="spellEnd"/>
+      <w:proofErr w:type="gramEnd"/>
+      <w:r>
+        <w:t>, it will be easy to manage the dependencies of the project.</w:t>
+      </w:r>
+    </w:p>
+    <w:p>
+      <w:pPr>
+        <w:tabs>
+          <w:tab w:val="left" w:pos="5500"/>
+        </w:tabs>
+      </w:pPr>
+    </w:p>
+    <w:p>
+      <w:pPr>
+        <w:tabs>
+          <w:tab w:val="left" w:pos="5500"/>
+        </w:tabs>
+      </w:pPr>
+      <w:r>
+        <w:t xml:space="preserve">How is SPA (Single Page Application) technology different from the traditional web technology? </w:t>
+      </w:r>
+    </w:p>
+    <w:p>
+      <w:pPr>
+        <w:tabs>
+          <w:tab w:val="left" w:pos="5500"/>
+        </w:tabs>
+      </w:pPr>
+      <w:r>
+        <w:t xml:space="preserve">    </w:t>
+      </w:r>
+      <w:r>
+        <w:t>In traditional web technology, the client requests for a web page (HTML/JSP/asp) and the server sends the resource (or HTML page), and the client again requests for another page and the server responds with another resource. The problem here is a lot of time is consumed in the requesting/responding or due to a lot of reloading. Whereas, in the SPA technology, we maintain only one page (index.HTML) even though the URL keeps on changing.</w:t>
+      </w:r>
+    </w:p>
+    <w:p>
+      <w:pPr>
+        <w:tabs>
+          <w:tab w:val="left" w:pos="5500"/>
+        </w:tabs>
+      </w:pPr>
+    </w:p>
+    <w:p>
+      <w:pPr>
+        <w:tabs>
+          <w:tab w:val="left" w:pos="5500"/>
+        </w:tabs>
+      </w:pPr>
+      <w:proofErr w:type="spellStart"/>
+      <w:r>
+        <w:t>ngModel</w:t>
+      </w:r>
+      <w:proofErr w:type="spellEnd"/>
+    </w:p>
+    <w:p>
+      <w:pPr>
+        <w:tabs>
+          <w:tab w:val="left" w:pos="5500"/>
+        </w:tabs>
+      </w:pPr>
+      <w:r>
+        <w:t xml:space="preserve">    </w:t>
+      </w:r>
+      <w:r>
+        <w:t xml:space="preserve">The </w:t>
+      </w:r>
+      <w:proofErr w:type="spellStart"/>
+      <w:r>
+        <w:t>ngModel</w:t>
+      </w:r>
+      <w:proofErr w:type="spellEnd"/>
+      <w:r>
+        <w:t xml:space="preserve"> directive binds an </w:t>
+      </w:r>
+      <w:proofErr w:type="spellStart"/>
+      <w:proofErr w:type="gramStart"/>
+      <w:r>
+        <w:t>input,select</w:t>
+      </w:r>
+      <w:proofErr w:type="spellEnd"/>
+      <w:proofErr w:type="gramEnd"/>
+      <w:r>
+        <w:t xml:space="preserve">, </w:t>
+      </w:r>
+      <w:proofErr w:type="spellStart"/>
+      <w:r>
+        <w:t>textarea</w:t>
+      </w:r>
+      <w:proofErr w:type="spellEnd"/>
+      <w:r>
+        <w:t xml:space="preserve"> (or custom form control) to a property on the scope</w:t>
+      </w:r>
+    </w:p>
+    <w:p>
+      <w:pPr>
+        <w:tabs>
+          <w:tab w:val="left" w:pos="5500"/>
+        </w:tabs>
+      </w:pPr>
+      <w:r>
+        <w:t xml:space="preserve">    </w:t>
+      </w:r>
+      <w:r>
+        <w:t>One-way Data Binding: [Component to View]</w:t>
+      </w:r>
+    </w:p>
+    <w:p>
+      <w:pPr>
+        <w:tabs>
+          <w:tab w:val="left" w:pos="5500"/>
+        </w:tabs>
+      </w:pPr>
+      <w:r>
+        <w:t>It will bind the data from Component to View using the following different ways.</w:t>
+      </w:r>
+    </w:p>
+    <w:p>
+      <w:pPr>
+        <w:tabs>
+          <w:tab w:val="left" w:pos="5500"/>
+        </w:tabs>
+      </w:pPr>
+    </w:p>
+    <w:p>
+      <w:pPr>
+        <w:tabs>
+          <w:tab w:val="left" w:pos="5500"/>
+        </w:tabs>
+      </w:pPr>
+      <w:r>
+        <w:t xml:space="preserve">    </w:t>
+      </w:r>
+      <w:r>
+        <w:t>Event Binding</w:t>
+      </w:r>
+    </w:p>
+    <w:p>
+      <w:pPr>
+        <w:tabs>
+          <w:tab w:val="left" w:pos="5500"/>
+        </w:tabs>
+      </w:pPr>
+      <w:r>
+        <w:t>Event binding flows or binds the data from an HTML element to a component.</w:t>
+      </w:r>
+    </w:p>
+    <w:p>
+      <w:pPr>
+        <w:tabs>
+          <w:tab w:val="left" w:pos="5500"/>
+        </w:tabs>
+      </w:pPr>
+      <w:r>
+        <w:t>Within parentheses on the left of the equal sign, we have the target event ("click" in this case) and on the right side, we have the template statements such as component properties and methods.</w:t>
+      </w:r>
+    </w:p>
+    <w:p>
+      <w:pPr>
+        <w:tabs>
+          <w:tab w:val="left" w:pos="5500"/>
+        </w:tabs>
+      </w:pPr>
+      <w:r>
+        <w:t>&lt;button (click)="</w:t>
+      </w:r>
+      <w:proofErr w:type="spellStart"/>
+      <w:proofErr w:type="gramStart"/>
+      <w:r>
+        <w:t>onClick</w:t>
+      </w:r>
+      <w:proofErr w:type="spellEnd"/>
+      <w:r>
+        <w:t>(</w:t>
+      </w:r>
+      <w:proofErr w:type="gramEnd"/>
+      <w:r>
+        <w:t xml:space="preserve">)"&gt;Click me&lt;/button&gt;  </w:t>
+      </w:r>
+    </w:p>
+    <w:p>
+      <w:pPr>
+        <w:tabs>
+          <w:tab w:val="left" w:pos="5500"/>
+        </w:tabs>
+      </w:pPr>
+      <w:r>
+        <w:lastRenderedPageBreak/>
+        <w:t xml:space="preserve">    </w:t>
+      </w:r>
+      <w:r>
+        <w:t>Two-way Data Binding</w:t>
+      </w:r>
+    </w:p>
+    <w:p>
+      <w:pPr>
+        <w:tabs>
+          <w:tab w:val="left" w:pos="5500"/>
+        </w:tabs>
+      </w:pPr>
+      <w:r>
+        <w:t>In simple words, two-way data binding is a combination of both Property Binding and Event Binding.</w:t>
+      </w:r>
+    </w:p>
+    <w:p>
+      <w:pPr>
+        <w:tabs>
+          <w:tab w:val="left" w:pos="5500"/>
+        </w:tabs>
+      </w:pPr>
+    </w:p>
+    <w:p>
+      <w:pPr>
+        <w:tabs>
+          <w:tab w:val="left" w:pos="5500"/>
+        </w:tabs>
+      </w:pPr>
+      <w:r>
+        <w:t xml:space="preserve">What does a Subscribe method do in Angular 4? </w:t>
+      </w:r>
+    </w:p>
+    <w:p>
+      <w:pPr>
+        <w:tabs>
+          <w:tab w:val="left" w:pos="5500"/>
+        </w:tabs>
+      </w:pPr>
+      <w:r>
+        <w:t xml:space="preserve">    </w:t>
+      </w:r>
+      <w:r>
+        <w:t xml:space="preserve">It is a method which is subscribed to an observable. Whenever the subscribe method is called, an independent execution of the observable happens.  </w:t>
+      </w:r>
+    </w:p>
+    <w:p>
+      <w:pPr>
+        <w:tabs>
+          <w:tab w:val="left" w:pos="5500"/>
+        </w:tabs>
+      </w:pPr>
+    </w:p>
+    <w:p>
+      <w:pPr>
+        <w:tabs>
+          <w:tab w:val="left" w:pos="5500"/>
+        </w:tabs>
+      </w:pPr>
+      <w:r>
+        <w:t>Differentiate between Observables and Promises.</w:t>
+      </w:r>
+    </w:p>
+    <w:p>
+      <w:pPr>
+        <w:tabs>
+          <w:tab w:val="left" w:pos="5500"/>
+        </w:tabs>
+      </w:pPr>
+      <w:r>
+        <w:t xml:space="preserve">    </w:t>
+      </w:r>
+      <w:r>
+        <w:t>Observables are lazy, which means nothing happens until a subscription is made. Whereas Promises are eager; which means as soon as a promise is created, the execution takes place. Observable is a stream in which passing of zero or more events is possible and the callback is called for each event. Whereas, promise handles a single event.</w:t>
+      </w:r>
+    </w:p>
+    <w:p>
+      <w:pPr>
+        <w:tabs>
+          <w:tab w:val="left" w:pos="5500"/>
+        </w:tabs>
+      </w:pPr>
+    </w:p>
+    <w:p>
+      <w:pPr>
+        <w:tabs>
+          <w:tab w:val="left" w:pos="5500"/>
+        </w:tabs>
+      </w:pPr>
+      <w:r>
+        <w:t>What Is Bootstrapping in Angular?</w:t>
+      </w:r>
+    </w:p>
+    <w:p>
+      <w:pPr>
+        <w:tabs>
+          <w:tab w:val="left" w:pos="5500"/>
+        </w:tabs>
+      </w:pPr>
+      <w:r>
+        <w:t xml:space="preserve">    </w:t>
+      </w:r>
+      <w:proofErr w:type="spellStart"/>
+      <w:r>
+        <w:t>main.ts</w:t>
+      </w:r>
+      <w:proofErr w:type="spellEnd"/>
+      <w:r>
+        <w:t xml:space="preserve"> is the entry point of your application, compiles the application with just-in-time and bootstrap the </w:t>
+      </w:r>
+      <w:proofErr w:type="spellStart"/>
+      <w:proofErr w:type="gramStart"/>
+      <w:r>
+        <w:t>application.The</w:t>
+      </w:r>
+      <w:proofErr w:type="spellEnd"/>
+      <w:proofErr w:type="gramEnd"/>
+      <w:r>
+        <w:t xml:space="preserve"> Bootstrap is the root </w:t>
+      </w:r>
+      <w:proofErr w:type="spellStart"/>
+      <w:r>
+        <w:t>AppComponent</w:t>
+      </w:r>
+      <w:proofErr w:type="spellEnd"/>
+      <w:r>
+        <w:t xml:space="preserve"> that Angular creates and inserts into the “index.html” host web </w:t>
+      </w:r>
+      <w:proofErr w:type="spellStart"/>
+      <w:r>
+        <w:t>page.The</w:t>
+      </w:r>
+      <w:proofErr w:type="spellEnd"/>
+      <w:r>
+        <w:t xml:space="preserve"> bootstrapping process creates the components listed in the bootstrap array and inserts each one into the browser (DOM).</w:t>
+      </w:r>
+    </w:p>
+    <w:p>
+      <w:pPr>
+        <w:tabs>
+          <w:tab w:val="left" w:pos="5500"/>
+        </w:tabs>
+      </w:pPr>
+      <w:r>
+        <w:t xml:space="preserve">The bootstrapping process sets up the execution environment, digs the root </w:t>
+      </w:r>
+      <w:proofErr w:type="spellStart"/>
+      <w:r>
+        <w:t>AppComponent</w:t>
+      </w:r>
+      <w:proofErr w:type="spellEnd"/>
+      <w:r>
+        <w:t xml:space="preserve"> out of the module’s bootstrap array, creates an instance of the component and inserts it within the element tag identified by the component ’</w:t>
+      </w:r>
+      <w:proofErr w:type="spellStart"/>
+      <w:proofErr w:type="gramStart"/>
+      <w:r>
+        <w:t>s.selector</w:t>
+      </w:r>
+      <w:proofErr w:type="spellEnd"/>
+      <w:proofErr w:type="gramEnd"/>
+    </w:p>
+    <w:p>
+      <w:pPr>
+        <w:tabs>
+          <w:tab w:val="left" w:pos="5500"/>
+        </w:tabs>
+      </w:pPr>
+    </w:p>
+    <w:p>
+      <w:pPr>
+        <w:tabs>
+          <w:tab w:val="left" w:pos="5500"/>
+        </w:tabs>
+      </w:pPr>
+      <w:r>
+        <w:t>Templates</w:t>
+      </w:r>
+    </w:p>
+    <w:p>
+      <w:pPr>
+        <w:tabs>
+          <w:tab w:val="left" w:pos="5500"/>
+        </w:tabs>
+      </w:pPr>
+      <w:r>
+        <w:t xml:space="preserve">    </w:t>
+      </w:r>
+      <w:r>
+        <w:t>A template is a form of HTML that tells Angular how to render the</w:t>
+      </w:r>
+      <w:r>
+        <w:t xml:space="preserve"> component</w:t>
+      </w:r>
+    </w:p>
+    <w:p>
+      <w:pPr>
+        <w:tabs>
+          <w:tab w:val="left" w:pos="5500"/>
+        </w:tabs>
+      </w:pPr>
+    </w:p>
+    <w:p>
+      <w:pPr>
+        <w:tabs>
+          <w:tab w:val="left" w:pos="5500"/>
+        </w:tabs>
+      </w:pPr>
+      <w:r>
+        <w:t>Data Binding:</w:t>
+      </w:r>
+    </w:p>
+    <w:p>
+      <w:pPr>
+        <w:tabs>
+          <w:tab w:val="left" w:pos="5500"/>
+        </w:tabs>
+      </w:pPr>
+      <w:r>
+        <w:t xml:space="preserve">    </w:t>
+      </w:r>
+      <w:r>
+        <w:t>a mechanism for coordinating parts of a template with parts of a component. Add binding markup to the template HTML to tell Angular how to connect both sides.</w:t>
+      </w:r>
+    </w:p>
+    <w:p>
+      <w:pPr>
+        <w:tabs>
+          <w:tab w:val="left" w:pos="5500"/>
+        </w:tabs>
+      </w:pPr>
+    </w:p>
+    <w:p>
+      <w:pPr>
+        <w:tabs>
+          <w:tab w:val="left" w:pos="5500"/>
+        </w:tabs>
+      </w:pPr>
+      <w:r>
+        <w:t>What Is the Angular Compiler? Why we need Compilation in Angular?</w:t>
+      </w:r>
+    </w:p>
+    <w:p>
+      <w:pPr>
+        <w:tabs>
+          <w:tab w:val="left" w:pos="5500"/>
+        </w:tabs>
+      </w:pPr>
+      <w:r>
+        <w:t xml:space="preserve">    </w:t>
+      </w:r>
+      <w:r>
+        <w:t>The Angular compiler converts our applications code (TypeScript) into JavaScript code + HTML before browser downloads and runs that code.</w:t>
+      </w:r>
+    </w:p>
+    <w:p>
+      <w:pPr>
+        <w:tabs>
+          <w:tab w:val="left" w:pos="5500"/>
+        </w:tabs>
+      </w:pPr>
+    </w:p>
+    <w:p>
+      <w:pPr>
+        <w:tabs>
+          <w:tab w:val="left" w:pos="5500"/>
+        </w:tabs>
+      </w:pPr>
+      <w:r>
+        <w:lastRenderedPageBreak/>
+        <w:t>Explain the life cycle hooks of Angular 5 application</w:t>
+      </w:r>
+    </w:p>
+    <w:p>
+      <w:pPr>
+        <w:tabs>
+          <w:tab w:val="left" w:pos="5500"/>
+        </w:tabs>
+      </w:pPr>
+      <w:r>
+        <w:t xml:space="preserve">Angular 5 component/directive has lifecycle events, managed by @angular/core. It creates the component, renders it, creates and renders its children, processes changes when its data-bound properties change, and then destroys it before removing its template from the DOM. Angular provides a set of lifecycle </w:t>
+      </w:r>
+      <w:proofErr w:type="gramStart"/>
+      <w:r>
+        <w:t>hooks(</w:t>
+      </w:r>
+      <w:proofErr w:type="gramEnd"/>
+      <w:r>
+        <w:t xml:space="preserve">special events) which can be tapped into this lifecycle and perform operations when required. The constructor executes prior to all lifecycle events. Each interface has a single hook method prefixed with ng. For example, </w:t>
+      </w:r>
+      <w:proofErr w:type="spellStart"/>
+      <w:r>
+        <w:t>ngOnint</w:t>
+      </w:r>
+      <w:proofErr w:type="spellEnd"/>
+      <w:r>
+        <w:t xml:space="preserve"> interface has </w:t>
+      </w:r>
+      <w:proofErr w:type="spellStart"/>
+      <w:r>
+        <w:t>Oninit</w:t>
+      </w:r>
+      <w:proofErr w:type="spellEnd"/>
+      <w:r>
+        <w:t xml:space="preserve"> method that must be implemented in the component.</w:t>
+      </w:r>
+    </w:p>
+    <w:p>
+      <w:pPr>
+        <w:tabs>
+          <w:tab w:val="left" w:pos="5500"/>
+        </w:tabs>
+      </w:pPr>
+    </w:p>
+    <w:p>
+      <w:pPr>
+        <w:tabs>
+          <w:tab w:val="left" w:pos="5500"/>
+        </w:tabs>
+      </w:pPr>
+      <w:r>
+        <w:t>Some of the events are applicable for both component/directives while few are specific to components.</w:t>
+      </w:r>
+    </w:p>
+    <w:p>
+      <w:pPr>
+        <w:tabs>
+          <w:tab w:val="left" w:pos="5500"/>
+        </w:tabs>
+      </w:pPr>
+    </w:p>
+    <w:p>
+      <w:pPr>
+        <w:tabs>
+          <w:tab w:val="left" w:pos="5500"/>
+        </w:tabs>
+      </w:pPr>
+      <w:proofErr w:type="spellStart"/>
+      <w:r>
+        <w:t>ngOnChanges</w:t>
+      </w:r>
+      <w:proofErr w:type="spellEnd"/>
+      <w:r>
+        <w:t>: Responds when angular sets its data-bound property which receives the current and previous object values.</w:t>
+      </w:r>
+    </w:p>
+    <w:p>
+      <w:pPr>
+        <w:tabs>
+          <w:tab w:val="left" w:pos="5500"/>
+        </w:tabs>
+      </w:pPr>
+      <w:proofErr w:type="spellStart"/>
+      <w:r>
+        <w:t>ngOnInit</w:t>
+      </w:r>
+      <w:proofErr w:type="spellEnd"/>
+      <w:r>
+        <w:t xml:space="preserve">: Initializes the component/directive after first </w:t>
+      </w:r>
+      <w:proofErr w:type="spellStart"/>
+      <w:r>
+        <w:t>ngOnChange</w:t>
+      </w:r>
+      <w:proofErr w:type="spellEnd"/>
+      <w:r>
+        <w:t xml:space="preserve"> triggers. This is most frequently used method to retrieve the data for the template from a back-end service.</w:t>
+      </w:r>
+    </w:p>
+    <w:p>
+      <w:pPr>
+        <w:tabs>
+          <w:tab w:val="left" w:pos="5500"/>
+        </w:tabs>
+      </w:pPr>
+      <w:proofErr w:type="spellStart"/>
+      <w:r>
+        <w:t>ngDoCheck</w:t>
+      </w:r>
+      <w:proofErr w:type="spellEnd"/>
+      <w:r>
+        <w:t>: Detect and act upon changes occurring outside Angular context. It is called when every change detection run.</w:t>
+      </w:r>
+    </w:p>
+    <w:p>
+      <w:pPr>
+        <w:tabs>
+          <w:tab w:val="left" w:pos="5500"/>
+        </w:tabs>
+      </w:pPr>
+      <w:proofErr w:type="spellStart"/>
+      <w:r>
+        <w:t>ngOnDestroy</w:t>
+      </w:r>
+      <w:proofErr w:type="spellEnd"/>
+      <w:r>
+        <w:t>: Cleanup just before Angular destroys the directive/component. Unsubscribe observables and detach event handlers to avoid memory leaks.</w:t>
+      </w:r>
+    </w:p>
+    <w:p>
+      <w:pPr>
+        <w:tabs>
+          <w:tab w:val="left" w:pos="5500"/>
+        </w:tabs>
+      </w:pPr>
+      <w:r>
+        <w:t>Component-specific hooks:</w:t>
+      </w:r>
+    </w:p>
+    <w:p>
+      <w:pPr>
+        <w:tabs>
+          <w:tab w:val="left" w:pos="5500"/>
+        </w:tabs>
+      </w:pPr>
+    </w:p>
+    <w:p>
+      <w:pPr>
+        <w:tabs>
+          <w:tab w:val="left" w:pos="5500"/>
+        </w:tabs>
+      </w:pPr>
+      <w:proofErr w:type="spellStart"/>
+      <w:r>
+        <w:t>ngAfterContentInit</w:t>
+      </w:r>
+      <w:proofErr w:type="spellEnd"/>
+      <w:r>
+        <w:t>: Component content has been initialized</w:t>
+      </w:r>
+    </w:p>
+    <w:p>
+      <w:pPr>
+        <w:tabs>
+          <w:tab w:val="left" w:pos="5500"/>
+        </w:tabs>
+      </w:pPr>
+      <w:proofErr w:type="spellStart"/>
+      <w:r>
+        <w:t>ngAfterContentChecked</w:t>
+      </w:r>
+      <w:proofErr w:type="spellEnd"/>
+      <w:r>
+        <w:t>: After Angular checks the bindings of the external content that it projected into its view.</w:t>
+      </w:r>
+    </w:p>
+    <w:p>
+      <w:pPr>
+        <w:tabs>
+          <w:tab w:val="left" w:pos="5500"/>
+        </w:tabs>
+      </w:pPr>
+      <w:proofErr w:type="spellStart"/>
+      <w:r>
+        <w:t>ngAfterViewInit</w:t>
+      </w:r>
+      <w:proofErr w:type="spellEnd"/>
+      <w:r>
+        <w:t>: After Angular creates the component’s view.</w:t>
+      </w:r>
+    </w:p>
+    <w:p>
+      <w:pPr>
+        <w:tabs>
+          <w:tab w:val="left" w:pos="5500"/>
+        </w:tabs>
+      </w:pPr>
+      <w:proofErr w:type="spellStart"/>
+      <w:r>
+        <w:t>ngAfterViewChecked</w:t>
+      </w:r>
+      <w:proofErr w:type="spellEnd"/>
+      <w:r>
+        <w:t>: After Angular checks the bindings of the component’s view.</w:t>
+      </w:r>
+    </w:p>
+    <w:p>
+      <w:pPr>
+        <w:tabs>
+          <w:tab w:val="left" w:pos="5500"/>
+        </w:tabs>
+      </w:pPr>
+    </w:p>
+    <w:p>
+      <w:pPr>
+        <w:tabs>
+          <w:tab w:val="left" w:pos="5500"/>
+        </w:tabs>
+      </w:pPr>
+      <w:r>
+        <w:t>The Angular offers two ways to compile our application code-</w:t>
+      </w:r>
+    </w:p>
+    <w:p>
+      <w:pPr>
+        <w:tabs>
+          <w:tab w:val="left" w:pos="5500"/>
+        </w:tabs>
+      </w:pPr>
+    </w:p>
+    <w:p>
+      <w:pPr>
+        <w:tabs>
+          <w:tab w:val="left" w:pos="5500"/>
+        </w:tabs>
+      </w:pPr>
+      <w:r>
+        <w:t>Just-in-Time (JIT) – JIT compiles our app in the browser at runtime (compiles before running).</w:t>
+      </w:r>
+    </w:p>
+    <w:p>
+      <w:pPr>
+        <w:tabs>
+          <w:tab w:val="left" w:pos="5500"/>
+        </w:tabs>
+      </w:pPr>
+      <w:r>
+        <w:t>Ahead-of-Time (AOT) – AOT compiles our app at build-time (compiles while running).</w:t>
+      </w:r>
+    </w:p>
+    <w:p>
+      <w:pPr>
+        <w:tabs>
+          <w:tab w:val="left" w:pos="5500"/>
+        </w:tabs>
+      </w:pPr>
+    </w:p>
+    <w:p>
+      <w:pPr>
+        <w:tabs>
+          <w:tab w:val="left" w:pos="5500"/>
+        </w:tabs>
+      </w:pPr>
+      <w:r>
+        <w:t xml:space="preserve">What are differences between Constructors and </w:t>
+      </w:r>
+      <w:proofErr w:type="spellStart"/>
+      <w:r>
+        <w:t>OnInit</w:t>
+      </w:r>
+      <w:proofErr w:type="spellEnd"/>
+      <w:r>
+        <w:t>?</w:t>
+      </w:r>
+    </w:p>
+    <w:p>
+      <w:pPr>
+        <w:tabs>
+          <w:tab w:val="left" w:pos="5500"/>
+        </w:tabs>
+      </w:pPr>
+      <w:proofErr w:type="gramStart"/>
+      <w:r>
+        <w:lastRenderedPageBreak/>
+        <w:t>Constructors:-</w:t>
+      </w:r>
+      <w:proofErr w:type="gramEnd"/>
+    </w:p>
+    <w:p>
+      <w:pPr>
+        <w:tabs>
+          <w:tab w:val="left" w:pos="5500"/>
+        </w:tabs>
+      </w:pPr>
+      <w:r>
+        <w:t>1.      The constructor is a default method runs when a component is being constructed.</w:t>
+      </w:r>
+    </w:p>
+    <w:p>
+      <w:pPr>
+        <w:tabs>
+          <w:tab w:val="left" w:pos="5500"/>
+        </w:tabs>
+      </w:pPr>
+      <w:r>
+        <w:t xml:space="preserve">2.      The constructor is a typescript feature and it is used only for a class </w:t>
+      </w:r>
+      <w:proofErr w:type="gramStart"/>
+      <w:r>
+        <w:t>instantiations</w:t>
+      </w:r>
+      <w:proofErr w:type="gramEnd"/>
+      <w:r>
+        <w:t>.</w:t>
+      </w:r>
+    </w:p>
+    <w:p>
+      <w:pPr>
+        <w:tabs>
+          <w:tab w:val="left" w:pos="5500"/>
+        </w:tabs>
+      </w:pPr>
+      <w:r>
+        <w:t xml:space="preserve">3.      The constructor called first time before the </w:t>
+      </w:r>
+      <w:proofErr w:type="spellStart"/>
+      <w:proofErr w:type="gramStart"/>
+      <w:r>
+        <w:t>ngOnInit</w:t>
+      </w:r>
+      <w:proofErr w:type="spellEnd"/>
+      <w:r>
+        <w:t>(</w:t>
+      </w:r>
+      <w:proofErr w:type="gramEnd"/>
+      <w:r>
+        <w:t>).</w:t>
+      </w:r>
+    </w:p>
+    <w:p>
+      <w:pPr>
+        <w:tabs>
+          <w:tab w:val="left" w:pos="5500"/>
+        </w:tabs>
+      </w:pPr>
+      <w:proofErr w:type="spellStart"/>
+      <w:proofErr w:type="gramStart"/>
+      <w:r>
+        <w:t>ngOnInit</w:t>
+      </w:r>
+      <w:proofErr w:type="spellEnd"/>
+      <w:r>
+        <w:t>:-</w:t>
+      </w:r>
+      <w:proofErr w:type="gramEnd"/>
+    </w:p>
+    <w:p>
+      <w:pPr>
+        <w:tabs>
+          <w:tab w:val="left" w:pos="5500"/>
+        </w:tabs>
+      </w:pPr>
+      <w:r>
+        <w:t xml:space="preserve">1.      The </w:t>
+      </w:r>
+      <w:proofErr w:type="spellStart"/>
+      <w:r>
+        <w:t>ngOnInit</w:t>
+      </w:r>
+      <w:proofErr w:type="spellEnd"/>
+      <w:r>
+        <w:t xml:space="preserve"> event is an Angular 5 life-cycle event method that is called after the first </w:t>
+      </w:r>
+      <w:proofErr w:type="spellStart"/>
+      <w:r>
+        <w:t>ngOnChanges</w:t>
+      </w:r>
+      <w:proofErr w:type="spellEnd"/>
+      <w:r>
+        <w:t xml:space="preserve"> and the </w:t>
+      </w:r>
+      <w:proofErr w:type="spellStart"/>
+      <w:r>
+        <w:t>ngOnInit</w:t>
+      </w:r>
+      <w:proofErr w:type="spellEnd"/>
+      <w:r>
+        <w:t xml:space="preserve"> method is </w:t>
+      </w:r>
+      <w:proofErr w:type="gramStart"/>
+      <w:r>
+        <w:t>use</w:t>
+      </w:r>
+      <w:proofErr w:type="gramEnd"/>
+      <w:r>
+        <w:t xml:space="preserve"> to parameters defined with @Input otherwise the constructor is OK.</w:t>
+      </w:r>
+    </w:p>
+    <w:p>
+      <w:pPr>
+        <w:tabs>
+          <w:tab w:val="left" w:pos="5500"/>
+        </w:tabs>
+      </w:pPr>
+      <w:r>
+        <w:t xml:space="preserve">2.      The </w:t>
+      </w:r>
+      <w:proofErr w:type="spellStart"/>
+      <w:r>
+        <w:t>ngOnInit</w:t>
+      </w:r>
+      <w:proofErr w:type="spellEnd"/>
+      <w:r>
+        <w:t xml:space="preserve"> is called after the constructor and </w:t>
+      </w:r>
+      <w:proofErr w:type="spellStart"/>
+      <w:r>
+        <w:t>ngOnInit</w:t>
+      </w:r>
+      <w:proofErr w:type="spellEnd"/>
+      <w:r>
+        <w:t xml:space="preserve"> is called after the first </w:t>
+      </w:r>
+      <w:proofErr w:type="spellStart"/>
+      <w:r>
+        <w:t>ngOnChanges</w:t>
+      </w:r>
+      <w:proofErr w:type="spellEnd"/>
+      <w:r>
+        <w:t>.</w:t>
+      </w:r>
+    </w:p>
+    <w:p>
+      <w:pPr>
+        <w:tabs>
+          <w:tab w:val="left" w:pos="5500"/>
+        </w:tabs>
+      </w:pPr>
+      <w:r>
+        <w:t xml:space="preserve">3.      The </w:t>
+      </w:r>
+      <w:proofErr w:type="spellStart"/>
+      <w:r>
+        <w:t>ngOnChanges</w:t>
+      </w:r>
+      <w:proofErr w:type="spellEnd"/>
+      <w:r>
+        <w:t xml:space="preserve"> is called when an input or output binding value changes.</w:t>
+      </w:r>
+    </w:p>
+    <w:p>
+      <w:pPr>
+        <w:tabs>
+          <w:tab w:val="left" w:pos="5500"/>
+        </w:tabs>
+      </w:pPr>
+    </w:p>
+    <w:p>
+      <w:pPr>
+        <w:tabs>
+          <w:tab w:val="left" w:pos="5500"/>
+        </w:tabs>
+      </w:pPr>
+      <w:r>
+        <w:t>What are Event Emitters and how it works in Angular 5?</w:t>
+      </w:r>
+    </w:p>
+    <w:p>
+      <w:pPr>
+        <w:tabs>
+          <w:tab w:val="left" w:pos="5500"/>
+        </w:tabs>
+      </w:pPr>
+      <w:r>
+        <w:t xml:space="preserve">    </w:t>
+      </w:r>
+      <w:r>
+        <w:t>Angular 5 doesn’t have bi-directional digest cycle, unlike angular 1. In angular 5, any change occurred in the component always gets propagated from the current component to all its children in the hierarchy. If the change from one component needs to be reflected to any of its parent component in a hierarchy, we can emit the event by using Event Emitter API.</w:t>
+      </w:r>
+    </w:p>
+    <w:p>
+      <w:pPr>
+        <w:tabs>
+          <w:tab w:val="left" w:pos="5500"/>
+        </w:tabs>
+      </w:pPr>
+      <w:r>
+        <w:t xml:space="preserve">In short, </w:t>
+      </w:r>
+      <w:proofErr w:type="spellStart"/>
+      <w:r>
+        <w:t>EventEmitter</w:t>
+      </w:r>
+      <w:proofErr w:type="spellEnd"/>
+      <w:r>
+        <w:t xml:space="preserve"> is class defined in @angular/core module which can be used by components and directives to emit custom events.</w:t>
+      </w:r>
+    </w:p>
+    <w:p>
+      <w:pPr>
+        <w:tabs>
+          <w:tab w:val="left" w:pos="5500"/>
+        </w:tabs>
+      </w:pPr>
+      <w:r>
+        <w:t>@</w:t>
+      </w:r>
+      <w:proofErr w:type="gramStart"/>
+      <w:r>
+        <w:t>output(</w:t>
+      </w:r>
+      <w:proofErr w:type="gramEnd"/>
+      <w:r>
+        <w:t xml:space="preserve">) </w:t>
+      </w:r>
+      <w:proofErr w:type="spellStart"/>
+      <w:r>
+        <w:t>somethingChanged</w:t>
+      </w:r>
+      <w:proofErr w:type="spellEnd"/>
+      <w:r>
+        <w:t xml:space="preserve"> = new </w:t>
+      </w:r>
+      <w:proofErr w:type="spellStart"/>
+      <w:r>
+        <w:t>EventEmitter</w:t>
+      </w:r>
+      <w:proofErr w:type="spellEnd"/>
+      <w:r>
+        <w:t>();</w:t>
+      </w:r>
+    </w:p>
+    <w:p>
+      <w:pPr>
+        <w:tabs>
+          <w:tab w:val="left" w:pos="5500"/>
+        </w:tabs>
+      </w:pPr>
+      <w:r>
+        <w:t xml:space="preserve">We use </w:t>
+      </w:r>
+      <w:proofErr w:type="spellStart"/>
+      <w:r>
+        <w:t>somethingChanged.emit</w:t>
+      </w:r>
+      <w:proofErr w:type="spellEnd"/>
+      <w:r>
+        <w:t>(value) method to emit the event. This is usually done in setter when the value is being changed in the class.</w:t>
+      </w:r>
+    </w:p>
+    <w:p>
+      <w:pPr>
+        <w:tabs>
+          <w:tab w:val="left" w:pos="5500"/>
+        </w:tabs>
+      </w:pPr>
+      <w:r>
+        <w:t>This event emit can be subscribed by any component of the module by using subscribe method.</w:t>
+      </w:r>
+    </w:p>
+    <w:p>
+      <w:pPr>
+        <w:tabs>
+          <w:tab w:val="left" w:pos="5500"/>
+        </w:tabs>
+      </w:pPr>
+      <w:proofErr w:type="spellStart"/>
+      <w:proofErr w:type="gramStart"/>
+      <w:r>
+        <w:t>myObj.somethingChanged.subscribe</w:t>
+      </w:r>
+      <w:proofErr w:type="spellEnd"/>
+      <w:proofErr w:type="gramEnd"/>
+      <w:r>
+        <w:t>(</w:t>
+      </w:r>
+      <w:proofErr w:type="spellStart"/>
+      <w:r>
+        <w:t>val</w:t>
+      </w:r>
+      <w:proofErr w:type="spellEnd"/>
+      <w:r>
+        <w:t xml:space="preserve">) =&gt; </w:t>
+      </w:r>
+      <w:proofErr w:type="spellStart"/>
+      <w:r>
+        <w:t>this.myLocalMethod</w:t>
+      </w:r>
+      <w:proofErr w:type="spellEnd"/>
+      <w:r>
+        <w:t>(</w:t>
+      </w:r>
+      <w:proofErr w:type="spellStart"/>
+      <w:r>
+        <w:t>val</w:t>
+      </w:r>
+      <w:proofErr w:type="spellEnd"/>
+      <w:r>
+        <w:t>));</w:t>
+      </w:r>
+    </w:p>
+    <w:p>
+      <w:pPr>
+        <w:tabs>
+          <w:tab w:val="left" w:pos="5500"/>
+        </w:tabs>
+      </w:pPr>
+    </w:p>
+    <w:p>
+      <w:pPr>
+        <w:tabs>
+          <w:tab w:val="left" w:pos="5500"/>
+        </w:tabs>
+      </w:pPr>
+      <w:r>
+        <w:t xml:space="preserve">Explain local reference variables, </w:t>
+      </w:r>
+      <w:proofErr w:type="spellStart"/>
+      <w:r>
+        <w:t>ViewChild</w:t>
+      </w:r>
+      <w:proofErr w:type="spellEnd"/>
+      <w:r>
+        <w:t xml:space="preserve">, and </w:t>
+      </w:r>
+      <w:proofErr w:type="spellStart"/>
+      <w:r>
+        <w:t>ContentChild</w:t>
+      </w:r>
+      <w:proofErr w:type="spellEnd"/>
+      <w:r>
+        <w:t>.</w:t>
+      </w:r>
+    </w:p>
+    <w:p>
+      <w:pPr>
+        <w:tabs>
+          <w:tab w:val="left" w:pos="5500"/>
+        </w:tabs>
+      </w:pPr>
+      <w:r>
+        <w:t>Local template variables in angular5 are used to refer HTML elements and use their properties to access siblings or children.</w:t>
+      </w:r>
+    </w:p>
+    <w:p>
+      <w:pPr>
+        <w:tabs>
+          <w:tab w:val="left" w:pos="5500"/>
+        </w:tabs>
+      </w:pPr>
+    </w:p>
+    <w:p>
+      <w:pPr>
+        <w:tabs>
+          <w:tab w:val="left" w:pos="5500"/>
+        </w:tabs>
+      </w:pPr>
+      <w:r>
+        <w:t>Let’s consider you have an input field named username.</w:t>
+      </w:r>
+    </w:p>
+    <w:p>
+      <w:pPr>
+        <w:tabs>
+          <w:tab w:val="left" w:pos="5500"/>
+        </w:tabs>
+      </w:pPr>
+    </w:p>
+    <w:p>
+      <w:pPr>
+        <w:tabs>
+          <w:tab w:val="left" w:pos="5500"/>
+        </w:tabs>
+      </w:pPr>
+      <w:r>
+        <w:t>&lt;input type="text" required ... /&gt;</w:t>
+      </w:r>
+    </w:p>
+    <w:p>
+      <w:pPr>
+        <w:tabs>
+          <w:tab w:val="left" w:pos="5500"/>
+        </w:tabs>
+      </w:pPr>
+    </w:p>
+    <w:p>
+      <w:pPr>
+        <w:tabs>
+          <w:tab w:val="left" w:pos="5500"/>
+        </w:tabs>
+      </w:pPr>
+      <w:r>
+        <w:lastRenderedPageBreak/>
+        <w:t xml:space="preserve">This </w:t>
+      </w:r>
+      <w:proofErr w:type="spellStart"/>
+      <w:r>
+        <w:t>HTMLInputField</w:t>
+      </w:r>
+      <w:proofErr w:type="spellEnd"/>
+      <w:r>
+        <w:t xml:space="preserve"> can be made available to the template using # symbol with a variable name say username.</w:t>
+      </w:r>
+    </w:p>
+    <w:p>
+      <w:pPr>
+        <w:tabs>
+          <w:tab w:val="left" w:pos="5500"/>
+        </w:tabs>
+      </w:pPr>
+      <w:r>
+        <w:t>&lt;input type="text" #username required ... /&gt;</w:t>
+      </w:r>
+    </w:p>
+    <w:p>
+      <w:pPr>
+        <w:tabs>
+          <w:tab w:val="left" w:pos="5500"/>
+        </w:tabs>
+      </w:pPr>
+      <w:r>
+        <w:t xml:space="preserve">Now, this </w:t>
+      </w:r>
+      <w:proofErr w:type="spellStart"/>
+      <w:r>
+        <w:t>HTMLInputElement</w:t>
+      </w:r>
+      <w:proofErr w:type="spellEnd"/>
+      <w:r>
+        <w:t xml:space="preserve"> can be accessed from anywhere in the current template, for example, checking validation and showing appropriate message based on the validation rule. But, username HTML reference is not accessible in the component/directive.</w:t>
+      </w:r>
+    </w:p>
+    <w:p>
+      <w:pPr>
+        <w:tabs>
+          <w:tab w:val="left" w:pos="5500"/>
+        </w:tabs>
+      </w:pPr>
+      <w:r>
+        <w:t>To access this in the component, angular 5 provides @</w:t>
+      </w:r>
+      <w:proofErr w:type="spellStart"/>
+      <w:r>
+        <w:t>ViewChild</w:t>
+      </w:r>
+      <w:proofErr w:type="spellEnd"/>
+      <w:r>
+        <w:t xml:space="preserve"> decorator which accepts the local reference variable.</w:t>
+      </w:r>
+    </w:p>
+    <w:p>
+      <w:pPr>
+        <w:tabs>
+          <w:tab w:val="left" w:pos="5500"/>
+        </w:tabs>
+      </w:pPr>
+      <w:r>
+        <w:t>@</w:t>
+      </w:r>
+      <w:proofErr w:type="spellStart"/>
+      <w:r>
+        <w:t>ViewChild</w:t>
+      </w:r>
+      <w:proofErr w:type="spellEnd"/>
+      <w:r>
+        <w:t xml:space="preserve">('username') username: </w:t>
+      </w:r>
+      <w:proofErr w:type="spellStart"/>
+      <w:r>
+        <w:t>HTMLInputElement</w:t>
+      </w:r>
+      <w:proofErr w:type="spellEnd"/>
+      <w:r>
+        <w:t>;</w:t>
+      </w:r>
+    </w:p>
+    <w:p>
+      <w:pPr>
+        <w:tabs>
+          <w:tab w:val="left" w:pos="5500"/>
+        </w:tabs>
+      </w:pPr>
+      <w:proofErr w:type="spellStart"/>
+      <w:r>
+        <w:t>ViewChild</w:t>
+      </w:r>
+      <w:proofErr w:type="spellEnd"/>
+      <w:r>
+        <w:t xml:space="preserve"> an element can be read after the view is initialized (</w:t>
+      </w:r>
+      <w:proofErr w:type="spellStart"/>
+      <w:r>
+        <w:t>ngAfterViewInit</w:t>
+      </w:r>
+      <w:proofErr w:type="spellEnd"/>
+      <w:r>
+        <w:t>).</w:t>
+      </w:r>
+    </w:p>
+    <w:p>
+      <w:pPr>
+        <w:tabs>
+          <w:tab w:val="left" w:pos="5500"/>
+        </w:tabs>
+      </w:pPr>
+      <w:proofErr w:type="spellStart"/>
+      <w:r>
+        <w:t>ContentChild</w:t>
+      </w:r>
+      <w:proofErr w:type="spellEnd"/>
+      <w:r>
+        <w:t xml:space="preserve"> is used to query the reference of the DOM within ng-content. Content Child are set before the </w:t>
+      </w:r>
+      <w:proofErr w:type="spellStart"/>
+      <w:r>
+        <w:t>ngAfterContentInit</w:t>
+      </w:r>
+      <w:proofErr w:type="spellEnd"/>
+      <w:r>
+        <w:t xml:space="preserve"> lifecycle hook.</w:t>
+      </w:r>
+    </w:p>
+    <w:p>
+      <w:pPr>
+        <w:tabs>
+          <w:tab w:val="left" w:pos="5500"/>
+        </w:tabs>
+      </w:pPr>
+    </w:p>
+    <w:p>
+      <w:pPr>
+        <w:tabs>
+          <w:tab w:val="left" w:pos="5500"/>
+        </w:tabs>
+      </w:pPr>
+      <w:r>
+        <w:t xml:space="preserve">Explain </w:t>
+      </w:r>
+      <w:proofErr w:type="spellStart"/>
+      <w:r>
+        <w:t>tsconfig.json</w:t>
+      </w:r>
+      <w:proofErr w:type="spellEnd"/>
+      <w:r>
+        <w:t xml:space="preserve"> file.</w:t>
+      </w:r>
+    </w:p>
+    <w:p>
+      <w:pPr>
+        <w:tabs>
+          <w:tab w:val="left" w:pos="5500"/>
+        </w:tabs>
+      </w:pPr>
+      <w:r>
+        <w:t xml:space="preserve">    </w:t>
+      </w:r>
+      <w:r>
+        <w:t xml:space="preserve">The </w:t>
+      </w:r>
+      <w:proofErr w:type="spellStart"/>
+      <w:r>
+        <w:t>tsconfig.json</w:t>
+      </w:r>
+      <w:proofErr w:type="spellEnd"/>
+      <w:r>
+        <w:t xml:space="preserve"> file corresponds to the configuration of the TypeScript compiler (</w:t>
+      </w:r>
+      <w:proofErr w:type="spellStart"/>
+      <w:r>
+        <w:t>tsc</w:t>
+      </w:r>
+      <w:proofErr w:type="spellEnd"/>
+      <w:r>
+        <w:t>).</w:t>
+      </w:r>
+    </w:p>
+    <w:p>
+      <w:pPr>
+        <w:tabs>
+          <w:tab w:val="left" w:pos="5500"/>
+        </w:tabs>
+      </w:pPr>
+    </w:p>
+    <w:p>
+      <w:pPr>
+        <w:tabs>
+          <w:tab w:val="left" w:pos="5500"/>
+        </w:tabs>
+      </w:pPr>
+      <w:r>
+        <w:t xml:space="preserve">Explain </w:t>
+      </w:r>
+      <w:proofErr w:type="spellStart"/>
+      <w:r>
+        <w:t>package.json</w:t>
+      </w:r>
+      <w:proofErr w:type="spellEnd"/>
+      <w:r>
+        <w:t xml:space="preserve"> file.</w:t>
+      </w:r>
+    </w:p>
+    <w:p>
+      <w:pPr>
+        <w:tabs>
+          <w:tab w:val="left" w:pos="5500"/>
+        </w:tabs>
+      </w:pPr>
+      <w:r>
+        <w:t xml:space="preserve">    </w:t>
+      </w:r>
+      <w:r>
+        <w:t xml:space="preserve">All </w:t>
+      </w:r>
+      <w:proofErr w:type="spellStart"/>
+      <w:r>
+        <w:t>npm</w:t>
+      </w:r>
+      <w:proofErr w:type="spellEnd"/>
+      <w:r>
+        <w:t xml:space="preserve"> packages contain a file, usually in the project root, called </w:t>
+      </w:r>
+      <w:proofErr w:type="spellStart"/>
+      <w:proofErr w:type="gramStart"/>
+      <w:r>
+        <w:t>package.json</w:t>
+      </w:r>
+      <w:proofErr w:type="spellEnd"/>
+      <w:proofErr w:type="gramEnd"/>
+      <w:r>
+        <w:t xml:space="preserve"> – this file holds various metadata relevant to the project.</w:t>
+      </w:r>
+    </w:p>
+    <w:p>
+      <w:pPr>
+        <w:tabs>
+          <w:tab w:val="left" w:pos="5500"/>
+        </w:tabs>
+      </w:pPr>
+      <w:r>
+        <w:t xml:space="preserve">This file is used to give information to </w:t>
+      </w:r>
+      <w:proofErr w:type="spellStart"/>
+      <w:r>
+        <w:t>npm</w:t>
+      </w:r>
+      <w:proofErr w:type="spellEnd"/>
+      <w:r>
+        <w:t xml:space="preserve"> that allows it to identify the project as well as handle the project’s dependencies.</w:t>
+      </w:r>
+    </w:p>
+    <w:p>
+      <w:pPr>
+        <w:tabs>
+          <w:tab w:val="left" w:pos="5500"/>
+        </w:tabs>
+      </w:pPr>
+    </w:p>
+    <w:p>
+      <w:pPr>
+        <w:tabs>
+          <w:tab w:val="left" w:pos="5500"/>
+        </w:tabs>
+      </w:pPr>
+      <w:r>
+        <w:t xml:space="preserve">Explain </w:t>
+      </w:r>
+      <w:proofErr w:type="spellStart"/>
+      <w:proofErr w:type="gramStart"/>
+      <w:r>
+        <w:t>app.module</w:t>
+      </w:r>
+      <w:proofErr w:type="gramEnd"/>
+      <w:r>
+        <w:t>.ts</w:t>
+      </w:r>
+      <w:proofErr w:type="spellEnd"/>
+      <w:r>
+        <w:t xml:space="preserve"> file.</w:t>
+      </w:r>
+    </w:p>
+    <w:p>
+      <w:pPr>
+        <w:tabs>
+          <w:tab w:val="left" w:pos="5500"/>
+        </w:tabs>
+      </w:pPr>
+      <w:r>
+        <w:t xml:space="preserve">    </w:t>
+      </w:r>
+      <w:r>
+        <w:t>This is root module that tells Angular how to assemble the application. Every Angular app has a root module class.</w:t>
+      </w:r>
+      <w:r>
+        <w:t xml:space="preserve"> </w:t>
+      </w:r>
+    </w:p>
+    <w:p>
+      <w:pPr>
+        <w:tabs>
+          <w:tab w:val="left" w:pos="5500"/>
+        </w:tabs>
+      </w:pPr>
+      <w:r>
+        <w:t>@</w:t>
+      </w:r>
+      <w:proofErr w:type="spellStart"/>
+      <w:r>
+        <w:t>NgModule</w:t>
+      </w:r>
+      <w:proofErr w:type="spellEnd"/>
+      <w:r>
+        <w:t xml:space="preserve"> — takes a metadata object that tells Angular how to compile and launch the application.</w:t>
+      </w:r>
+    </w:p>
+    <w:p>
+      <w:pPr>
+        <w:tabs>
+          <w:tab w:val="left" w:pos="5500"/>
+        </w:tabs>
+      </w:pPr>
+      <w:r>
+        <w:t xml:space="preserve">Imports — the </w:t>
+      </w:r>
+      <w:proofErr w:type="spellStart"/>
+      <w:r>
+        <w:t>BrowserModule</w:t>
+      </w:r>
+      <w:proofErr w:type="spellEnd"/>
+      <w:r>
+        <w:t xml:space="preserve"> that this and every application needs to run in a browser.</w:t>
+      </w:r>
+    </w:p>
+    <w:p>
+      <w:pPr>
+        <w:tabs>
+          <w:tab w:val="left" w:pos="5500"/>
+        </w:tabs>
+      </w:pPr>
+      <w:r>
+        <w:t>Declarations — the application’s component.</w:t>
+      </w:r>
+    </w:p>
+    <w:p>
+      <w:pPr>
+        <w:tabs>
+          <w:tab w:val="left" w:pos="5500"/>
+        </w:tabs>
+      </w:pPr>
+      <w:r>
+        <w:t>Bootstrap — this is the root component tells which component to run first.</w:t>
+      </w:r>
+    </w:p>
+    <w:p>
+      <w:pPr>
+        <w:tabs>
+          <w:tab w:val="left" w:pos="5500"/>
+        </w:tabs>
+      </w:pPr>
+    </w:p>
+    <w:p>
+      <w:pPr>
+        <w:tabs>
+          <w:tab w:val="left" w:pos="5500"/>
+        </w:tabs>
+      </w:pPr>
+      <w:r>
+        <w:t>How will you handle errors in Angular 2 applications?</w:t>
+      </w:r>
+    </w:p>
+    <w:p>
+      <w:pPr>
+        <w:tabs>
+          <w:tab w:val="left" w:pos="5500"/>
+        </w:tabs>
+      </w:pPr>
+      <w:r>
+        <w:lastRenderedPageBreak/>
+        <w:t>A</w:t>
+      </w:r>
+      <w:r>
+        <w:t>ngular 5 applications have the option of error handling. This is done by including the ReactJS catch library and then using the catch function.</w:t>
+      </w:r>
+    </w:p>
+    <w:p>
+      <w:pPr>
+        <w:tabs>
+          <w:tab w:val="left" w:pos="5500"/>
+        </w:tabs>
+      </w:pPr>
+      <w:r>
+        <w:t>The catch function contains a link to the Error Handler function.</w:t>
+      </w:r>
+    </w:p>
+    <w:p>
+      <w:pPr>
+        <w:tabs>
+          <w:tab w:val="left" w:pos="5500"/>
+        </w:tabs>
+      </w:pPr>
+      <w:r>
+        <w:t>In the error handler function, we send the error to the console. We also throw the error back to the main program so that the execution can continue.</w:t>
+      </w:r>
+    </w:p>
+    <w:p>
+      <w:pPr>
+        <w:tabs>
+          <w:tab w:val="left" w:pos="5500"/>
+        </w:tabs>
+      </w:pPr>
+    </w:p>
+    <w:p>
+      <w:pPr>
+        <w:tabs>
+          <w:tab w:val="left" w:pos="5500"/>
+        </w:tabs>
+      </w:pPr>
+      <w:r>
+        <w:t xml:space="preserve">What is the difference between </w:t>
+      </w:r>
+      <w:proofErr w:type="spellStart"/>
+      <w:r>
+        <w:t>ActivatedRoute</w:t>
+      </w:r>
+      <w:proofErr w:type="spellEnd"/>
+      <w:r>
+        <w:t xml:space="preserve"> and </w:t>
+      </w:r>
+      <w:proofErr w:type="spellStart"/>
+      <w:r>
+        <w:t>RouterState</w:t>
+      </w:r>
+      <w:proofErr w:type="spellEnd"/>
+      <w:r>
+        <w:t xml:space="preserve"> in Angular 5?</w:t>
+      </w:r>
+    </w:p>
+    <w:p>
+      <w:pPr>
+        <w:tabs>
+          <w:tab w:val="left" w:pos="5500"/>
+        </w:tabs>
+      </w:pPr>
+      <w:r>
+        <w:t xml:space="preserve">    </w:t>
+      </w:r>
       <w:bookmarkStart w:id="0" w:name="_GoBack"/>
       <w:bookmarkEnd w:id="0"/>
-    </w:p>
-    <w:p>
-      <w:pPr>
-        <w:tabs>
-          <w:tab w:val="left" w:pos="5500"/>
-        </w:tabs>
-      </w:pPr>
+      <w:proofErr w:type="spellStart"/>
+      <w:r>
+        <w:t>ActivateRoute</w:t>
+      </w:r>
+      <w:proofErr w:type="spellEnd"/>
+      <w:r>
+        <w:t xml:space="preserve"> and </w:t>
+      </w:r>
+      <w:proofErr w:type="spellStart"/>
+      <w:r>
+        <w:t>RouterState</w:t>
+      </w:r>
+      <w:proofErr w:type="spellEnd"/>
+      <w:r>
+        <w:t xml:space="preserve"> both refer to Routing in Angular 5.</w:t>
+      </w:r>
+    </w:p>
+    <w:p>
+      <w:pPr>
+        <w:tabs>
+          <w:tab w:val="left" w:pos="5500"/>
+        </w:tabs>
+      </w:pPr>
+      <w:proofErr w:type="spellStart"/>
+      <w:r>
+        <w:t>ActivatedRoute</w:t>
+      </w:r>
+      <w:proofErr w:type="spellEnd"/>
+      <w:r>
+        <w:t xml:space="preserve"> consists of the information about a route associated with the component loaded in outlet whereas </w:t>
+      </w:r>
+      <w:proofErr w:type="spellStart"/>
+      <w:r>
+        <w:t>RouterState</w:t>
+      </w:r>
+      <w:proofErr w:type="spellEnd"/>
+      <w:r>
+        <w:t xml:space="preserve"> represents the state.</w:t>
+      </w:r>
+    </w:p>
+    <w:p>
+      <w:pPr>
+        <w:tabs>
+          <w:tab w:val="left" w:pos="5500"/>
+        </w:tabs>
+      </w:pPr>
+      <w:proofErr w:type="spellStart"/>
+      <w:r>
+        <w:t>ActivatedRouteSnapshort</w:t>
+      </w:r>
+      <w:proofErr w:type="spellEnd"/>
+      <w:r>
+        <w:t xml:space="preserve"> has old data When Route changes, </w:t>
+      </w:r>
+      <w:proofErr w:type="spellStart"/>
+      <w:r>
+        <w:t>ActivateRouteSnapshort</w:t>
+      </w:r>
+      <w:proofErr w:type="spellEnd"/>
+      <w:r>
+        <w:t xml:space="preserve"> has data from the previous route whereas the </w:t>
+      </w:r>
+      <w:proofErr w:type="spellStart"/>
+      <w:r>
+        <w:t>RouteState</w:t>
+      </w:r>
+      <w:proofErr w:type="spellEnd"/>
+      <w:r>
+        <w:t xml:space="preserve"> care about the arrangements and application components.</w:t>
+      </w:r>
+    </w:p>
+    <w:p>
+      <w:pPr>
+        <w:tabs>
+          <w:tab w:val="left" w:pos="5500"/>
+        </w:tabs>
+      </w:pPr>
+      <w:proofErr w:type="spellStart"/>
+      <w:r>
+        <w:t>ActivatedRouteSnapchat</w:t>
+      </w:r>
+      <w:proofErr w:type="spellEnd"/>
+      <w:r>
+        <w:t xml:space="preserve"> to traverse all the activated routes whereas </w:t>
+      </w:r>
+      <w:proofErr w:type="spellStart"/>
+      <w:r>
+        <w:t>RouterState</w:t>
+      </w:r>
+      <w:proofErr w:type="spellEnd"/>
+      <w:r>
+        <w:t xml:space="preserve"> maintains the states.</w:t>
+      </w:r>
     </w:p>
     <w:sectPr>
       <w:pgSz w:w="12240" w:h="15840"/>

</xml_diff>